<commit_message>
update library and run time for seed_demo
</commit_message>
<xml_diff>
--- a/File Báo Cáo/Bài Báo cáo Quản lí thư viện.docx
+++ b/File Báo Cáo/Bài Báo cáo Quản lí thư viện.docx
@@ -1,6 +1,6 @@
 
 <file path=word/document.xml><?xml version="1.0" encoding="utf-8"?>
-<w:document xmlns:wpc="http://schemas.microsoft.com/office/word/2010/wordprocessingCanvas" xmlns:cx="http://schemas.microsoft.com/office/drawing/2014/chartex" xmlns:cx1="http://schemas.microsoft.com/office/drawing/2015/9/8/chartex" xmlns:cx2="http://schemas.microsoft.com/office/drawing/2015/10/21/chartex" xmlns:cx3="http://schemas.microsoft.com/office/drawing/2016/5/9/chartex" xmlns:cx4="http://schemas.microsoft.com/office/drawing/2016/5/10/chartex" xmlns:cx5="http://schemas.microsoft.com/office/drawing/2016/5/11/chartex" xmlns:cx6="http://schemas.microsoft.com/office/drawing/2016/5/12/chartex" xmlns:cx7="http://schemas.microsoft.com/office/drawing/2016/5/13/chartex" xmlns:cx8="http://schemas.microsoft.com/office/drawing/2016/5/14/chartex" xmlns:mc="http://schemas.openxmlformats.org/markup-compatibility/2006" xmlns:aink="http://schemas.microsoft.com/office/drawing/2016/ink" xmlns:am3d="http://schemas.microsoft.com/office/drawing/2017/model3d" xmlns:o="urn:schemas-microsoft-com:office:office" xmlns:oel="http://schemas.microsoft.com/office/2019/extlst" xmlns:r="http://schemas.openxmlformats.org/officeDocument/2006/relationships" xmlns:m="http://schemas.openxmlformats.org/officeDocument/2006/math" xmlns:v="urn:schemas-microsoft-com:vml" xmlns:wp14="http://schemas.microsoft.com/office/word/2010/wordprocessingDrawing" xmlns:wp="http://schemas.openxmlformats.org/drawingml/2006/wordprocessingDrawing" xmlns:w10="urn:schemas-microsoft-com:office:word" xmlns:w="http://schemas.openxmlformats.org/wordprocessingml/2006/main" xmlns:w14="http://schemas.microsoft.com/office/word/2010/wordml" xmlns:w15="http://schemas.microsoft.com/office/word/2012/wordml" xmlns:w16cex="http://schemas.microsoft.com/office/word/2018/wordml/cex" xmlns:w16cid="http://schemas.microsoft.com/office/word/2016/wordml/cid" xmlns:w16="http://schemas.microsoft.com/office/word/2018/wordml" xmlns:w16du="http://schemas.microsoft.com/office/word/2023/wordml/word16du" xmlns:w16sdtdh="http://schemas.microsoft.com/office/word/2020/wordml/sdtdatahash" xmlns:w16sdtfl="http://schemas.microsoft.com/office/word/2024/wordml/sdtformatlock" xmlns:w16se="http://schemas.microsoft.com/office/word/2015/wordml/symex" xmlns:wpg="http://schemas.microsoft.com/office/word/2010/wordprocessingGroup" xmlns:wpi="http://schemas.microsoft.com/office/word/2010/wordprocessingInk" xmlns:wne="http://schemas.microsoft.com/office/word/2006/wordml" xmlns:wps="http://schemas.microsoft.com/office/word/2010/wordprocessingShape" mc:Ignorable="w14 w15 w16se w16cid w16 w16cex w16sdtdh w16sdtfl w16du wp14">
+<w:document xmlns:wpc="http://schemas.microsoft.com/office/word/2010/wordprocessingCanvas" xmlns:cx="http://schemas.microsoft.com/office/drawing/2014/chartex" xmlns:mc="http://schemas.openxmlformats.org/markup-compatibility/2006" xmlns:o="urn:schemas-microsoft-com:office:office" xmlns:r="http://schemas.openxmlformats.org/officeDocument/2006/relationships" xmlns:m="http://schemas.openxmlformats.org/officeDocument/2006/math" xmlns:v="urn:schemas-microsoft-com:vml" xmlns:wp14="http://schemas.microsoft.com/office/word/2010/wordprocessingDrawing" xmlns:wp="http://schemas.openxmlformats.org/drawingml/2006/wordprocessingDrawing" xmlns:w10="urn:schemas-microsoft-com:office:word" xmlns:w="http://schemas.openxmlformats.org/wordprocessingml/2006/main" xmlns:w14="http://schemas.microsoft.com/office/word/2010/wordml" xmlns:w15="http://schemas.microsoft.com/office/word/2012/wordml" xmlns:w16se="http://schemas.microsoft.com/office/word/2015/wordml/symex" xmlns:wpg="http://schemas.microsoft.com/office/word/2010/wordprocessingGroup" xmlns:wpi="http://schemas.microsoft.com/office/word/2010/wordprocessingInk" xmlns:wne="http://schemas.microsoft.com/office/word/2006/wordml" xmlns:wps="http://schemas.microsoft.com/office/word/2010/wordprocessingShape" mc:Ignorable="w14 w15 w16se wp14">
   <w:body>
     <w:p>
       <w:pPr>
@@ -6486,7 +6486,7 @@
               </wp:anchor>
             </w:drawing>
           </mc:Choice>
-          <mc:Fallback>
+          <mc:Fallback xmlns:w16sdtfl="http://schemas.microsoft.com/office/word/2024/wordml/sdtformatlock" xmlns:w16sdtdh="http://schemas.microsoft.com/office/word/2020/wordml/sdtdatahash" xmlns:w16du="http://schemas.microsoft.com/office/word/2023/wordml/word16du" xmlns:w16="http://schemas.microsoft.com/office/word/2018/wordml" xmlns:w16cid="http://schemas.microsoft.com/office/word/2016/wordml/cid" xmlns:w16cex="http://schemas.microsoft.com/office/word/2018/wordml/cex" xmlns:oel="http://schemas.microsoft.com/office/2019/extlst" xmlns:am3d="http://schemas.microsoft.com/office/drawing/2017/model3d" xmlns:aink="http://schemas.microsoft.com/office/drawing/2016/ink" xmlns:cx8="http://schemas.microsoft.com/office/drawing/2016/5/14/chartex" xmlns:cx7="http://schemas.microsoft.com/office/drawing/2016/5/13/chartex" xmlns:cx6="http://schemas.microsoft.com/office/drawing/2016/5/12/chartex" xmlns:cx5="http://schemas.microsoft.com/office/drawing/2016/5/11/chartex" xmlns:cx4="http://schemas.microsoft.com/office/drawing/2016/5/10/chartex" xmlns:cx3="http://schemas.microsoft.com/office/drawing/2016/5/9/chartex" xmlns:cx2="http://schemas.microsoft.com/office/drawing/2015/10/21/chartex" xmlns:cx1="http://schemas.microsoft.com/office/drawing/2015/9/8/chartex">
             <w:pict>
               <v:group w14:anchorId="24804F49" id="Group 49145" o:spid="_x0000_s1026" style="position:absolute;left:0;text-align:left;margin-left:1pt;margin-top:0;width:522.05pt;height:679.65pt;z-index:-251658240;mso-position-horizontal-relative:margin;mso-width-relative:margin;mso-height-relative:margin" coordorigin="-1881,-1495" coordsize="69120,92651" o:gfxdata="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">
                 <v:shapetype id="_x0000_t75" coordsize="21600,21600" o:spt="75" o:preferrelative="t" path="m@4@5l@4@11@9@11@9@5xe" filled="f" stroked="f">
@@ -8525,14 +8525,14 @@
           <w:lang w:val="vi-VN"/>
         </w:rPr>
       </w:pPr>
-      <w:bookmarkStart w:id="6" w:name="_Toc214227965"/>
+      <w:bookmarkStart w:id="4" w:name="_Toc214227965"/>
       <w:r>
         <w:rPr>
           <w:lang w:val="vi-VN"/>
         </w:rPr>
         <w:t>Mở đầu</w:t>
       </w:r>
-      <w:bookmarkEnd w:id="6"/>
+      <w:bookmarkEnd w:id="4"/>
     </w:p>
     <w:p>
       <w:pPr>
@@ -9494,7 +9494,7 @@
           <w:lang w:val="vi-VN"/>
         </w:rPr>
       </w:pPr>
-      <w:bookmarkStart w:id="7" w:name="_Toc214227966"/>
+      <w:bookmarkStart w:id="5" w:name="_Toc214227966"/>
       <w:r>
         <w:rPr>
           <w:lang w:val="vi-VN"/>
@@ -9507,7 +9507,7 @@
         </w:rPr>
         <w:t>Tổng Quan</w:t>
       </w:r>
-      <w:bookmarkEnd w:id="7"/>
+      <w:bookmarkEnd w:id="5"/>
     </w:p>
     <w:p>
       <w:pPr>
@@ -9519,7 +9519,7 @@
           <w:szCs w:val="24"/>
         </w:rPr>
       </w:pPr>
-      <w:bookmarkStart w:id="8" w:name="_Toc214227967"/>
+      <w:bookmarkStart w:id="6" w:name="_Toc214227967"/>
       <w:r>
         <w:rPr>
           <w:b/>
@@ -9529,7 +9529,7 @@
         </w:rPr>
         <w:t>1.1. Giới thiệu đề tài</w:t>
       </w:r>
-      <w:bookmarkEnd w:id="8"/>
+      <w:bookmarkEnd w:id="6"/>
     </w:p>
     <w:p>
       <w:pPr>
@@ -9738,7 +9738,7 @@
           <w:szCs w:val="24"/>
         </w:rPr>
       </w:pPr>
-      <w:bookmarkStart w:id="9" w:name="_Toc214227968"/>
+      <w:bookmarkStart w:id="7" w:name="_Toc214227968"/>
       <w:r>
         <w:rPr>
           <w:b/>
@@ -9748,7 +9748,7 @@
         </w:rPr>
         <w:t>1.2. Mục tiêu của hệ thống</w:t>
       </w:r>
-      <w:bookmarkEnd w:id="9"/>
+      <w:bookmarkEnd w:id="7"/>
     </w:p>
     <w:p>
       <w:pPr>
@@ -9912,7 +9912,7 @@
           <w:lang w:val="vi-VN"/>
         </w:rPr>
       </w:pPr>
-      <w:bookmarkStart w:id="10" w:name="_Toc214227969"/>
+      <w:bookmarkStart w:id="8" w:name="_Toc214227969"/>
       <w:r>
         <w:rPr>
           <w:b/>
@@ -9920,7 +9920,6 @@
           <w:sz w:val="24"/>
           <w:szCs w:val="24"/>
         </w:rPr>
-        <w:lastRenderedPageBreak/>
         <w:t xml:space="preserve">1.3. </w:t>
       </w:r>
       <w:r>
@@ -9942,7 +9941,7 @@
         </w:rPr>
         <w:t xml:space="preserve"> hoạch thực hiện</w:t>
       </w:r>
-      <w:bookmarkEnd w:id="10"/>
+      <w:bookmarkEnd w:id="8"/>
       <w:r>
         <w:rPr>
           <w:b/>
@@ -10129,6 +10128,7 @@
                 <w:sz w:val="24"/>
                 <w:lang w:val="vi-VN"/>
               </w:rPr>
+              <w:lastRenderedPageBreak/>
               <w:t>1</w:t>
             </w:r>
           </w:p>
@@ -11060,7 +11060,7 @@
           <w:szCs w:val="24"/>
         </w:rPr>
       </w:pPr>
-      <w:bookmarkStart w:id="11" w:name="_Toc214227970"/>
+      <w:bookmarkStart w:id="9" w:name="_Toc214227970"/>
       <w:r>
         <w:rPr>
           <w:b/>
@@ -11088,7 +11088,7 @@
         </w:rPr>
         <w:t>. Lý do lựa chọn công nghệ</w:t>
       </w:r>
-      <w:bookmarkEnd w:id="11"/>
+      <w:bookmarkEnd w:id="9"/>
     </w:p>
     <w:p>
       <w:pPr>
@@ -11153,7 +11153,7 @@
           <w:szCs w:val="24"/>
         </w:rPr>
       </w:pPr>
-      <w:bookmarkStart w:id="12" w:name="_Toc214227971"/>
+      <w:bookmarkStart w:id="10" w:name="_Toc214227971"/>
       <w:r>
         <w:rPr>
           <w:b/>
@@ -11181,7 +11181,7 @@
         </w:rPr>
         <w:t>.1. SQL Server Management Studio</w:t>
       </w:r>
-      <w:bookmarkEnd w:id="12"/>
+      <w:bookmarkEnd w:id="10"/>
     </w:p>
     <w:p>
       <w:pPr>
@@ -11278,7 +11278,6 @@
           <w:sz w:val="24"/>
           <w:lang w:val="vi-VN"/>
         </w:rPr>
-        <w:lastRenderedPageBreak/>
         <w:t xml:space="preserve">+ </w:t>
       </w:r>
       <w:r>
@@ -11299,7 +11298,7 @@
           <w:szCs w:val="24"/>
         </w:rPr>
       </w:pPr>
-      <w:bookmarkStart w:id="13" w:name="_Toc214227972"/>
+      <w:bookmarkStart w:id="11" w:name="_Toc214227972"/>
       <w:r>
         <w:rPr>
           <w:b/>
@@ -11307,6 +11306,7 @@
           <w:sz w:val="24"/>
           <w:szCs w:val="24"/>
         </w:rPr>
+        <w:lastRenderedPageBreak/>
         <w:t>1.</w:t>
       </w:r>
       <w:r>
@@ -11327,7 +11327,7 @@
         </w:rPr>
         <w:t>.2. MongoDB</w:t>
       </w:r>
-      <w:bookmarkEnd w:id="13"/>
+      <w:bookmarkEnd w:id="11"/>
     </w:p>
     <w:p>
       <w:pPr>
@@ -11840,7 +11840,7 @@
           <w:lang w:val="vi-VN"/>
         </w:rPr>
       </w:pPr>
-      <w:bookmarkStart w:id="14" w:name="_Toc214227973"/>
+      <w:bookmarkStart w:id="12" w:name="_Toc214227973"/>
       <w:r>
         <w:rPr>
           <w:b/>
@@ -11868,7 +11868,7 @@
         </w:rPr>
         <w:t>.3. Visual Studio Code</w:t>
       </w:r>
-      <w:bookmarkEnd w:id="14"/>
+      <w:bookmarkEnd w:id="12"/>
     </w:p>
     <w:p>
       <w:pPr>
@@ -11905,15 +11905,7 @@
           <w:rFonts w:ascii="Times New Roman" w:eastAsia="Times New Roman" w:hAnsi="Times New Roman" w:cs="Times New Roman"/>
           <w:sz w:val="26"/>
         </w:rPr>
-        <w:t xml:space="preserve"> với nhiều tính năng hỗ trợ cho các </w:t>
-      </w:r>
-      <w:r>
-        <w:rPr>
-          <w:rFonts w:ascii="Times New Roman" w:eastAsia="Times New Roman" w:hAnsi="Times New Roman" w:cs="Times New Roman"/>
-          <w:sz w:val="26"/>
-        </w:rPr>
-        <w:lastRenderedPageBreak/>
-        <w:t xml:space="preserve">nhà phát triển. Dưới đây là một số điểm nổi bật và lợi ích khi sử dụng VS Code cho phát triển </w:t>
+        <w:t xml:space="preserve"> với nhiều tính năng hỗ trợ cho các nhà phát triển. Dưới đây là một số điểm nổi bật và lợi ích khi sử dụng VS Code cho phát triển </w:t>
       </w:r>
       <w:r>
         <w:rPr>
@@ -11959,6 +11951,7 @@
           <w:sz w:val="24"/>
           <w:lang w:val="vi-VN"/>
         </w:rPr>
+        <w:lastRenderedPageBreak/>
         <w:t xml:space="preserve">     </w:t>
       </w:r>
       <w:r>
@@ -12137,7 +12130,7 @@
           <w:lang w:val="vi-VN"/>
         </w:rPr>
       </w:pPr>
-      <w:bookmarkStart w:id="15" w:name="_Toc214227974"/>
+      <w:bookmarkStart w:id="13" w:name="_Toc214227974"/>
       <w:r>
         <w:rPr>
           <w:b/>
@@ -12165,7 +12158,7 @@
         </w:rPr>
         <w:t>. Yêu cầu của hệ thống</w:t>
       </w:r>
-      <w:bookmarkEnd w:id="15"/>
+      <w:bookmarkEnd w:id="13"/>
       <w:r>
         <w:rPr>
           <w:b/>
@@ -12187,7 +12180,7 @@
           <w:szCs w:val="24"/>
         </w:rPr>
       </w:pPr>
-      <w:bookmarkStart w:id="16" w:name="_Toc214227975"/>
+      <w:bookmarkStart w:id="14" w:name="_Toc214227975"/>
       <w:r>
         <w:rPr>
           <w:b/>
@@ -12215,7 +12208,7 @@
         </w:rPr>
         <w:t>.1. Yêu cầu chức năng</w:t>
       </w:r>
-      <w:bookmarkEnd w:id="16"/>
+      <w:bookmarkEnd w:id="14"/>
     </w:p>
     <w:p>
       <w:pPr>
@@ -12559,7 +12552,7 @@
           <w:lang w:val="vi-VN"/>
         </w:rPr>
       </w:pPr>
-      <w:bookmarkStart w:id="17" w:name="_Toc214227976"/>
+      <w:bookmarkStart w:id="15" w:name="_Toc214227976"/>
       <w:r>
         <w:rPr>
           <w:b/>
@@ -12587,7 +12580,7 @@
         </w:rPr>
         <w:t>.2. Yêu cầu phi chức năng</w:t>
       </w:r>
-      <w:bookmarkEnd w:id="17"/>
+      <w:bookmarkEnd w:id="15"/>
     </w:p>
     <w:p>
       <w:pPr>
@@ -12651,7 +12644,6 @@
           <w:sz w:val="24"/>
           <w:lang w:val="vi-VN"/>
         </w:rPr>
-        <w:lastRenderedPageBreak/>
         <w:t xml:space="preserve">+ </w:t>
       </w:r>
       <w:r>
@@ -12672,7 +12664,7 @@
           <w:szCs w:val="24"/>
         </w:rPr>
       </w:pPr>
-      <w:bookmarkStart w:id="18" w:name="_Toc214227977"/>
+      <w:bookmarkStart w:id="16" w:name="_Toc214227977"/>
       <w:r>
         <w:rPr>
           <w:b/>
@@ -12700,7 +12692,7 @@
         </w:rPr>
         <w:t>. Mô hình tổng quan hệ thống</w:t>
       </w:r>
-      <w:bookmarkEnd w:id="18"/>
+      <w:bookmarkEnd w:id="16"/>
     </w:p>
     <w:p>
       <w:pPr>
@@ -12731,6 +12723,7 @@
           <w:sz w:val="24"/>
           <w:lang w:val="vi-VN"/>
         </w:rPr>
+        <w:lastRenderedPageBreak/>
         <w:t xml:space="preserve">+ </w:t>
       </w:r>
       <w:r>
@@ -12959,7 +12952,7 @@
           <w:szCs w:val="24"/>
         </w:rPr>
       </w:pPr>
-      <w:bookmarkStart w:id="19" w:name="_Toc214227978"/>
+      <w:bookmarkStart w:id="17" w:name="_Toc214227978"/>
       <w:r>
         <w:rPr>
           <w:b/>
@@ -12987,7 +12980,7 @@
         </w:rPr>
         <w:t>. Kết luận</w:t>
       </w:r>
-      <w:bookmarkEnd w:id="19"/>
+      <w:bookmarkEnd w:id="17"/>
     </w:p>
     <w:p>
       <w:pPr>
@@ -13144,7 +13137,7 @@
           <w:lang w:val="vi-VN"/>
         </w:rPr>
       </w:pPr>
-      <w:bookmarkStart w:id="20" w:name="_Toc214227979"/>
+      <w:bookmarkStart w:id="18" w:name="_Toc214227979"/>
       <w:r>
         <w:rPr>
           <w:b/>
@@ -13153,10 +13146,9 @@
           <w:szCs w:val="24"/>
           <w:lang w:val="vi-VN"/>
         </w:rPr>
-        <w:lastRenderedPageBreak/>
         <w:t>Phần 2 : Phân tích và triển khai</w:t>
       </w:r>
-      <w:bookmarkEnd w:id="20"/>
+      <w:bookmarkEnd w:id="18"/>
     </w:p>
     <w:p>
       <w:pPr>
@@ -13169,7 +13161,7 @@
           <w:lang w:val="vi-VN"/>
         </w:rPr>
       </w:pPr>
-      <w:bookmarkStart w:id="21" w:name="_Toc214227980"/>
+      <w:bookmarkStart w:id="19" w:name="_Toc214227980"/>
       <w:r>
         <w:rPr>
           <w:b/>
@@ -13179,7 +13171,7 @@
         </w:rPr>
         <w:t>2.1. Tổng quan</w:t>
       </w:r>
-      <w:bookmarkEnd w:id="21"/>
+      <w:bookmarkEnd w:id="19"/>
     </w:p>
     <w:p>
       <w:pPr>
@@ -13352,6 +13344,7 @@
           <w:rFonts w:ascii="Times New Roman" w:hAnsi="Times New Roman" w:cs="Times New Roman"/>
           <w:lang w:val="vi-VN"/>
         </w:rPr>
+        <w:lastRenderedPageBreak/>
         <w:t xml:space="preserve">+ </w:t>
       </w:r>
       <w:r>
@@ -13642,7 +13635,7 @@
         </w:rPr>
         <w:t xml:space="preserve"> </w:t>
       </w:r>
-      <w:bookmarkStart w:id="22" w:name="_Toc214227981"/>
+      <w:bookmarkStart w:id="20" w:name="_Toc214227981"/>
       <w:r>
         <w:rPr>
           <w:b/>
@@ -13652,7 +13645,7 @@
         </w:rPr>
         <w:t>2.2 THIẾT KẾ VÀ TRIỂN KHAI CSDL QUAN HỆ (SQL SERVER)</w:t>
       </w:r>
-      <w:bookmarkEnd w:id="22"/>
+      <w:bookmarkEnd w:id="20"/>
     </w:p>
     <w:p>
       <w:pPr>
@@ -13907,7 +13900,6 @@
           <w:szCs w:val="22"/>
           <w:lang w:val="vi-VN"/>
         </w:rPr>
-        <w:lastRenderedPageBreak/>
         <w:t xml:space="preserve">Kết hợp với hàm </w:t>
       </w:r>
       <w:r>
@@ -14026,9 +14018,10 @@
         <w:rPr>
           <w:lang w:val="vi-VN"/>
         </w:rPr>
+        <w:lastRenderedPageBreak/>
         <w:t xml:space="preserve"> </w:t>
       </w:r>
-      <w:bookmarkStart w:id="23" w:name="_Toc214227982"/>
+      <w:bookmarkStart w:id="21" w:name="_Toc214227982"/>
       <w:r>
         <w:rPr>
           <w:b/>
@@ -14038,7 +14031,7 @@
         </w:rPr>
         <w:t>2.2.1. Xác định các đối tượng và thuộc tính</w:t>
       </w:r>
-      <w:bookmarkEnd w:id="23"/>
+      <w:bookmarkEnd w:id="21"/>
     </w:p>
     <w:p>
       <w:pPr>
@@ -14472,7 +14465,6 @@
           <w:rFonts w:ascii="Times New Roman" w:hAnsi="Times New Roman" w:cs="Times New Roman"/>
           <w:szCs w:val="22"/>
         </w:rPr>
-        <w:lastRenderedPageBreak/>
         <w:t>book_id: Khóa chính, mã định danh sách.</w:t>
       </w:r>
     </w:p>
@@ -14568,6 +14560,7 @@
           <w:rFonts w:ascii="Times New Roman" w:hAnsi="Times New Roman" w:cs="Times New Roman"/>
           <w:szCs w:val="22"/>
         </w:rPr>
+        <w:lastRenderedPageBreak/>
         <w:t>status: Trạng thái (mặc định là “Có sẵn”, thay đổi khi mượn/trả).</w:t>
       </w:r>
     </w:p>
@@ -15082,7 +15075,6 @@
           <w:rFonts w:ascii="Times New Roman" w:hAnsi="Times New Roman" w:cs="Times New Roman"/>
           <w:szCs w:val="22"/>
         </w:rPr>
-        <w:lastRenderedPageBreak/>
         <w:t>time: Thời gian thực hiện.</w:t>
       </w:r>
     </w:p>
@@ -15199,6 +15191,7 @@
           <w:szCs w:val="22"/>
           <w14:ligatures w14:val="none"/>
         </w:rPr>
+        <w:lastRenderedPageBreak/>
         <w:t>_id: Mã định danh.</w:t>
       </w:r>
     </w:p>
@@ -15301,7 +15294,7 @@
           <w:lang w:val="vi-VN"/>
         </w:rPr>
       </w:pPr>
-      <w:bookmarkStart w:id="24" w:name="_Toc214227983"/>
+      <w:bookmarkStart w:id="22" w:name="_Toc214227983"/>
       <w:r>
         <w:rPr>
           <w:rFonts w:cs="Times New Roman"/>
@@ -15332,7 +15325,7 @@
         </w:rPr>
         <w:t>. Chuẩn hóa dữ liệu</w:t>
       </w:r>
-      <w:bookmarkEnd w:id="24"/>
+      <w:bookmarkEnd w:id="22"/>
     </w:p>
     <w:p>
       <w:pPr>
@@ -16409,7 +16402,6 @@
           <w:lang w:val="vi-VN"/>
           <w14:ligatures w14:val="none"/>
         </w:rPr>
-        <w:lastRenderedPageBreak/>
         <w:t xml:space="preserve"> + </w:t>
       </w:r>
       <w:r>
@@ -16618,6 +16610,7 @@
           <w:lang w:val="vi-VN"/>
           <w14:ligatures w14:val="none"/>
         </w:rPr>
+        <w:lastRenderedPageBreak/>
         <w:t xml:space="preserve">(Phụ thuộc hàm dùng để xác định tính vi phạm </w:t>
       </w:r>
       <w:r>
@@ -17538,7 +17531,6 @@
           <w:szCs w:val="22"/>
           <w:lang w:val="vi-VN"/>
         </w:rPr>
-        <w:lastRenderedPageBreak/>
         <w:t xml:space="preserve">+ </w:t>
       </w:r>
       <w:r>
@@ -17809,6 +17801,7 @@
           <w:rFonts w:ascii="Times New Roman" w:eastAsia="Times New Roman" w:hAnsi="Times New Roman" w:cs="Times New Roman"/>
           <w:szCs w:val="22"/>
         </w:rPr>
+        <w:lastRenderedPageBreak/>
         <w:t>Phụ thuộc hàm chính: Cả 3 phụ thuộc hàm trong F đều là phụ thuộc hàm chính (xuất phát từ các khoá ứng viên).</w:t>
       </w:r>
     </w:p>
@@ -18427,7 +18420,6 @@
           <w:kern w:val="0"/>
           <w14:ligatures w14:val="none"/>
         </w:rPr>
-        <w:lastRenderedPageBreak/>
         <w:t>Dạng chuẩn 1NF (First Normal Form)</w:t>
       </w:r>
       <w:r>
@@ -18551,6 +18543,7 @@
           <w:kern w:val="0"/>
           <w14:ligatures w14:val="none"/>
         </w:rPr>
+        <w:lastRenderedPageBreak/>
         <w:t>Dạng chuẩn 2NF (Second Normal Form)</w:t>
       </w:r>
       <w:r>
@@ -20384,7 +20377,7 @@
           <w:lang w:val="vi-VN"/>
         </w:rPr>
       </w:pPr>
-      <w:bookmarkStart w:id="25" w:name="_Toc214227984"/>
+      <w:bookmarkStart w:id="23" w:name="_Toc214227984"/>
       <w:r>
         <w:rPr>
           <w:rFonts w:cs="Times New Roman"/>
@@ -20406,7 +20399,7 @@
         </w:rPr>
         <w:t xml:space="preserve"> đầu chuẩn hóa</w:t>
       </w:r>
-      <w:bookmarkEnd w:id="25"/>
+      <w:bookmarkEnd w:id="23"/>
       <w:r>
         <w:rPr>
           <w:rFonts w:cs="Times New Roman"/>
@@ -22439,7 +22432,7 @@
           <w:szCs w:val="24"/>
         </w:rPr>
       </w:pPr>
-      <w:bookmarkStart w:id="26" w:name="_Toc214227985"/>
+      <w:bookmarkStart w:id="24" w:name="_Toc214227985"/>
       <w:r>
         <w:rPr>
           <w:b/>
@@ -22497,7 +22490,7 @@
         </w:rPr>
         <w:t>Xây dựng mô hình liên kết dữ liệu</w:t>
       </w:r>
-      <w:bookmarkEnd w:id="26"/>
+      <w:bookmarkEnd w:id="24"/>
     </w:p>
     <w:p>
       <w:pPr>
@@ -22568,7 +22561,6 @@
       <w:r>
         <w:rPr>
           <w:noProof/>
-          <w:lang w:val="vi-VN"/>
         </w:rPr>
         <w:lastRenderedPageBreak/>
         <w:drawing>
@@ -23437,7 +23429,6 @@
           <w:rFonts w:ascii="Times New Roman" w:hAnsi="Times New Roman" w:cs="Times New Roman"/>
           <w:noProof/>
           <w:szCs w:val="22"/>
-          <w:lang w:val="vi-VN"/>
         </w:rPr>
         <w:drawing>
           <wp:anchor distT="0" distB="0" distL="114300" distR="114300" simplePos="0" relativeHeight="251658244" behindDoc="1" locked="0" layoutInCell="1" allowOverlap="1" wp14:anchorId="27052C9C" wp14:editId="3ED942AD">
@@ -23700,7 +23691,7 @@
           <w:lang w:val="vi-VN"/>
         </w:rPr>
       </w:pPr>
-      <w:bookmarkStart w:id="27" w:name="_Toc214227986"/>
+      <w:bookmarkStart w:id="25" w:name="_Toc214227986"/>
       <w:r>
         <w:rPr>
           <w:b/>
@@ -23752,7 +23743,7 @@
         </w:rPr>
         <w:t>. Đơn giản hóa bằng truy vấn view</w:t>
       </w:r>
-      <w:bookmarkEnd w:id="27"/>
+      <w:bookmarkEnd w:id="25"/>
     </w:p>
     <w:p>
       <w:r>
@@ -23786,7 +23777,6 @@
       <w:r>
         <w:rPr>
           <w:noProof/>
-          <w:lang w:val="vi-VN"/>
         </w:rPr>
         <w:drawing>
           <wp:anchor distT="0" distB="0" distL="114300" distR="114300" simplePos="0" relativeHeight="251658245" behindDoc="1" locked="0" layoutInCell="1" allowOverlap="1" wp14:anchorId="3019B264" wp14:editId="1136B7E6">
@@ -24004,7 +23994,6 @@
           <w:noProof/>
           <w:sz w:val="18"/>
           <w:szCs w:val="18"/>
-          <w:lang w:val="vi-VN"/>
         </w:rPr>
         <w:drawing>
           <wp:anchor distT="0" distB="0" distL="114300" distR="114300" simplePos="0" relativeHeight="251658246" behindDoc="1" locked="0" layoutInCell="1" allowOverlap="1" wp14:anchorId="46A9016F" wp14:editId="54411C98">
@@ -24288,7 +24277,7 @@
           <w:lang w:val="vi-VN"/>
         </w:rPr>
       </w:pPr>
-      <w:bookmarkStart w:id="28" w:name="_Toc214227987"/>
+      <w:bookmarkStart w:id="26" w:name="_Toc214227987"/>
       <w:r>
         <w:rPr>
           <w:b/>
@@ -24357,7 +24346,7 @@
         </w:rPr>
         <w:t xml:space="preserve"> :</w:t>
       </w:r>
-      <w:bookmarkEnd w:id="28"/>
+      <w:bookmarkEnd w:id="26"/>
     </w:p>
     <w:p>
       <w:pPr>
@@ -24384,7 +24373,6 @@
         <w:rPr>
           <w:rFonts w:ascii="Times New Roman" w:hAnsi="Times New Roman" w:cs="Times New Roman"/>
           <w:noProof/>
-          <w:lang w:val="vi-VN"/>
         </w:rPr>
         <w:drawing>
           <wp:anchor distT="0" distB="0" distL="114300" distR="114300" simplePos="0" relativeHeight="251658247" behindDoc="1" locked="0" layoutInCell="1" allowOverlap="1" wp14:anchorId="4F6CF278" wp14:editId="1F1D983E">
@@ -24532,7 +24520,6 @@
           <w:rFonts w:ascii="Times New Roman" w:hAnsi="Times New Roman" w:cs="Times New Roman"/>
           <w:noProof/>
           <w:szCs w:val="22"/>
-          <w:lang w:val="vi-VN"/>
         </w:rPr>
         <w:drawing>
           <wp:anchor distT="0" distB="0" distL="114300" distR="114300" simplePos="0" relativeHeight="251658248" behindDoc="1" locked="0" layoutInCell="1" allowOverlap="1" wp14:anchorId="3B325E41" wp14:editId="349AB522">
@@ -24658,7 +24645,7 @@
           <w:lang w:val="vi-VN"/>
         </w:rPr>
       </w:pPr>
-      <w:bookmarkStart w:id="29" w:name="_Toc214227988"/>
+      <w:bookmarkStart w:id="27" w:name="_Toc214227988"/>
       <w:r>
         <w:rPr>
           <w:b/>
@@ -24706,7 +24693,7 @@
         </w:rPr>
         <w:t>(MONGODB)</w:t>
       </w:r>
-      <w:bookmarkEnd w:id="29"/>
+      <w:bookmarkEnd w:id="27"/>
     </w:p>
     <w:p>
       <w:pPr>
@@ -24742,7 +24729,6 @@
           <w:sz w:val="24"/>
           <w:szCs w:val="24"/>
         </w:rPr>
-        <w:lastRenderedPageBreak/>
         <w:t>2.3.1 Vai trò của MongoDB trong hệ thống</w:t>
       </w:r>
     </w:p>
@@ -24773,6 +24759,7 @@
           <w:b/>
           <w:bCs/>
         </w:rPr>
+        <w:lastRenderedPageBreak/>
         <w:t>(1) Lưu log thao tác hệ thống (System Logs)</w:t>
       </w:r>
     </w:p>
@@ -25235,6 +25222,31 @@
         <w:rPr>
           <w:lang w:val="vi-VN"/>
         </w:rPr>
+        <w:t xml:space="preserve">+ </w:t>
+      </w:r>
+      <w:r>
+        <w:rPr>
+          <w:lang w:val="vi-VN"/>
+        </w:rPr>
+        <w:t>K</w:t>
+      </w:r>
+      <w:r>
+        <w:rPr>
+          <w:lang w:val="vi-VN"/>
+        </w:rPr>
+        <w:t xml:space="preserve">iểm tra lỗi </w:t>
+      </w:r>
+    </w:p>
+    <w:p>
+      <w:pPr>
+        <w:rPr>
+          <w:lang w:val="vi-VN"/>
+        </w:rPr>
+      </w:pPr>
+      <w:r>
+        <w:rPr>
+          <w:lang w:val="vi-VN"/>
+        </w:rPr>
         <w:lastRenderedPageBreak/>
         <w:t xml:space="preserve">+ </w:t>
       </w:r>
@@ -25242,31 +25254,6 @@
         <w:rPr>
           <w:lang w:val="vi-VN"/>
         </w:rPr>
-        <w:t>K</w:t>
-      </w:r>
-      <w:r>
-        <w:rPr>
-          <w:lang w:val="vi-VN"/>
-        </w:rPr>
-        <w:t xml:space="preserve">iểm tra lỗi </w:t>
-      </w:r>
-    </w:p>
-    <w:p>
-      <w:pPr>
-        <w:rPr>
-          <w:lang w:val="vi-VN"/>
-        </w:rPr>
-      </w:pPr>
-      <w:r>
-        <w:rPr>
-          <w:lang w:val="vi-VN"/>
-        </w:rPr>
-        <w:t xml:space="preserve">+ </w:t>
-      </w:r>
-      <w:r>
-        <w:rPr>
-          <w:lang w:val="vi-VN"/>
-        </w:rPr>
         <w:t>T</w:t>
       </w:r>
       <w:r>
@@ -25285,7 +25272,6 @@
       <w:r>
         <w:rPr>
           <w:noProof/>
-          <w:lang w:val="vi-VN"/>
         </w:rPr>
         <w:drawing>
           <wp:anchor distT="0" distB="0" distL="114300" distR="114300" simplePos="0" relativeHeight="251659285" behindDoc="1" locked="0" layoutInCell="1" allowOverlap="1" wp14:anchorId="3EE30523" wp14:editId="041E7D90">
@@ -25778,7 +25764,7 @@
           <w:lang w:val="vi-VN"/>
         </w:rPr>
       </w:pPr>
-      <w:bookmarkStart w:id="30" w:name="_Toc214227989"/>
+      <w:bookmarkStart w:id="28" w:name="_Toc214227989"/>
       <w:r>
         <w:rPr>
           <w:b/>
@@ -25809,7 +25795,7 @@
         </w:rPr>
         <w:t>.Xây dựng các câu truy vấn</w:t>
       </w:r>
-      <w:bookmarkEnd w:id="30"/>
+      <w:bookmarkEnd w:id="28"/>
       <w:r>
         <w:rPr>
           <w:b/>
@@ -25832,7 +25818,7 @@
           <w:lang w:val="vi-VN"/>
         </w:rPr>
       </w:pPr>
-      <w:bookmarkStart w:id="31" w:name="_Toc214227990"/>
+      <w:bookmarkStart w:id="29" w:name="_Toc214227990"/>
       <w:r>
         <w:rPr>
           <w:b/>
@@ -25863,7 +25849,7 @@
         </w:rPr>
         <w:t>.1.Xây dựng truy vấn bằng sql</w:t>
       </w:r>
-      <w:bookmarkEnd w:id="31"/>
+      <w:bookmarkEnd w:id="29"/>
       <w:r>
         <w:rPr>
           <w:b/>
@@ -26313,41 +26299,41 @@
           <w:szCs w:val="22"/>
           <w:lang w:val="vi-VN"/>
         </w:rPr>
+        <w:t>LEFT JOIN loans l ON b.book_id = l.book_id -- (LEFT JOIN là mấu chốt)</w:t>
+      </w:r>
+    </w:p>
+    <w:p>
+      <w:pPr>
+        <w:rPr>
+          <w:rFonts w:ascii="Times New Roman" w:hAnsi="Times New Roman" w:cs="Times New Roman"/>
+          <w:szCs w:val="22"/>
+          <w:lang w:val="vi-VN"/>
+        </w:rPr>
+      </w:pPr>
+      <w:r>
+        <w:rPr>
+          <w:rFonts w:ascii="Times New Roman" w:hAnsi="Times New Roman" w:cs="Times New Roman"/>
+          <w:szCs w:val="22"/>
+          <w:lang w:val="vi-VN"/>
+        </w:rPr>
+        <w:t>GROUP BY  b.title, b.author, b.status</w:t>
+      </w:r>
+    </w:p>
+    <w:p>
+      <w:pPr>
+        <w:rPr>
+          <w:rFonts w:ascii="Times New Roman" w:hAnsi="Times New Roman" w:cs="Times New Roman"/>
+          <w:szCs w:val="22"/>
+          <w:lang w:val="vi-VN"/>
+        </w:rPr>
+      </w:pPr>
+      <w:r>
+        <w:rPr>
+          <w:rFonts w:ascii="Times New Roman" w:hAnsi="Times New Roman" w:cs="Times New Roman"/>
+          <w:szCs w:val="22"/>
+          <w:lang w:val="vi-VN"/>
+        </w:rPr>
         <w:lastRenderedPageBreak/>
-        <w:t>LEFT JOIN loans l ON b.book_id = l.book_id -- (LEFT JOIN là mấu chốt)</w:t>
-      </w:r>
-    </w:p>
-    <w:p>
-      <w:pPr>
-        <w:rPr>
-          <w:rFonts w:ascii="Times New Roman" w:hAnsi="Times New Roman" w:cs="Times New Roman"/>
-          <w:szCs w:val="22"/>
-          <w:lang w:val="vi-VN"/>
-        </w:rPr>
-      </w:pPr>
-      <w:r>
-        <w:rPr>
-          <w:rFonts w:ascii="Times New Roman" w:hAnsi="Times New Roman" w:cs="Times New Roman"/>
-          <w:szCs w:val="22"/>
-          <w:lang w:val="vi-VN"/>
-        </w:rPr>
-        <w:t>GROUP BY  b.title, b.author, b.status</w:t>
-      </w:r>
-    </w:p>
-    <w:p>
-      <w:pPr>
-        <w:rPr>
-          <w:rFonts w:ascii="Times New Roman" w:hAnsi="Times New Roman" w:cs="Times New Roman"/>
-          <w:szCs w:val="22"/>
-          <w:lang w:val="vi-VN"/>
-        </w:rPr>
-      </w:pPr>
-      <w:r>
-        <w:rPr>
-          <w:rFonts w:ascii="Times New Roman" w:hAnsi="Times New Roman" w:cs="Times New Roman"/>
-          <w:szCs w:val="22"/>
-          <w:lang w:val="vi-VN"/>
-        </w:rPr>
         <w:t>ORDER BY SoLanMuon ASC; -- (Sắp xếp tăng dần, sách 0 lượt mượn sẽ lên đầu)</w:t>
       </w:r>
     </w:p>
@@ -26853,7 +26839,123 @@
           <w:rFonts w:ascii="Times New Roman" w:hAnsi="Times New Roman" w:cs="Times New Roman"/>
           <w:lang w:val="vi-VN"/>
         </w:rPr>
+        <w:t>FROM  loans</w:t>
+      </w:r>
+    </w:p>
+    <w:p>
+      <w:pPr>
+        <w:jc w:val="both"/>
+        <w:rPr>
+          <w:rFonts w:ascii="Times New Roman" w:hAnsi="Times New Roman" w:cs="Times New Roman"/>
+          <w:lang w:val="vi-VN"/>
+        </w:rPr>
+      </w:pPr>
+      <w:r>
+        <w:rPr>
+          <w:rFonts w:ascii="Times New Roman" w:hAnsi="Times New Roman" w:cs="Times New Roman"/>
+          <w:lang w:val="vi-VN"/>
+        </w:rPr>
+        <w:t>WHERE borrow_date IS NOT NULL</w:t>
+      </w:r>
+    </w:p>
+    <w:p>
+      <w:pPr>
+        <w:jc w:val="both"/>
+        <w:rPr>
+          <w:rFonts w:ascii="Times New Roman" w:hAnsi="Times New Roman" w:cs="Times New Roman"/>
+          <w:lang w:val="vi-VN"/>
+        </w:rPr>
+      </w:pPr>
+      <w:r>
+        <w:rPr>
+          <w:rFonts w:ascii="Times New Roman" w:hAnsi="Times New Roman" w:cs="Times New Roman"/>
+          <w:lang w:val="vi-VN"/>
+        </w:rPr>
         <w:lastRenderedPageBreak/>
+        <w:t>GROUP BY borrow_date</w:t>
+      </w:r>
+    </w:p>
+    <w:p>
+      <w:pPr>
+        <w:jc w:val="both"/>
+        <w:rPr>
+          <w:rFonts w:ascii="Times New Roman" w:hAnsi="Times New Roman" w:cs="Times New Roman"/>
+          <w:lang w:val="vi-VN"/>
+        </w:rPr>
+      </w:pPr>
+      <w:r>
+        <w:rPr>
+          <w:rFonts w:ascii="Times New Roman" w:hAnsi="Times New Roman" w:cs="Times New Roman"/>
+          <w:lang w:val="vi-VN"/>
+        </w:rPr>
+        <w:t>ORDER BY SoLuotMuon DESC;</w:t>
+      </w:r>
+    </w:p>
+    <w:p>
+      <w:pPr>
+        <w:jc w:val="both"/>
+        <w:rPr>
+          <w:rFonts w:ascii="Times New Roman" w:hAnsi="Times New Roman" w:cs="Times New Roman"/>
+          <w:lang w:val="vi-VN"/>
+        </w:rPr>
+      </w:pPr>
+      <w:r>
+        <w:rPr>
+          <w:rFonts w:ascii="Times New Roman" w:hAnsi="Times New Roman" w:cs="Times New Roman"/>
+          <w:lang w:val="vi-VN"/>
+        </w:rPr>
+        <w:t xml:space="preserve">Câu 11 : </w:t>
+      </w:r>
+      <w:r>
+        <w:rPr>
+          <w:rFonts w:ascii="Times New Roman" w:hAnsi="Times New Roman" w:cs="Times New Roman"/>
+        </w:rPr>
+        <w:t>Ngày có tổng SỐ NGƯỜI mượn nhiều nhất</w:t>
+      </w:r>
+    </w:p>
+    <w:p>
+      <w:pPr>
+        <w:jc w:val="both"/>
+        <w:rPr>
+          <w:rFonts w:ascii="Times New Roman" w:hAnsi="Times New Roman" w:cs="Times New Roman"/>
+          <w:lang w:val="vi-VN"/>
+        </w:rPr>
+      </w:pPr>
+      <w:r>
+        <w:rPr>
+          <w:rFonts w:ascii="Times New Roman" w:hAnsi="Times New Roman" w:cs="Times New Roman"/>
+          <w:lang w:val="vi-VN"/>
+        </w:rPr>
+        <w:t>SELECT TOP 1</w:t>
+      </w:r>
+      <w:r>
+        <w:rPr>
+          <w:rFonts w:ascii="Times New Roman" w:hAnsi="Times New Roman" w:cs="Times New Roman"/>
+          <w:lang w:val="vi-VN"/>
+        </w:rPr>
+        <w:t xml:space="preserve"> </w:t>
+      </w:r>
+      <w:r>
+        <w:rPr>
+          <w:rFonts w:ascii="Times New Roman" w:hAnsi="Times New Roman" w:cs="Times New Roman"/>
+          <w:lang w:val="vi-VN"/>
+        </w:rPr>
+        <w:t>borrow_date AS NgayMuon,COUNT(DISTINCT borrower_id) AS SoNguoiMuonKhacNhau</w:t>
+      </w:r>
+    </w:p>
+    <w:p>
+      <w:pPr>
+        <w:jc w:val="both"/>
+        <w:rPr>
+          <w:rFonts w:ascii="Times New Roman" w:hAnsi="Times New Roman" w:cs="Times New Roman"/>
+          <w:lang w:val="vi-VN"/>
+        </w:rPr>
+      </w:pPr>
+      <w:r>
+        <w:rPr>
+          <w:rFonts w:ascii="Times New Roman" w:hAnsi="Times New Roman" w:cs="Times New Roman"/>
+          <w:lang w:val="vi-VN"/>
+        </w:rPr>
         <w:t>FROM  loans</w:t>
       </w:r>
     </w:p>
@@ -26902,7 +27004,7 @@
           <w:rFonts w:ascii="Times New Roman" w:hAnsi="Times New Roman" w:cs="Times New Roman"/>
           <w:lang w:val="vi-VN"/>
         </w:rPr>
-        <w:t>ORDER BY SoLuotMuon DESC;</w:t>
+        <w:t>ORDER BY SoNguoiMuonKhacNhau DESC;</w:t>
       </w:r>
     </w:p>
     <w:p>
@@ -26916,15 +27018,21 @@
       <w:r>
         <w:rPr>
           <w:rFonts w:ascii="Times New Roman" w:hAnsi="Times New Roman" w:cs="Times New Roman"/>
-          <w:lang w:val="vi-VN"/>
-        </w:rPr>
-        <w:t xml:space="preserve">Câu 11 : </w:t>
-      </w:r>
-      <w:r>
-        <w:rPr>
-          <w:rFonts w:ascii="Times New Roman" w:hAnsi="Times New Roman" w:cs="Times New Roman"/>
-        </w:rPr>
-        <w:t>Ngày có tổng SỐ NGƯỜI mượn nhiều nhất</w:t>
+        </w:rPr>
+        <w:t>Câu</w:t>
+      </w:r>
+      <w:r>
+        <w:rPr>
+          <w:rFonts w:ascii="Times New Roman" w:hAnsi="Times New Roman" w:cs="Times New Roman"/>
+          <w:lang w:val="vi-VN"/>
+        </w:rPr>
+        <w:t xml:space="preserve"> 12 : </w:t>
+      </w:r>
+      <w:r>
+        <w:rPr>
+          <w:rFonts w:ascii="Times New Roman" w:hAnsi="Times New Roman" w:cs="Times New Roman"/>
+        </w:rPr>
+        <w:t>Đưa ra 10 ngày ít người mượn sách nhất</w:t>
       </w:r>
     </w:p>
     <w:p>
@@ -26940,7 +27048,7 @@
           <w:rFonts w:ascii="Times New Roman" w:hAnsi="Times New Roman" w:cs="Times New Roman"/>
           <w:lang w:val="vi-VN"/>
         </w:rPr>
-        <w:t>SELECT TOP 1</w:t>
+        <w:t>SELECT TOP 10</w:t>
       </w:r>
       <w:r>
         <w:rPr>
@@ -26954,7 +27062,7 @@
           <w:rFonts w:ascii="Times New Roman" w:hAnsi="Times New Roman" w:cs="Times New Roman"/>
           <w:lang w:val="vi-VN"/>
         </w:rPr>
-        <w:t>borrow_date AS NgayMuon,COUNT(DISTINCT borrower_id) AS SoNguoiMuonKhacNhau</w:t>
+        <w:t>borrow_date AS NgayMuon,COUNT(loan_id) AS SoLuotMuon</w:t>
       </w:r>
     </w:p>
     <w:p>
@@ -26970,7 +27078,7 @@
           <w:rFonts w:ascii="Times New Roman" w:hAnsi="Times New Roman" w:cs="Times New Roman"/>
           <w:lang w:val="vi-VN"/>
         </w:rPr>
-        <w:t>FROM  loans</w:t>
+        <w:t>FROM loans</w:t>
       </w:r>
     </w:p>
     <w:p>
@@ -27018,7 +27126,7 @@
           <w:rFonts w:ascii="Times New Roman" w:hAnsi="Times New Roman" w:cs="Times New Roman"/>
           <w:lang w:val="vi-VN"/>
         </w:rPr>
-        <w:t>ORDER BY SoNguoiMuonKhacNhau DESC;</w:t>
+        <w:t>ORDER BY SoLuotMuon ASC; -- (Sắp xếp TĂNG DẦN)</w:t>
       </w:r>
     </w:p>
     <w:p>
@@ -27032,21 +27140,27 @@
       <w:r>
         <w:rPr>
           <w:rFonts w:ascii="Times New Roman" w:hAnsi="Times New Roman" w:cs="Times New Roman"/>
-        </w:rPr>
-        <w:t>Câu</w:t>
-      </w:r>
-      <w:r>
-        <w:rPr>
-          <w:rFonts w:ascii="Times New Roman" w:hAnsi="Times New Roman" w:cs="Times New Roman"/>
-          <w:lang w:val="vi-VN"/>
-        </w:rPr>
-        <w:t xml:space="preserve"> 12 : </w:t>
-      </w:r>
-      <w:r>
-        <w:rPr>
-          <w:rFonts w:ascii="Times New Roman" w:hAnsi="Times New Roman" w:cs="Times New Roman"/>
-        </w:rPr>
-        <w:t>Đưa ra 10 ngày ít người mượn sách nhất</w:t>
+          <w:lang w:val="vi-VN"/>
+        </w:rPr>
+        <w:t xml:space="preserve">Câu 13 : </w:t>
+      </w:r>
+      <w:r>
+        <w:rPr>
+          <w:rFonts w:ascii="Times New Roman" w:hAnsi="Times New Roman" w:cs="Times New Roman"/>
+        </w:rPr>
+        <w:t xml:space="preserve"> </w:t>
+      </w:r>
+      <w:r>
+        <w:rPr>
+          <w:rFonts w:ascii="Times New Roman" w:hAnsi="Times New Roman" w:cs="Times New Roman"/>
+        </w:rPr>
+        <w:t>N</w:t>
+      </w:r>
+      <w:r>
+        <w:rPr>
+          <w:rFonts w:ascii="Times New Roman" w:hAnsi="Times New Roman" w:cs="Times New Roman"/>
+        </w:rPr>
+        <w:t>hưng người đã ko mượn sach trong nửa năm</w:t>
       </w:r>
     </w:p>
     <w:p>
@@ -27060,23 +27174,8 @@
       <w:r>
         <w:rPr>
           <w:rFonts w:ascii="Times New Roman" w:hAnsi="Times New Roman" w:cs="Times New Roman"/>
-          <w:lang w:val="vi-VN"/>
-        </w:rPr>
-        <w:t>SELECT TOP 10</w:t>
-      </w:r>
-      <w:r>
-        <w:rPr>
-          <w:rFonts w:ascii="Times New Roman" w:hAnsi="Times New Roman" w:cs="Times New Roman"/>
-          <w:lang w:val="vi-VN"/>
-        </w:rPr>
-        <w:t xml:space="preserve"> </w:t>
-      </w:r>
-      <w:r>
-        <w:rPr>
-          <w:rFonts w:ascii="Times New Roman" w:hAnsi="Times New Roman" w:cs="Times New Roman"/>
-          <w:lang w:val="vi-VN"/>
-        </w:rPr>
-        <w:t>borrow_date AS NgayMuon,COUNT(loan_id) AS SoLuotMuon</w:t>
+        </w:rPr>
+        <w:t>DECLARE @SoNgayVangMat INT = 180; -- (Có thể đổi thành 90, 180...)</w:t>
       </w:r>
     </w:p>
     <w:p>
@@ -27084,15 +27183,13 @@
         <w:jc w:val="both"/>
         <w:rPr>
           <w:rFonts w:ascii="Times New Roman" w:hAnsi="Times New Roman" w:cs="Times New Roman"/>
-          <w:lang w:val="vi-VN"/>
-        </w:rPr>
-      </w:pPr>
-      <w:r>
-        <w:rPr>
-          <w:rFonts w:ascii="Times New Roman" w:hAnsi="Times New Roman" w:cs="Times New Roman"/>
-          <w:lang w:val="vi-VN"/>
-        </w:rPr>
-        <w:t>FROM loans</w:t>
+        </w:rPr>
+      </w:pPr>
+      <w:r>
+        <w:rPr>
+          <w:rFonts w:ascii="Times New Roman" w:hAnsi="Times New Roman" w:cs="Times New Roman"/>
+        </w:rPr>
+        <w:t xml:space="preserve">SELECT </w:t>
       </w:r>
     </w:p>
     <w:p>
@@ -27100,15 +27197,13 @@
         <w:jc w:val="both"/>
         <w:rPr>
           <w:rFonts w:ascii="Times New Roman" w:hAnsi="Times New Roman" w:cs="Times New Roman"/>
-          <w:lang w:val="vi-VN"/>
-        </w:rPr>
-      </w:pPr>
-      <w:r>
-        <w:rPr>
-          <w:rFonts w:ascii="Times New Roman" w:hAnsi="Times New Roman" w:cs="Times New Roman"/>
-          <w:lang w:val="vi-VN"/>
-        </w:rPr>
-        <w:t>WHERE borrow_date IS NOT NULL</w:t>
+        </w:rPr>
+      </w:pPr>
+      <w:r>
+        <w:rPr>
+          <w:rFonts w:ascii="Times New Roman" w:hAnsi="Times New Roman" w:cs="Times New Roman"/>
+        </w:rPr>
+        <w:t xml:space="preserve">    b.name AS TenDocGia,</w:t>
       </w:r>
     </w:p>
     <w:p>
@@ -27116,15 +27211,13 @@
         <w:jc w:val="both"/>
         <w:rPr>
           <w:rFonts w:ascii="Times New Roman" w:hAnsi="Times New Roman" w:cs="Times New Roman"/>
-          <w:lang w:val="vi-VN"/>
-        </w:rPr>
-      </w:pPr>
-      <w:r>
-        <w:rPr>
-          <w:rFonts w:ascii="Times New Roman" w:hAnsi="Times New Roman" w:cs="Times New Roman"/>
-          <w:lang w:val="vi-VN"/>
-        </w:rPr>
-        <w:t>GROUP BY borrow_date</w:t>
+        </w:rPr>
+      </w:pPr>
+      <w:r>
+        <w:rPr>
+          <w:rFonts w:ascii="Times New Roman" w:hAnsi="Times New Roman" w:cs="Times New Roman"/>
+        </w:rPr>
+        <w:t xml:space="preserve">    b.email AS Email,</w:t>
       </w:r>
     </w:p>
     <w:p>
@@ -27132,15 +27225,13 @@
         <w:jc w:val="both"/>
         <w:rPr>
           <w:rFonts w:ascii="Times New Roman" w:hAnsi="Times New Roman" w:cs="Times New Roman"/>
-          <w:lang w:val="vi-VN"/>
-        </w:rPr>
-      </w:pPr>
-      <w:r>
-        <w:rPr>
-          <w:rFonts w:ascii="Times New Roman" w:hAnsi="Times New Roman" w:cs="Times New Roman"/>
-          <w:lang w:val="vi-VN"/>
-        </w:rPr>
-        <w:t>ORDER BY SoLuotMuon ASC; -- (Sắp xếp TĂNG DẦN)</w:t>
+        </w:rPr>
+      </w:pPr>
+      <w:r>
+        <w:rPr>
+          <w:rFonts w:ascii="Times New Roman" w:hAnsi="Times New Roman" w:cs="Times New Roman"/>
+        </w:rPr>
+        <w:t xml:space="preserve">    b.phone AS SoDienThoai,</w:t>
       </w:r>
     </w:p>
     <w:p>
@@ -27148,33 +27239,13 @@
         <w:jc w:val="both"/>
         <w:rPr>
           <w:rFonts w:ascii="Times New Roman" w:hAnsi="Times New Roman" w:cs="Times New Roman"/>
-          <w:lang w:val="vi-VN"/>
-        </w:rPr>
-      </w:pPr>
-      <w:r>
-        <w:rPr>
-          <w:rFonts w:ascii="Times New Roman" w:hAnsi="Times New Roman" w:cs="Times New Roman"/>
-          <w:lang w:val="vi-VN"/>
-        </w:rPr>
-        <w:t xml:space="preserve">Câu 13 : </w:t>
-      </w:r>
-      <w:r>
-        <w:rPr>
-          <w:rFonts w:ascii="Times New Roman" w:hAnsi="Times New Roman" w:cs="Times New Roman"/>
-        </w:rPr>
-        <w:t xml:space="preserve"> </w:t>
-      </w:r>
-      <w:r>
-        <w:rPr>
-          <w:rFonts w:ascii="Times New Roman" w:hAnsi="Times New Roman" w:cs="Times New Roman"/>
-        </w:rPr>
-        <w:t>N</w:t>
-      </w:r>
-      <w:r>
-        <w:rPr>
-          <w:rFonts w:ascii="Times New Roman" w:hAnsi="Times New Roman" w:cs="Times New Roman"/>
-        </w:rPr>
-        <w:t>hưng người đã ko mượn sach trong nửa năm</w:t>
+        </w:rPr>
+      </w:pPr>
+      <w:r>
+        <w:rPr>
+          <w:rFonts w:ascii="Times New Roman" w:hAnsi="Times New Roman" w:cs="Times New Roman"/>
+        </w:rPr>
+        <w:t xml:space="preserve">    MAX(l.borrow_date) AS LanMuonCuoiCung,</w:t>
       </w:r>
     </w:p>
     <w:p>
@@ -27182,14 +27253,13 @@
         <w:jc w:val="both"/>
         <w:rPr>
           <w:rFonts w:ascii="Times New Roman" w:hAnsi="Times New Roman" w:cs="Times New Roman"/>
-          <w:lang w:val="vi-VN"/>
-        </w:rPr>
-      </w:pPr>
-      <w:r>
-        <w:rPr>
-          <w:rFonts w:ascii="Times New Roman" w:hAnsi="Times New Roman" w:cs="Times New Roman"/>
-        </w:rPr>
-        <w:t>DECLARE @SoNgayVangMat INT = 180; -- (Có thể đổi thành 90, 180...)</w:t>
+        </w:rPr>
+      </w:pPr>
+      <w:r>
+        <w:rPr>
+          <w:rFonts w:ascii="Times New Roman" w:hAnsi="Times New Roman" w:cs="Times New Roman"/>
+        </w:rPr>
+        <w:t xml:space="preserve">    DATEDIFF(day, MAX(l.borrow_date), GETDATE()) AS SoNgayChuaTroLai</w:t>
       </w:r>
     </w:p>
     <w:p>
@@ -27203,7 +27273,7 @@
         <w:rPr>
           <w:rFonts w:ascii="Times New Roman" w:hAnsi="Times New Roman" w:cs="Times New Roman"/>
         </w:rPr>
-        <w:t xml:space="preserve">SELECT </w:t>
+        <w:t>FROM loans l</w:t>
       </w:r>
     </w:p>
     <w:p>
@@ -27217,7 +27287,7 @@
         <w:rPr>
           <w:rFonts w:ascii="Times New Roman" w:hAnsi="Times New Roman" w:cs="Times New Roman"/>
         </w:rPr>
-        <w:t xml:space="preserve">    b.name AS TenDocGia,</w:t>
+        <w:t>JOIN borrowers b ON l.borrower_id = b.borrower_id</w:t>
       </w:r>
     </w:p>
     <w:p>
@@ -27231,7 +27301,7 @@
         <w:rPr>
           <w:rFonts w:ascii="Times New Roman" w:hAnsi="Times New Roman" w:cs="Times New Roman"/>
         </w:rPr>
-        <w:t xml:space="preserve">    b.email AS Email,</w:t>
+        <w:t>GROUP BY b.name, b.email, b.phone</w:t>
       </w:r>
     </w:p>
     <w:p>
@@ -27245,7 +27315,7 @@
         <w:rPr>
           <w:rFonts w:ascii="Times New Roman" w:hAnsi="Times New Roman" w:cs="Times New Roman"/>
         </w:rPr>
-        <w:t xml:space="preserve">    b.phone AS SoDienThoai,</w:t>
+        <w:t xml:space="preserve">HAVING </w:t>
       </w:r>
     </w:p>
     <w:p>
@@ -27259,7 +27329,7 @@
         <w:rPr>
           <w:rFonts w:ascii="Times New Roman" w:hAnsi="Times New Roman" w:cs="Times New Roman"/>
         </w:rPr>
-        <w:t xml:space="preserve">    MAX(l.borrow_date) AS LanMuonCuoiCung,</w:t>
+        <w:t xml:space="preserve">    -- Lọc những người có lần mượn cuối cùng xa hơn 180 ngày</w:t>
       </w:r>
     </w:p>
     <w:p>
@@ -27273,7 +27343,7 @@
         <w:rPr>
           <w:rFonts w:ascii="Times New Roman" w:hAnsi="Times New Roman" w:cs="Times New Roman"/>
         </w:rPr>
-        <w:t xml:space="preserve">    DATEDIFF(day, MAX(l.borrow_date), GETDATE()) AS SoNgayChuaTroLai</w:t>
+        <w:t xml:space="preserve">    DATEDIFF(day, MAX(l.borrow_date), GETDATE()) &gt; @SoNgayVangMat</w:t>
       </w:r>
     </w:p>
     <w:p>
@@ -27287,7 +27357,7 @@
         <w:rPr>
           <w:rFonts w:ascii="Times New Roman" w:hAnsi="Times New Roman" w:cs="Times New Roman"/>
         </w:rPr>
-        <w:t>FROM loans l</w:t>
+        <w:t xml:space="preserve">ORDER BY </w:t>
       </w:r>
     </w:p>
     <w:p>
@@ -27301,91 +27371,7 @@
         <w:rPr>
           <w:rFonts w:ascii="Times New Roman" w:hAnsi="Times New Roman" w:cs="Times New Roman"/>
         </w:rPr>
-        <w:t>JOIN borrowers b ON l.borrower_id = b.borrower_id</w:t>
-      </w:r>
-    </w:p>
-    <w:p>
-      <w:pPr>
-        <w:jc w:val="both"/>
-        <w:rPr>
-          <w:rFonts w:ascii="Times New Roman" w:hAnsi="Times New Roman" w:cs="Times New Roman"/>
-        </w:rPr>
-      </w:pPr>
-      <w:r>
-        <w:rPr>
-          <w:rFonts w:ascii="Times New Roman" w:hAnsi="Times New Roman" w:cs="Times New Roman"/>
-        </w:rPr>
-        <w:t>GROUP BY b.name, b.email, b.phone</w:t>
-      </w:r>
-    </w:p>
-    <w:p>
-      <w:pPr>
-        <w:jc w:val="both"/>
-        <w:rPr>
-          <w:rFonts w:ascii="Times New Roman" w:hAnsi="Times New Roman" w:cs="Times New Roman"/>
-        </w:rPr>
-      </w:pPr>
-      <w:r>
-        <w:rPr>
-          <w:rFonts w:ascii="Times New Roman" w:hAnsi="Times New Roman" w:cs="Times New Roman"/>
-        </w:rPr>
-        <w:t xml:space="preserve">HAVING </w:t>
-      </w:r>
-    </w:p>
-    <w:p>
-      <w:pPr>
-        <w:jc w:val="both"/>
-        <w:rPr>
-          <w:rFonts w:ascii="Times New Roman" w:hAnsi="Times New Roman" w:cs="Times New Roman"/>
-        </w:rPr>
-      </w:pPr>
-      <w:r>
-        <w:rPr>
-          <w:rFonts w:ascii="Times New Roman" w:hAnsi="Times New Roman" w:cs="Times New Roman"/>
-        </w:rPr>
-        <w:t xml:space="preserve">    -- Lọc những người có lần mượn cuối cùng xa hơn 180 ngày</w:t>
-      </w:r>
-    </w:p>
-    <w:p>
-      <w:pPr>
-        <w:jc w:val="both"/>
-        <w:rPr>
-          <w:rFonts w:ascii="Times New Roman" w:hAnsi="Times New Roman" w:cs="Times New Roman"/>
-        </w:rPr>
-      </w:pPr>
-      <w:r>
-        <w:rPr>
-          <w:rFonts w:ascii="Times New Roman" w:hAnsi="Times New Roman" w:cs="Times New Roman"/>
-        </w:rPr>
         <w:lastRenderedPageBreak/>
-        <w:t xml:space="preserve">    DATEDIFF(day, MAX(l.borrow_date), GETDATE()) &gt; @SoNgayVangMat</w:t>
-      </w:r>
-    </w:p>
-    <w:p>
-      <w:pPr>
-        <w:jc w:val="both"/>
-        <w:rPr>
-          <w:rFonts w:ascii="Times New Roman" w:hAnsi="Times New Roman" w:cs="Times New Roman"/>
-        </w:rPr>
-      </w:pPr>
-      <w:r>
-        <w:rPr>
-          <w:rFonts w:ascii="Times New Roman" w:hAnsi="Times New Roman" w:cs="Times New Roman"/>
-        </w:rPr>
-        <w:t xml:space="preserve">ORDER BY </w:t>
-      </w:r>
-    </w:p>
-    <w:p>
-      <w:pPr>
-        <w:jc w:val="both"/>
-        <w:rPr>
-          <w:rFonts w:ascii="Times New Roman" w:hAnsi="Times New Roman" w:cs="Times New Roman"/>
-        </w:rPr>
-      </w:pPr>
-      <w:r>
-        <w:rPr>
-          <w:rFonts w:ascii="Times New Roman" w:hAnsi="Times New Roman" w:cs="Times New Roman"/>
-        </w:rPr>
         <w:t xml:space="preserve">    SoNgayChuaTroLai DESC; -- Hiển thị người "bỏ" lâu nhất lên đầu</w:t>
       </w:r>
       <w:r>
@@ -27622,7 +27608,7 @@
           <w:lang w:val="vi-VN"/>
         </w:rPr>
       </w:pPr>
-      <w:bookmarkStart w:id="32" w:name="_Toc214227991"/>
+      <w:bookmarkStart w:id="30" w:name="_Toc214227991"/>
       <w:r>
         <w:rPr>
           <w:b/>
@@ -27681,1487 +27667,9 @@
           <w:szCs w:val="24"/>
           <w:lang w:val="vi-VN"/>
         </w:rPr>
-        <w:t>bằng MonggoDB</w:t>
-      </w:r>
-      <w:bookmarkEnd w:id="32"/>
-    </w:p>
-    <w:p>
-      <w:pPr>
-        <w:jc w:val="both"/>
-        <w:rPr>
-          <w:rFonts w:ascii="Times New Roman" w:hAnsi="Times New Roman" w:cs="Times New Roman"/>
-          <w:lang w:val="vi-VN"/>
-        </w:rPr>
-      </w:pPr>
-    </w:p>
-    <w:p>
-      <w:pPr>
-        <w:jc w:val="both"/>
-        <w:rPr>
-          <w:rFonts w:ascii="Times New Roman" w:hAnsi="Times New Roman" w:cs="Times New Roman"/>
-          <w:lang w:val="vi-VN"/>
-        </w:rPr>
-      </w:pPr>
-      <w:r>
-        <w:rPr>
-          <w:rFonts w:ascii="Times New Roman" w:hAnsi="Times New Roman" w:cs="Times New Roman"/>
-          <w:lang w:val="vi-VN"/>
-        </w:rPr>
-        <w:t xml:space="preserve">Câu 14 : </w:t>
-      </w:r>
-      <w:r>
-        <w:rPr>
-          <w:rFonts w:ascii="Times New Roman" w:hAnsi="Times New Roman" w:cs="Times New Roman"/>
-        </w:rPr>
-        <w:t xml:space="preserve">Ngày nào trong tuần là "bận </w:t>
-      </w:r>
-      <w:r>
-        <w:rPr>
-          <w:rFonts w:ascii="Times New Roman" w:hAnsi="Times New Roman" w:cs="Times New Roman"/>
-        </w:rPr>
-        <w:t>rộn</w:t>
-      </w:r>
-      <w:r>
-        <w:rPr>
-          <w:rFonts w:ascii="Times New Roman" w:hAnsi="Times New Roman" w:cs="Times New Roman"/>
-          <w:lang w:val="vi-VN"/>
-        </w:rPr>
-        <w:t xml:space="preserve">” nhất </w:t>
-      </w:r>
-    </w:p>
-    <w:p>
-      <w:pPr>
-        <w:jc w:val="both"/>
-        <w:rPr>
-          <w:rFonts w:ascii="Times New Roman" w:hAnsi="Times New Roman" w:cs="Times New Roman"/>
-          <w:lang w:val="vi-VN"/>
-        </w:rPr>
-      </w:pPr>
-      <w:r>
-        <w:rPr>
-          <w:rFonts w:ascii="Times New Roman" w:hAnsi="Times New Roman" w:cs="Times New Roman"/>
-          <w:lang w:val="vi-VN"/>
-        </w:rPr>
-        <w:t>db.loans.aggregate([</w:t>
-      </w:r>
-    </w:p>
-    <w:p>
-      <w:pPr>
-        <w:jc w:val="both"/>
-        <w:rPr>
-          <w:rFonts w:ascii="Times New Roman" w:hAnsi="Times New Roman" w:cs="Times New Roman"/>
-          <w:lang w:val="vi-VN"/>
-        </w:rPr>
-      </w:pPr>
-      <w:r>
-        <w:rPr>
-          <w:rFonts w:ascii="Times New Roman" w:hAnsi="Times New Roman" w:cs="Times New Roman"/>
-          <w:lang w:val="vi-VN"/>
-        </w:rPr>
-        <w:t xml:space="preserve">    {</w:t>
-      </w:r>
-    </w:p>
-    <w:p>
-      <w:pPr>
-        <w:jc w:val="both"/>
-        <w:rPr>
-          <w:rFonts w:ascii="Times New Roman" w:hAnsi="Times New Roman" w:cs="Times New Roman"/>
-          <w:lang w:val="vi-VN"/>
-        </w:rPr>
-      </w:pPr>
-      <w:r>
-        <w:rPr>
-          <w:rFonts w:ascii="Times New Roman" w:hAnsi="Times New Roman" w:cs="Times New Roman"/>
-          <w:lang w:val="vi-VN"/>
-        </w:rPr>
-        <w:t xml:space="preserve">     $match: { borrow_date: { $ne: null } }</w:t>
-      </w:r>
-    </w:p>
-    <w:p>
-      <w:pPr>
-        <w:jc w:val="both"/>
-        <w:rPr>
-          <w:rFonts w:ascii="Times New Roman" w:hAnsi="Times New Roman" w:cs="Times New Roman"/>
-          <w:lang w:val="vi-VN"/>
-        </w:rPr>
-      </w:pPr>
-      <w:r>
-        <w:rPr>
-          <w:rFonts w:ascii="Times New Roman" w:hAnsi="Times New Roman" w:cs="Times New Roman"/>
-          <w:lang w:val="vi-VN"/>
-        </w:rPr>
-        <w:t xml:space="preserve">    },</w:t>
-      </w:r>
-    </w:p>
-    <w:p>
-      <w:pPr>
-        <w:jc w:val="both"/>
-        <w:rPr>
-          <w:rFonts w:ascii="Times New Roman" w:hAnsi="Times New Roman" w:cs="Times New Roman"/>
-          <w:lang w:val="vi-VN"/>
-        </w:rPr>
-      </w:pPr>
-      <w:r>
-        <w:rPr>
-          <w:rFonts w:ascii="Times New Roman" w:hAnsi="Times New Roman" w:cs="Times New Roman"/>
-          <w:lang w:val="vi-VN"/>
-        </w:rPr>
-        <w:t xml:space="preserve">    {     $group: {</w:t>
-      </w:r>
-    </w:p>
-    <w:p>
-      <w:pPr>
-        <w:jc w:val="both"/>
-        <w:rPr>
-          <w:rFonts w:ascii="Times New Roman" w:hAnsi="Times New Roman" w:cs="Times New Roman"/>
-          <w:lang w:val="vi-VN"/>
-        </w:rPr>
-      </w:pPr>
-      <w:r>
-        <w:rPr>
-          <w:rFonts w:ascii="Times New Roman" w:hAnsi="Times New Roman" w:cs="Times New Roman"/>
-          <w:lang w:val="vi-VN"/>
-        </w:rPr>
-        <w:t xml:space="preserve">            _id: { $dayOfWeek: "$borrow_date" }, </w:t>
-      </w:r>
-    </w:p>
-    <w:p>
-      <w:pPr>
-        <w:jc w:val="both"/>
-        <w:rPr>
-          <w:rFonts w:ascii="Times New Roman" w:hAnsi="Times New Roman" w:cs="Times New Roman"/>
-          <w:lang w:val="vi-VN"/>
-        </w:rPr>
-      </w:pPr>
-      <w:r>
-        <w:rPr>
-          <w:rFonts w:ascii="Times New Roman" w:hAnsi="Times New Roman" w:cs="Times New Roman"/>
-          <w:lang w:val="vi-VN"/>
-        </w:rPr>
-        <w:t xml:space="preserve">            SoLuotMuon: { $sum: 1 }</w:t>
-      </w:r>
-    </w:p>
-    <w:p>
-      <w:pPr>
-        <w:jc w:val="both"/>
-        <w:rPr>
-          <w:rFonts w:ascii="Times New Roman" w:hAnsi="Times New Roman" w:cs="Times New Roman"/>
-          <w:lang w:val="vi-VN"/>
-        </w:rPr>
-      </w:pPr>
-      <w:r>
-        <w:rPr>
-          <w:rFonts w:ascii="Times New Roman" w:hAnsi="Times New Roman" w:cs="Times New Roman"/>
-          <w:lang w:val="vi-VN"/>
-        </w:rPr>
-        <w:t xml:space="preserve">        }</w:t>
-      </w:r>
-    </w:p>
-    <w:p>
-      <w:pPr>
-        <w:jc w:val="both"/>
-        <w:rPr>
-          <w:rFonts w:ascii="Times New Roman" w:hAnsi="Times New Roman" w:cs="Times New Roman"/>
-          <w:lang w:val="vi-VN"/>
-        </w:rPr>
-      </w:pPr>
-      <w:r>
-        <w:rPr>
-          <w:rFonts w:ascii="Times New Roman" w:hAnsi="Times New Roman" w:cs="Times New Roman"/>
-          <w:lang w:val="vi-VN"/>
-        </w:rPr>
-        <w:lastRenderedPageBreak/>
-        <w:t xml:space="preserve">    },</w:t>
-      </w:r>
-    </w:p>
-    <w:p>
-      <w:pPr>
-        <w:jc w:val="both"/>
-        <w:rPr>
-          <w:rFonts w:ascii="Times New Roman" w:hAnsi="Times New Roman" w:cs="Times New Roman"/>
-          <w:lang w:val="vi-VN"/>
-        </w:rPr>
-      </w:pPr>
-      <w:r>
-        <w:rPr>
-          <w:rFonts w:ascii="Times New Roman" w:hAnsi="Times New Roman" w:cs="Times New Roman"/>
-          <w:lang w:val="vi-VN"/>
-        </w:rPr>
-        <w:t xml:space="preserve">    {</w:t>
-      </w:r>
-    </w:p>
-    <w:p>
-      <w:pPr>
-        <w:jc w:val="both"/>
-        <w:rPr>
-          <w:rFonts w:ascii="Times New Roman" w:hAnsi="Times New Roman" w:cs="Times New Roman"/>
-          <w:lang w:val="vi-VN"/>
-        </w:rPr>
-      </w:pPr>
-      <w:r>
-        <w:rPr>
-          <w:rFonts w:ascii="Times New Roman" w:hAnsi="Times New Roman" w:cs="Times New Roman"/>
-          <w:lang w:val="vi-VN"/>
-        </w:rPr>
-        <w:t xml:space="preserve">        $sort: { _id: 1 }</w:t>
-      </w:r>
-    </w:p>
-    <w:p>
-      <w:pPr>
-        <w:jc w:val="both"/>
-        <w:rPr>
-          <w:rFonts w:ascii="Times New Roman" w:hAnsi="Times New Roman" w:cs="Times New Roman"/>
-          <w:lang w:val="vi-VN"/>
-        </w:rPr>
-      </w:pPr>
-      <w:r>
-        <w:rPr>
-          <w:rFonts w:ascii="Times New Roman" w:hAnsi="Times New Roman" w:cs="Times New Roman"/>
-          <w:lang w:val="vi-VN"/>
-        </w:rPr>
-        <w:t xml:space="preserve">    },</w:t>
-      </w:r>
-    </w:p>
-    <w:p>
-      <w:pPr>
-        <w:jc w:val="both"/>
-        <w:rPr>
-          <w:rFonts w:ascii="Times New Roman" w:hAnsi="Times New Roman" w:cs="Times New Roman"/>
-          <w:lang w:val="vi-VN"/>
-        </w:rPr>
-      </w:pPr>
-      <w:r>
-        <w:rPr>
-          <w:rFonts w:ascii="Times New Roman" w:hAnsi="Times New Roman" w:cs="Times New Roman"/>
-          <w:lang w:val="vi-VN"/>
-        </w:rPr>
-        <w:t xml:space="preserve">    {</w:t>
-      </w:r>
-    </w:p>
-    <w:p>
-      <w:pPr>
-        <w:jc w:val="both"/>
-        <w:rPr>
-          <w:rFonts w:ascii="Times New Roman" w:hAnsi="Times New Roman" w:cs="Times New Roman"/>
-          <w:lang w:val="vi-VN"/>
-        </w:rPr>
-      </w:pPr>
-      <w:r>
-        <w:rPr>
-          <w:rFonts w:ascii="Times New Roman" w:hAnsi="Times New Roman" w:cs="Times New Roman"/>
-          <w:lang w:val="vi-VN"/>
-        </w:rPr>
-        <w:t xml:space="preserve">        $project: {</w:t>
-      </w:r>
-    </w:p>
-    <w:p>
-      <w:pPr>
-        <w:jc w:val="both"/>
-        <w:rPr>
-          <w:rFonts w:ascii="Times New Roman" w:hAnsi="Times New Roman" w:cs="Times New Roman"/>
-          <w:lang w:val="vi-VN"/>
-        </w:rPr>
-      </w:pPr>
-      <w:r>
-        <w:rPr>
-          <w:rFonts w:ascii="Times New Roman" w:hAnsi="Times New Roman" w:cs="Times New Roman"/>
-          <w:lang w:val="vi-VN"/>
-        </w:rPr>
-        <w:t xml:space="preserve">            ThuTrongTuan: {</w:t>
-      </w:r>
-    </w:p>
-    <w:p>
-      <w:pPr>
-        <w:jc w:val="both"/>
-        <w:rPr>
-          <w:rFonts w:ascii="Times New Roman" w:hAnsi="Times New Roman" w:cs="Times New Roman"/>
-          <w:lang w:val="vi-VN"/>
-        </w:rPr>
-      </w:pPr>
-      <w:r>
-        <w:rPr>
-          <w:rFonts w:ascii="Times New Roman" w:hAnsi="Times New Roman" w:cs="Times New Roman"/>
-          <w:lang w:val="vi-VN"/>
-        </w:rPr>
-        <w:t xml:space="preserve">                $switch: {</w:t>
-      </w:r>
-    </w:p>
-    <w:p>
-      <w:pPr>
-        <w:jc w:val="both"/>
-        <w:rPr>
-          <w:rFonts w:ascii="Times New Roman" w:hAnsi="Times New Roman" w:cs="Times New Roman"/>
-          <w:lang w:val="vi-VN"/>
-        </w:rPr>
-      </w:pPr>
-      <w:r>
-        <w:rPr>
-          <w:rFonts w:ascii="Times New Roman" w:hAnsi="Times New Roman" w:cs="Times New Roman"/>
-          <w:lang w:val="vi-VN"/>
-        </w:rPr>
-        <w:t xml:space="preserve">                    branches: [</w:t>
-      </w:r>
-    </w:p>
-    <w:p>
-      <w:pPr>
-        <w:jc w:val="both"/>
-        <w:rPr>
-          <w:rFonts w:ascii="Times New Roman" w:hAnsi="Times New Roman" w:cs="Times New Roman"/>
-          <w:lang w:val="vi-VN"/>
-        </w:rPr>
-      </w:pPr>
-      <w:r>
-        <w:rPr>
-          <w:rFonts w:ascii="Times New Roman" w:hAnsi="Times New Roman" w:cs="Times New Roman"/>
-          <w:lang w:val="vi-VN"/>
-        </w:rPr>
-        <w:t xml:space="preserve">                        { case: { $eq: ["$_id", 1] }, then: "Sunday" },</w:t>
-      </w:r>
-    </w:p>
-    <w:p>
-      <w:pPr>
-        <w:jc w:val="both"/>
-        <w:rPr>
-          <w:rFonts w:ascii="Times New Roman" w:hAnsi="Times New Roman" w:cs="Times New Roman"/>
-          <w:lang w:val="vi-VN"/>
-        </w:rPr>
-      </w:pPr>
-      <w:r>
-        <w:rPr>
-          <w:rFonts w:ascii="Times New Roman" w:hAnsi="Times New Roman" w:cs="Times New Roman"/>
-          <w:lang w:val="vi-VN"/>
-        </w:rPr>
-        <w:t xml:space="preserve">                        { case: { $eq: ["$_id", 2] }, then: "Monday" },</w:t>
-      </w:r>
-    </w:p>
-    <w:p>
-      <w:pPr>
-        <w:jc w:val="both"/>
-        <w:rPr>
-          <w:rFonts w:ascii="Times New Roman" w:hAnsi="Times New Roman" w:cs="Times New Roman"/>
-          <w:lang w:val="vi-VN"/>
-        </w:rPr>
-      </w:pPr>
-      <w:r>
-        <w:rPr>
-          <w:rFonts w:ascii="Times New Roman" w:hAnsi="Times New Roman" w:cs="Times New Roman"/>
-          <w:lang w:val="vi-VN"/>
-        </w:rPr>
-        <w:t xml:space="preserve">                        { case: { $eq: ["$_id", 3] }, then: "Tuesday" },</w:t>
-      </w:r>
-    </w:p>
-    <w:p>
-      <w:pPr>
-        <w:jc w:val="both"/>
-        <w:rPr>
-          <w:rFonts w:ascii="Times New Roman" w:hAnsi="Times New Roman" w:cs="Times New Roman"/>
-          <w:lang w:val="vi-VN"/>
-        </w:rPr>
-      </w:pPr>
-      <w:r>
-        <w:rPr>
-          <w:rFonts w:ascii="Times New Roman" w:hAnsi="Times New Roman" w:cs="Times New Roman"/>
-          <w:lang w:val="vi-VN"/>
-        </w:rPr>
-        <w:t xml:space="preserve">                        { case: { $eq: ["$_id", 4] }, then: "Wednesday" },</w:t>
-      </w:r>
-    </w:p>
-    <w:p>
-      <w:pPr>
-        <w:jc w:val="both"/>
-        <w:rPr>
-          <w:rFonts w:ascii="Times New Roman" w:hAnsi="Times New Roman" w:cs="Times New Roman"/>
-          <w:lang w:val="vi-VN"/>
-        </w:rPr>
-      </w:pPr>
-      <w:r>
-        <w:rPr>
-          <w:rFonts w:ascii="Times New Roman" w:hAnsi="Times New Roman" w:cs="Times New Roman"/>
-          <w:lang w:val="vi-VN"/>
-        </w:rPr>
-        <w:t xml:space="preserve">                        { case: { $eq: ["$_id", 5] }, then: "Thursday" },</w:t>
-      </w:r>
-    </w:p>
-    <w:p>
-      <w:pPr>
-        <w:jc w:val="both"/>
-        <w:rPr>
-          <w:rFonts w:ascii="Times New Roman" w:hAnsi="Times New Roman" w:cs="Times New Roman"/>
-          <w:lang w:val="vi-VN"/>
-        </w:rPr>
-      </w:pPr>
-      <w:r>
-        <w:rPr>
-          <w:rFonts w:ascii="Times New Roman" w:hAnsi="Times New Roman" w:cs="Times New Roman"/>
-          <w:lang w:val="vi-VN"/>
-        </w:rPr>
-        <w:t xml:space="preserve">                        { case: { $eq: ["$_id", 6] }, then: "Friday" },</w:t>
-      </w:r>
-    </w:p>
-    <w:p>
-      <w:pPr>
-        <w:jc w:val="both"/>
-        <w:rPr>
-          <w:rFonts w:ascii="Times New Roman" w:hAnsi="Times New Roman" w:cs="Times New Roman"/>
-          <w:lang w:val="vi-VN"/>
-        </w:rPr>
-      </w:pPr>
-      <w:r>
-        <w:rPr>
-          <w:rFonts w:ascii="Times New Roman" w:hAnsi="Times New Roman" w:cs="Times New Roman"/>
-          <w:lang w:val="vi-VN"/>
-        </w:rPr>
-        <w:t xml:space="preserve">                        { case: { $eq: ["$_id", 7] }, then: "Saturday" }</w:t>
-      </w:r>
-    </w:p>
-    <w:p>
-      <w:pPr>
-        <w:jc w:val="both"/>
-        <w:rPr>
-          <w:rFonts w:ascii="Times New Roman" w:hAnsi="Times New Roman" w:cs="Times New Roman"/>
-          <w:lang w:val="vi-VN"/>
-        </w:rPr>
-      </w:pPr>
-      <w:r>
-        <w:rPr>
-          <w:rFonts w:ascii="Times New Roman" w:hAnsi="Times New Roman" w:cs="Times New Roman"/>
-          <w:lang w:val="vi-VN"/>
-        </w:rPr>
-        <w:t xml:space="preserve">                    ],</w:t>
-      </w:r>
-    </w:p>
-    <w:p>
-      <w:pPr>
-        <w:jc w:val="both"/>
-        <w:rPr>
-          <w:rFonts w:ascii="Times New Roman" w:hAnsi="Times New Roman" w:cs="Times New Roman"/>
-          <w:lang w:val="vi-VN"/>
-        </w:rPr>
-      </w:pPr>
-      <w:r>
-        <w:rPr>
-          <w:rFonts w:ascii="Times New Roman" w:hAnsi="Times New Roman" w:cs="Times New Roman"/>
-          <w:lang w:val="vi-VN"/>
-        </w:rPr>
-        <w:t xml:space="preserve">                    default: "Unknown"</w:t>
-      </w:r>
-    </w:p>
-    <w:p>
-      <w:pPr>
-        <w:jc w:val="both"/>
-        <w:rPr>
-          <w:rFonts w:ascii="Times New Roman" w:hAnsi="Times New Roman" w:cs="Times New Roman"/>
-          <w:lang w:val="vi-VN"/>
-        </w:rPr>
-      </w:pPr>
-      <w:r>
-        <w:rPr>
-          <w:rFonts w:ascii="Times New Roman" w:hAnsi="Times New Roman" w:cs="Times New Roman"/>
-          <w:lang w:val="vi-VN"/>
-        </w:rPr>
-        <w:t xml:space="preserve">                }</w:t>
-      </w:r>
-    </w:p>
-    <w:p>
-      <w:pPr>
-        <w:jc w:val="both"/>
-        <w:rPr>
-          <w:rFonts w:ascii="Times New Roman" w:hAnsi="Times New Roman" w:cs="Times New Roman"/>
-          <w:lang w:val="vi-VN"/>
-        </w:rPr>
-      </w:pPr>
-      <w:r>
-        <w:rPr>
-          <w:rFonts w:ascii="Times New Roman" w:hAnsi="Times New Roman" w:cs="Times New Roman"/>
-          <w:lang w:val="vi-VN"/>
-        </w:rPr>
-        <w:t xml:space="preserve">            },</w:t>
-      </w:r>
-    </w:p>
-    <w:p>
-      <w:pPr>
-        <w:jc w:val="both"/>
-        <w:rPr>
-          <w:rFonts w:ascii="Times New Roman" w:hAnsi="Times New Roman" w:cs="Times New Roman"/>
-          <w:lang w:val="vi-VN"/>
-        </w:rPr>
-      </w:pPr>
-      <w:r>
-        <w:rPr>
-          <w:rFonts w:ascii="Times New Roman" w:hAnsi="Times New Roman" w:cs="Times New Roman"/>
-          <w:lang w:val="vi-VN"/>
-        </w:rPr>
-        <w:t xml:space="preserve">            SoLuotMuon: 1,</w:t>
-      </w:r>
-    </w:p>
-    <w:p>
-      <w:pPr>
-        <w:jc w:val="both"/>
-        <w:rPr>
-          <w:rFonts w:ascii="Times New Roman" w:hAnsi="Times New Roman" w:cs="Times New Roman"/>
-          <w:lang w:val="vi-VN"/>
-        </w:rPr>
-      </w:pPr>
-      <w:r>
-        <w:rPr>
-          <w:rFonts w:ascii="Times New Roman" w:hAnsi="Times New Roman" w:cs="Times New Roman"/>
-          <w:lang w:val="vi-VN"/>
-        </w:rPr>
-        <w:t xml:space="preserve">            _id: 0</w:t>
-      </w:r>
-    </w:p>
-    <w:p>
-      <w:pPr>
-        <w:jc w:val="both"/>
-        <w:rPr>
-          <w:rFonts w:ascii="Times New Roman" w:hAnsi="Times New Roman" w:cs="Times New Roman"/>
-          <w:lang w:val="vi-VN"/>
-        </w:rPr>
-      </w:pPr>
-      <w:r>
-        <w:rPr>
-          <w:rFonts w:ascii="Times New Roman" w:hAnsi="Times New Roman" w:cs="Times New Roman"/>
-          <w:lang w:val="vi-VN"/>
-        </w:rPr>
-        <w:t xml:space="preserve">        }</w:t>
-      </w:r>
-    </w:p>
-    <w:p>
-      <w:pPr>
-        <w:jc w:val="both"/>
-        <w:rPr>
-          <w:rFonts w:ascii="Times New Roman" w:hAnsi="Times New Roman" w:cs="Times New Roman"/>
-          <w:lang w:val="vi-VN"/>
-        </w:rPr>
-      </w:pPr>
-      <w:r>
-        <w:rPr>
-          <w:rFonts w:ascii="Times New Roman" w:hAnsi="Times New Roman" w:cs="Times New Roman"/>
-          <w:lang w:val="vi-VN"/>
-        </w:rPr>
-        <w:t xml:space="preserve">    }])</w:t>
-      </w:r>
-    </w:p>
-    <w:p>
-      <w:pPr>
-        <w:jc w:val="both"/>
-        <w:rPr>
-          <w:rFonts w:ascii="Times New Roman" w:hAnsi="Times New Roman" w:cs="Times New Roman"/>
-          <w:lang w:val="vi-VN"/>
-        </w:rPr>
-      </w:pPr>
-      <w:r>
-        <w:rPr>
-          <w:rFonts w:ascii="Times New Roman" w:hAnsi="Times New Roman" w:cs="Times New Roman"/>
-          <w:lang w:val="vi-VN"/>
-        </w:rPr>
-        <w:t xml:space="preserve">Câu 15 : </w:t>
-      </w:r>
-      <w:r>
-        <w:rPr>
-          <w:rFonts w:ascii="Times New Roman" w:hAnsi="Times New Roman" w:cs="Times New Roman"/>
-        </w:rPr>
-        <w:t>Thời gian mượn sách trung bình (Theo thể loại)</w:t>
-      </w:r>
-    </w:p>
-    <w:p>
-      <w:pPr>
-        <w:jc w:val="both"/>
-        <w:rPr>
-          <w:rFonts w:ascii="Times New Roman" w:hAnsi="Times New Roman" w:cs="Times New Roman"/>
-          <w:lang w:val="vi-VN"/>
-        </w:rPr>
-      </w:pPr>
-      <w:r>
-        <w:rPr>
-          <w:rFonts w:ascii="Times New Roman" w:hAnsi="Times New Roman" w:cs="Times New Roman"/>
-          <w:lang w:val="vi-VN"/>
-        </w:rPr>
-        <w:t>// MongoDB Query</w:t>
-      </w:r>
-    </w:p>
-    <w:p>
-      <w:pPr>
-        <w:jc w:val="both"/>
-        <w:rPr>
-          <w:rFonts w:ascii="Times New Roman" w:hAnsi="Times New Roman" w:cs="Times New Roman"/>
-          <w:lang w:val="vi-VN"/>
-        </w:rPr>
-      </w:pPr>
-      <w:r>
-        <w:rPr>
-          <w:rFonts w:ascii="Times New Roman" w:hAnsi="Times New Roman" w:cs="Times New Roman"/>
-          <w:lang w:val="vi-VN"/>
-        </w:rPr>
-        <w:t>db.loans.aggregate([</w:t>
-      </w:r>
-    </w:p>
-    <w:p>
-      <w:pPr>
-        <w:jc w:val="both"/>
-        <w:rPr>
-          <w:rFonts w:ascii="Times New Roman" w:hAnsi="Times New Roman" w:cs="Times New Roman"/>
-          <w:lang w:val="vi-VN"/>
-        </w:rPr>
-      </w:pPr>
-      <w:r>
-        <w:rPr>
-          <w:rFonts w:ascii="Times New Roman" w:hAnsi="Times New Roman" w:cs="Times New Roman"/>
-          <w:lang w:val="vi-VN"/>
-        </w:rPr>
-        <w:t xml:space="preserve">    {</w:t>
-      </w:r>
-    </w:p>
-    <w:p>
-      <w:pPr>
-        <w:jc w:val="both"/>
-        <w:rPr>
-          <w:rFonts w:ascii="Times New Roman" w:hAnsi="Times New Roman" w:cs="Times New Roman"/>
-          <w:lang w:val="vi-VN"/>
-        </w:rPr>
-      </w:pPr>
-      <w:r>
-        <w:rPr>
-          <w:rFonts w:ascii="Times New Roman" w:hAnsi="Times New Roman" w:cs="Times New Roman"/>
-          <w:lang w:val="vi-VN"/>
-        </w:rPr>
-        <w:t xml:space="preserve">        $lookup: {</w:t>
-      </w:r>
-    </w:p>
-    <w:p>
-      <w:pPr>
-        <w:jc w:val="both"/>
-        <w:rPr>
-          <w:rFonts w:ascii="Times New Roman" w:hAnsi="Times New Roman" w:cs="Times New Roman"/>
-          <w:lang w:val="vi-VN"/>
-        </w:rPr>
-      </w:pPr>
-      <w:r>
-        <w:rPr>
-          <w:rFonts w:ascii="Times New Roman" w:hAnsi="Times New Roman" w:cs="Times New Roman"/>
-          <w:lang w:val="vi-VN"/>
-        </w:rPr>
-        <w:t xml:space="preserve">            from: "books",           // Collection cần nối</w:t>
-      </w:r>
-    </w:p>
-    <w:p>
-      <w:pPr>
-        <w:jc w:val="both"/>
-        <w:rPr>
-          <w:rFonts w:ascii="Times New Roman" w:hAnsi="Times New Roman" w:cs="Times New Roman"/>
-          <w:lang w:val="vi-VN"/>
-        </w:rPr>
-      </w:pPr>
-      <w:r>
-        <w:rPr>
-          <w:rFonts w:ascii="Times New Roman" w:hAnsi="Times New Roman" w:cs="Times New Roman"/>
-          <w:lang w:val="vi-VN"/>
-        </w:rPr>
-        <w:lastRenderedPageBreak/>
-        <w:t xml:space="preserve">            localField: "book_id",   // Khóa bên loans</w:t>
-      </w:r>
-    </w:p>
-    <w:p>
-      <w:pPr>
-        <w:jc w:val="both"/>
-        <w:rPr>
-          <w:rFonts w:ascii="Times New Roman" w:hAnsi="Times New Roman" w:cs="Times New Roman"/>
-          <w:lang w:val="vi-VN"/>
-        </w:rPr>
-      </w:pPr>
-      <w:r>
-        <w:rPr>
-          <w:rFonts w:ascii="Times New Roman" w:hAnsi="Times New Roman" w:cs="Times New Roman"/>
-          <w:lang w:val="vi-VN"/>
-        </w:rPr>
-        <w:t xml:space="preserve">            foreignField: "book_id", // Khóa bên books</w:t>
-      </w:r>
-    </w:p>
-    <w:p>
-      <w:pPr>
-        <w:jc w:val="both"/>
-        <w:rPr>
-          <w:rFonts w:ascii="Times New Roman" w:hAnsi="Times New Roman" w:cs="Times New Roman"/>
-          <w:lang w:val="vi-VN"/>
-        </w:rPr>
-      </w:pPr>
-      <w:r>
-        <w:rPr>
-          <w:rFonts w:ascii="Times New Roman" w:hAnsi="Times New Roman" w:cs="Times New Roman"/>
-          <w:lang w:val="vi-VN"/>
-        </w:rPr>
-        <w:t xml:space="preserve">            as: "book_info"          // Tên mảng kết quả</w:t>
-      </w:r>
-    </w:p>
-    <w:p>
-      <w:pPr>
-        <w:jc w:val="both"/>
-        <w:rPr>
-          <w:rFonts w:ascii="Times New Roman" w:hAnsi="Times New Roman" w:cs="Times New Roman"/>
-          <w:lang w:val="vi-VN"/>
-        </w:rPr>
-      </w:pPr>
-      <w:r>
-        <w:rPr>
-          <w:rFonts w:ascii="Times New Roman" w:hAnsi="Times New Roman" w:cs="Times New Roman"/>
-          <w:lang w:val="vi-VN"/>
-        </w:rPr>
-        <w:t xml:space="preserve">        }</w:t>
-      </w:r>
-    </w:p>
-    <w:p>
-      <w:pPr>
-        <w:jc w:val="both"/>
-        <w:rPr>
-          <w:rFonts w:ascii="Times New Roman" w:hAnsi="Times New Roman" w:cs="Times New Roman"/>
-          <w:lang w:val="vi-VN"/>
-        </w:rPr>
-      </w:pPr>
-      <w:r>
-        <w:rPr>
-          <w:rFonts w:ascii="Times New Roman" w:hAnsi="Times New Roman" w:cs="Times New Roman"/>
-          <w:lang w:val="vi-VN"/>
-        </w:rPr>
-        <w:t xml:space="preserve">    },</w:t>
-      </w:r>
-    </w:p>
-    <w:p>
-      <w:pPr>
-        <w:jc w:val="both"/>
-        <w:rPr>
-          <w:rFonts w:ascii="Times New Roman" w:hAnsi="Times New Roman" w:cs="Times New Roman"/>
-          <w:lang w:val="vi-VN"/>
-        </w:rPr>
-      </w:pPr>
-      <w:r>
-        <w:rPr>
-          <w:rFonts w:ascii="Times New Roman" w:hAnsi="Times New Roman" w:cs="Times New Roman"/>
-          <w:lang w:val="vi-VN"/>
-        </w:rPr>
-        <w:t xml:space="preserve">    {</w:t>
-      </w:r>
-    </w:p>
-    <w:p>
-      <w:pPr>
-        <w:jc w:val="both"/>
-        <w:rPr>
-          <w:rFonts w:ascii="Times New Roman" w:hAnsi="Times New Roman" w:cs="Times New Roman"/>
-          <w:lang w:val="vi-VN"/>
-        </w:rPr>
-      </w:pPr>
-      <w:r>
-        <w:rPr>
-          <w:rFonts w:ascii="Times New Roman" w:hAnsi="Times New Roman" w:cs="Times New Roman"/>
-          <w:lang w:val="vi-VN"/>
-        </w:rPr>
-        <w:t xml:space="preserve">        $unwind: "$book_info"</w:t>
-      </w:r>
-    </w:p>
-    <w:p>
-      <w:pPr>
-        <w:jc w:val="both"/>
-        <w:rPr>
-          <w:rFonts w:ascii="Times New Roman" w:hAnsi="Times New Roman" w:cs="Times New Roman"/>
-          <w:lang w:val="vi-VN"/>
-        </w:rPr>
-      </w:pPr>
-      <w:r>
-        <w:rPr>
-          <w:rFonts w:ascii="Times New Roman" w:hAnsi="Times New Roman" w:cs="Times New Roman"/>
-          <w:lang w:val="vi-VN"/>
-        </w:rPr>
-        <w:t xml:space="preserve">    },</w:t>
-      </w:r>
-    </w:p>
-    <w:p>
-      <w:pPr>
-        <w:jc w:val="both"/>
-        <w:rPr>
-          <w:rFonts w:ascii="Times New Roman" w:hAnsi="Times New Roman" w:cs="Times New Roman"/>
-          <w:lang w:val="vi-VN"/>
-        </w:rPr>
-      </w:pPr>
-      <w:r>
-        <w:rPr>
-          <w:rFonts w:ascii="Times New Roman" w:hAnsi="Times New Roman" w:cs="Times New Roman"/>
-          <w:lang w:val="vi-VN"/>
-        </w:rPr>
-        <w:t xml:space="preserve">    {</w:t>
-      </w:r>
-    </w:p>
-    <w:p>
-      <w:pPr>
-        <w:jc w:val="both"/>
-        <w:rPr>
-          <w:rFonts w:ascii="Times New Roman" w:hAnsi="Times New Roman" w:cs="Times New Roman"/>
-          <w:lang w:val="vi-VN"/>
-        </w:rPr>
-      </w:pPr>
-      <w:r>
-        <w:rPr>
-          <w:rFonts w:ascii="Times New Roman" w:hAnsi="Times New Roman" w:cs="Times New Roman"/>
-          <w:lang w:val="vi-VN"/>
-        </w:rPr>
-        <w:t xml:space="preserve">        // 3. Lọc: Chỉ lấy sách đã trả (is_returned = 1)</w:t>
-      </w:r>
-    </w:p>
-    <w:p>
-      <w:pPr>
-        <w:jc w:val="both"/>
-        <w:rPr>
-          <w:rFonts w:ascii="Times New Roman" w:hAnsi="Times New Roman" w:cs="Times New Roman"/>
-          <w:lang w:val="vi-VN"/>
-        </w:rPr>
-      </w:pPr>
-      <w:r>
-        <w:rPr>
-          <w:rFonts w:ascii="Times New Roman" w:hAnsi="Times New Roman" w:cs="Times New Roman"/>
-          <w:lang w:val="vi-VN"/>
-        </w:rPr>
-        <w:t xml:space="preserve">        $match: {</w:t>
-      </w:r>
-    </w:p>
-    <w:p>
-      <w:pPr>
-        <w:jc w:val="both"/>
-        <w:rPr>
-          <w:rFonts w:ascii="Times New Roman" w:hAnsi="Times New Roman" w:cs="Times New Roman"/>
-          <w:lang w:val="vi-VN"/>
-        </w:rPr>
-      </w:pPr>
-      <w:r>
-        <w:rPr>
-          <w:rFonts w:ascii="Times New Roman" w:hAnsi="Times New Roman" w:cs="Times New Roman"/>
-          <w:lang w:val="vi-VN"/>
-        </w:rPr>
-        <w:t xml:space="preserve">            is_returned: 1,</w:t>
-      </w:r>
-    </w:p>
-    <w:p>
-      <w:pPr>
-        <w:jc w:val="both"/>
-        <w:rPr>
-          <w:rFonts w:ascii="Times New Roman" w:hAnsi="Times New Roman" w:cs="Times New Roman"/>
-          <w:lang w:val="vi-VN"/>
-        </w:rPr>
-      </w:pPr>
-      <w:r>
-        <w:rPr>
-          <w:rFonts w:ascii="Times New Roman" w:hAnsi="Times New Roman" w:cs="Times New Roman"/>
-          <w:lang w:val="vi-VN"/>
-        </w:rPr>
-        <w:t xml:space="preserve">            return_date: { $ne: null },</w:t>
-      </w:r>
-    </w:p>
-    <w:p>
-      <w:pPr>
-        <w:jc w:val="both"/>
-        <w:rPr>
-          <w:rFonts w:ascii="Times New Roman" w:hAnsi="Times New Roman" w:cs="Times New Roman"/>
-          <w:lang w:val="vi-VN"/>
-        </w:rPr>
-      </w:pPr>
-      <w:r>
-        <w:rPr>
-          <w:rFonts w:ascii="Times New Roman" w:hAnsi="Times New Roman" w:cs="Times New Roman"/>
-          <w:lang w:val="vi-VN"/>
-        </w:rPr>
-        <w:t xml:space="preserve">            borrow_date: { $ne: null }</w:t>
-      </w:r>
-    </w:p>
-    <w:p>
-      <w:pPr>
-        <w:jc w:val="both"/>
-        <w:rPr>
-          <w:rFonts w:ascii="Times New Roman" w:hAnsi="Times New Roman" w:cs="Times New Roman"/>
-          <w:lang w:val="vi-VN"/>
-        </w:rPr>
-      </w:pPr>
-      <w:r>
-        <w:rPr>
-          <w:rFonts w:ascii="Times New Roman" w:hAnsi="Times New Roman" w:cs="Times New Roman"/>
-          <w:lang w:val="vi-VN"/>
-        </w:rPr>
-        <w:t xml:space="preserve">        }</w:t>
-      </w:r>
-    </w:p>
-    <w:p>
-      <w:pPr>
-        <w:jc w:val="both"/>
-        <w:rPr>
-          <w:rFonts w:ascii="Times New Roman" w:hAnsi="Times New Roman" w:cs="Times New Roman"/>
-          <w:lang w:val="vi-VN"/>
-        </w:rPr>
-      </w:pPr>
-      <w:r>
-        <w:rPr>
-          <w:rFonts w:ascii="Times New Roman" w:hAnsi="Times New Roman" w:cs="Times New Roman"/>
-          <w:lang w:val="vi-VN"/>
-        </w:rPr>
-        <w:t xml:space="preserve">    },</w:t>
-      </w:r>
-    </w:p>
-    <w:p>
-      <w:pPr>
-        <w:jc w:val="both"/>
-        <w:rPr>
-          <w:rFonts w:ascii="Times New Roman" w:hAnsi="Times New Roman" w:cs="Times New Roman"/>
-          <w:lang w:val="vi-VN"/>
-        </w:rPr>
-      </w:pPr>
-      <w:r>
-        <w:rPr>
-          <w:rFonts w:ascii="Times New Roman" w:hAnsi="Times New Roman" w:cs="Times New Roman"/>
-          <w:lang w:val="vi-VN"/>
-        </w:rPr>
-        <w:t xml:space="preserve">    {</w:t>
-      </w:r>
-    </w:p>
-    <w:p>
-      <w:pPr>
-        <w:jc w:val="both"/>
-        <w:rPr>
-          <w:rFonts w:ascii="Times New Roman" w:hAnsi="Times New Roman" w:cs="Times New Roman"/>
-          <w:lang w:val="vi-VN"/>
-        </w:rPr>
-      </w:pPr>
-      <w:r>
-        <w:rPr>
-          <w:rFonts w:ascii="Times New Roman" w:hAnsi="Times New Roman" w:cs="Times New Roman"/>
-          <w:lang w:val="vi-VN"/>
-        </w:rPr>
-        <w:t xml:space="preserve">        $group: {</w:t>
-      </w:r>
-    </w:p>
-    <w:p>
-      <w:pPr>
-        <w:jc w:val="both"/>
-        <w:rPr>
-          <w:rFonts w:ascii="Times New Roman" w:hAnsi="Times New Roman" w:cs="Times New Roman"/>
-          <w:lang w:val="vi-VN"/>
-        </w:rPr>
-      </w:pPr>
-      <w:r>
-        <w:rPr>
-          <w:rFonts w:ascii="Times New Roman" w:hAnsi="Times New Roman" w:cs="Times New Roman"/>
-          <w:lang w:val="vi-VN"/>
-        </w:rPr>
-        <w:t xml:space="preserve">            _id: "$book_info.category", // Nhóm theo thể loại</w:t>
-      </w:r>
-    </w:p>
-    <w:p>
-      <w:pPr>
-        <w:jc w:val="both"/>
-        <w:rPr>
-          <w:rFonts w:ascii="Times New Roman" w:hAnsi="Times New Roman" w:cs="Times New Roman"/>
-          <w:lang w:val="vi-VN"/>
-        </w:rPr>
-      </w:pPr>
-      <w:r>
-        <w:rPr>
-          <w:rFonts w:ascii="Times New Roman" w:hAnsi="Times New Roman" w:cs="Times New Roman"/>
-          <w:lang w:val="vi-VN"/>
-        </w:rPr>
-        <w:t xml:space="preserve">            SoNgayMuonTrungBinh: {</w:t>
-      </w:r>
-    </w:p>
-    <w:p>
-      <w:pPr>
-        <w:jc w:val="both"/>
-        <w:rPr>
-          <w:rFonts w:ascii="Times New Roman" w:hAnsi="Times New Roman" w:cs="Times New Roman"/>
-          <w:lang w:val="vi-VN"/>
-        </w:rPr>
-      </w:pPr>
-      <w:r>
-        <w:rPr>
-          <w:rFonts w:ascii="Times New Roman" w:hAnsi="Times New Roman" w:cs="Times New Roman"/>
-          <w:lang w:val="vi-VN"/>
-        </w:rPr>
-        <w:t xml:space="preserve">                $avg: {</w:t>
-      </w:r>
-    </w:p>
-    <w:p>
-      <w:pPr>
-        <w:jc w:val="both"/>
-        <w:rPr>
-          <w:rFonts w:ascii="Times New Roman" w:hAnsi="Times New Roman" w:cs="Times New Roman"/>
-          <w:lang w:val="vi-VN"/>
-        </w:rPr>
-      </w:pPr>
-      <w:r>
-        <w:rPr>
-          <w:rFonts w:ascii="Times New Roman" w:hAnsi="Times New Roman" w:cs="Times New Roman"/>
-          <w:lang w:val="vi-VN"/>
-        </w:rPr>
-        <w:t xml:space="preserve">                    $dateDiff: {</w:t>
-      </w:r>
-    </w:p>
-    <w:p>
-      <w:pPr>
-        <w:jc w:val="both"/>
-        <w:rPr>
-          <w:rFonts w:ascii="Times New Roman" w:hAnsi="Times New Roman" w:cs="Times New Roman"/>
-          <w:lang w:val="vi-VN"/>
-        </w:rPr>
-      </w:pPr>
-      <w:r>
-        <w:rPr>
-          <w:rFonts w:ascii="Times New Roman" w:hAnsi="Times New Roman" w:cs="Times New Roman"/>
-          <w:lang w:val="vi-VN"/>
-        </w:rPr>
-        <w:t xml:space="preserve">                        startDate: "$borrow_date",</w:t>
-      </w:r>
-    </w:p>
-    <w:p>
-      <w:pPr>
-        <w:jc w:val="both"/>
-        <w:rPr>
-          <w:rFonts w:ascii="Times New Roman" w:hAnsi="Times New Roman" w:cs="Times New Roman"/>
-          <w:lang w:val="vi-VN"/>
-        </w:rPr>
-      </w:pPr>
-      <w:r>
-        <w:rPr>
-          <w:rFonts w:ascii="Times New Roman" w:hAnsi="Times New Roman" w:cs="Times New Roman"/>
-          <w:lang w:val="vi-VN"/>
-        </w:rPr>
-        <w:t xml:space="preserve">                        endDate: "$return_date",</w:t>
-      </w:r>
-    </w:p>
-    <w:p>
-      <w:pPr>
-        <w:jc w:val="both"/>
-        <w:rPr>
-          <w:rFonts w:ascii="Times New Roman" w:hAnsi="Times New Roman" w:cs="Times New Roman"/>
-          <w:lang w:val="vi-VN"/>
-        </w:rPr>
-      </w:pPr>
-      <w:r>
-        <w:rPr>
-          <w:rFonts w:ascii="Times New Roman" w:hAnsi="Times New Roman" w:cs="Times New Roman"/>
-          <w:lang w:val="vi-VN"/>
-        </w:rPr>
-        <w:t xml:space="preserve">                        unit: "day"</w:t>
-      </w:r>
-    </w:p>
-    <w:p>
-      <w:pPr>
-        <w:jc w:val="both"/>
-        <w:rPr>
-          <w:rFonts w:ascii="Times New Roman" w:hAnsi="Times New Roman" w:cs="Times New Roman"/>
-          <w:lang w:val="vi-VN"/>
-        </w:rPr>
-      </w:pPr>
-      <w:r>
-        <w:rPr>
-          <w:rFonts w:ascii="Times New Roman" w:hAnsi="Times New Roman" w:cs="Times New Roman"/>
-          <w:lang w:val="vi-VN"/>
-        </w:rPr>
-        <w:t xml:space="preserve">                    }</w:t>
-      </w:r>
-    </w:p>
-    <w:p>
-      <w:pPr>
-        <w:jc w:val="both"/>
-        <w:rPr>
-          <w:rFonts w:ascii="Times New Roman" w:hAnsi="Times New Roman" w:cs="Times New Roman"/>
-          <w:lang w:val="vi-VN"/>
-        </w:rPr>
-      </w:pPr>
-      <w:r>
-        <w:rPr>
-          <w:rFonts w:ascii="Times New Roman" w:hAnsi="Times New Roman" w:cs="Times New Roman"/>
-          <w:lang w:val="vi-VN"/>
-        </w:rPr>
-        <w:t xml:space="preserve">                }</w:t>
-      </w:r>
-    </w:p>
-    <w:p>
-      <w:pPr>
-        <w:jc w:val="both"/>
-        <w:rPr>
-          <w:rFonts w:ascii="Times New Roman" w:hAnsi="Times New Roman" w:cs="Times New Roman"/>
-          <w:lang w:val="vi-VN"/>
-        </w:rPr>
-      </w:pPr>
-      <w:r>
-        <w:rPr>
-          <w:rFonts w:ascii="Times New Roman" w:hAnsi="Times New Roman" w:cs="Times New Roman"/>
-          <w:lang w:val="vi-VN"/>
-        </w:rPr>
-        <w:t xml:space="preserve">            }</w:t>
-      </w:r>
-    </w:p>
-    <w:p>
-      <w:pPr>
-        <w:jc w:val="both"/>
-        <w:rPr>
-          <w:rFonts w:ascii="Times New Roman" w:hAnsi="Times New Roman" w:cs="Times New Roman"/>
-          <w:lang w:val="vi-VN"/>
-        </w:rPr>
-      </w:pPr>
-      <w:r>
-        <w:rPr>
-          <w:rFonts w:ascii="Times New Roman" w:hAnsi="Times New Roman" w:cs="Times New Roman"/>
-          <w:lang w:val="vi-VN"/>
-        </w:rPr>
-        <w:t xml:space="preserve">        }</w:t>
-      </w:r>
-    </w:p>
-    <w:p>
-      <w:pPr>
-        <w:jc w:val="both"/>
-        <w:rPr>
-          <w:rFonts w:ascii="Times New Roman" w:hAnsi="Times New Roman" w:cs="Times New Roman"/>
-          <w:lang w:val="vi-VN"/>
-        </w:rPr>
-      </w:pPr>
-      <w:r>
-        <w:rPr>
-          <w:rFonts w:ascii="Times New Roman" w:hAnsi="Times New Roman" w:cs="Times New Roman"/>
-          <w:lang w:val="vi-VN"/>
-        </w:rPr>
-        <w:t xml:space="preserve">    },</w:t>
-      </w:r>
-    </w:p>
-    <w:p>
-      <w:pPr>
-        <w:jc w:val="both"/>
-        <w:rPr>
-          <w:rFonts w:ascii="Times New Roman" w:hAnsi="Times New Roman" w:cs="Times New Roman"/>
-          <w:lang w:val="vi-VN"/>
-        </w:rPr>
-      </w:pPr>
-      <w:r>
-        <w:rPr>
-          <w:rFonts w:ascii="Times New Roman" w:hAnsi="Times New Roman" w:cs="Times New Roman"/>
-          <w:lang w:val="vi-VN"/>
-        </w:rPr>
-        <w:lastRenderedPageBreak/>
-        <w:t xml:space="preserve">    { </w:t>
-      </w:r>
-    </w:p>
-    <w:p>
-      <w:pPr>
-        <w:jc w:val="both"/>
-        <w:rPr>
-          <w:rFonts w:ascii="Times New Roman" w:hAnsi="Times New Roman" w:cs="Times New Roman"/>
-          <w:lang w:val="vi-VN"/>
-        </w:rPr>
-      </w:pPr>
-      <w:r>
-        <w:rPr>
-          <w:rFonts w:ascii="Times New Roman" w:hAnsi="Times New Roman" w:cs="Times New Roman"/>
-          <w:lang w:val="vi-VN"/>
-        </w:rPr>
-        <w:t xml:space="preserve">        $sort: { SoNgayMuonTrungBinh: -1 }</w:t>
-      </w:r>
-    </w:p>
-    <w:p>
-      <w:pPr>
-        <w:jc w:val="both"/>
-        <w:rPr>
-          <w:rFonts w:ascii="Times New Roman" w:hAnsi="Times New Roman" w:cs="Times New Roman"/>
-          <w:lang w:val="vi-VN"/>
-        </w:rPr>
-      </w:pPr>
-      <w:r>
-        <w:rPr>
-          <w:rFonts w:ascii="Times New Roman" w:hAnsi="Times New Roman" w:cs="Times New Roman"/>
-          <w:lang w:val="vi-VN"/>
-        </w:rPr>
-        <w:t xml:space="preserve">    }</w:t>
-      </w:r>
-    </w:p>
-    <w:p>
-      <w:pPr>
-        <w:jc w:val="both"/>
-        <w:rPr>
-          <w:rFonts w:ascii="Times New Roman" w:hAnsi="Times New Roman" w:cs="Times New Roman"/>
-          <w:lang w:val="vi-VN"/>
-        </w:rPr>
-      </w:pPr>
-      <w:r>
-        <w:rPr>
-          <w:rFonts w:ascii="Times New Roman" w:hAnsi="Times New Roman" w:cs="Times New Roman"/>
-          <w:lang w:val="vi-VN"/>
-        </w:rPr>
-        <w:t>])</w:t>
-      </w:r>
-    </w:p>
-    <w:p>
-      <w:pPr>
-        <w:jc w:val="both"/>
-        <w:rPr>
-          <w:rFonts w:ascii="Times New Roman" w:hAnsi="Times New Roman" w:cs="Times New Roman"/>
-          <w:lang w:val="vi-VN"/>
-        </w:rPr>
-      </w:pPr>
-      <w:r>
-        <w:rPr>
-          <w:rFonts w:ascii="Times New Roman" w:hAnsi="Times New Roman" w:cs="Times New Roman"/>
-        </w:rPr>
-        <w:t>Câu 16: Ghi nhật ký hoạt động (Insert Log) Ghi lại hành động khi nhân viên thêm một đầu sách mới.</w:t>
-      </w:r>
-    </w:p>
-    <w:p>
-      <w:pPr>
-        <w:jc w:val="both"/>
-        <w:rPr>
-          <w:rFonts w:ascii="Times New Roman" w:hAnsi="Times New Roman" w:cs="Times New Roman"/>
-          <w:lang w:val="vi-VN"/>
-        </w:rPr>
-      </w:pPr>
-      <w:r>
-        <w:rPr>
-          <w:rFonts w:ascii="Times New Roman" w:hAnsi="Times New Roman" w:cs="Times New Roman"/>
-          <w:lang w:val="vi-VN"/>
-        </w:rPr>
-        <w:t>db.system_logs.insertOne({</w:t>
-      </w:r>
-    </w:p>
-    <w:p>
-      <w:pPr>
-        <w:jc w:val="both"/>
-        <w:rPr>
-          <w:rFonts w:ascii="Times New Roman" w:hAnsi="Times New Roman" w:cs="Times New Roman"/>
-          <w:lang w:val="vi-VN"/>
-        </w:rPr>
-      </w:pPr>
-      <w:r>
-        <w:rPr>
-          <w:rFonts w:ascii="Times New Roman" w:hAnsi="Times New Roman" w:cs="Times New Roman"/>
-          <w:lang w:val="vi-VN"/>
-        </w:rPr>
-        <w:t xml:space="preserve">   "user_id": "NV01",</w:t>
-      </w:r>
-    </w:p>
-    <w:p>
-      <w:pPr>
-        <w:jc w:val="both"/>
-        <w:rPr>
-          <w:rFonts w:ascii="Times New Roman" w:hAnsi="Times New Roman" w:cs="Times New Roman"/>
-          <w:lang w:val="vi-VN"/>
-        </w:rPr>
-      </w:pPr>
-      <w:r>
-        <w:rPr>
-          <w:rFonts w:ascii="Times New Roman" w:hAnsi="Times New Roman" w:cs="Times New Roman"/>
-          <w:lang w:val="vi-VN"/>
-        </w:rPr>
-        <w:t xml:space="preserve">   "action": "Thêm sách",</w:t>
-      </w:r>
-    </w:p>
-    <w:p>
-      <w:pPr>
-        <w:jc w:val="both"/>
-        <w:rPr>
-          <w:rFonts w:ascii="Times New Roman" w:hAnsi="Times New Roman" w:cs="Times New Roman"/>
-          <w:lang w:val="vi-VN"/>
-        </w:rPr>
-      </w:pPr>
-      <w:r>
-        <w:rPr>
-          <w:rFonts w:ascii="Times New Roman" w:hAnsi="Times New Roman" w:cs="Times New Roman"/>
-          <w:lang w:val="vi-VN"/>
-        </w:rPr>
-        <w:t xml:space="preserve">   "timestamp": new Date(),</w:t>
-      </w:r>
-    </w:p>
-    <w:p>
-      <w:pPr>
-        <w:jc w:val="both"/>
-        <w:rPr>
-          <w:rFonts w:ascii="Times New Roman" w:hAnsi="Times New Roman" w:cs="Times New Roman"/>
-          <w:lang w:val="vi-VN"/>
-        </w:rPr>
-      </w:pPr>
-      <w:r>
-        <w:rPr>
-          <w:rFonts w:ascii="Times New Roman" w:hAnsi="Times New Roman" w:cs="Times New Roman"/>
-          <w:lang w:val="vi-VN"/>
-        </w:rPr>
-        <w:t xml:space="preserve">   "details": "Thêm sách có mã ID: 100"</w:t>
-      </w:r>
-    </w:p>
-    <w:p>
-      <w:pPr>
-        <w:jc w:val="both"/>
-        <w:rPr>
-          <w:rFonts w:ascii="Times New Roman" w:hAnsi="Times New Roman" w:cs="Times New Roman"/>
-          <w:lang w:val="vi-VN"/>
-        </w:rPr>
-      </w:pPr>
-      <w:r>
-        <w:rPr>
-          <w:rFonts w:ascii="Times New Roman" w:hAnsi="Times New Roman" w:cs="Times New Roman"/>
-          <w:lang w:val="vi-VN"/>
-        </w:rPr>
-        <w:t>})</w:t>
-      </w:r>
-    </w:p>
-    <w:p>
-      <w:pPr>
-        <w:jc w:val="both"/>
-        <w:rPr>
-          <w:rFonts w:ascii="Times New Roman" w:hAnsi="Times New Roman" w:cs="Times New Roman"/>
-          <w:lang w:val="vi-VN"/>
-        </w:rPr>
-      </w:pPr>
-      <w:r>
-        <w:rPr>
-          <w:rFonts w:ascii="Times New Roman" w:hAnsi="Times New Roman" w:cs="Times New Roman"/>
-          <w:lang w:val="vi-VN"/>
-        </w:rPr>
-        <w:t xml:space="preserve">ORDER BY </w:t>
-      </w:r>
-    </w:p>
-    <w:p>
-      <w:pPr>
-        <w:jc w:val="both"/>
-        <w:rPr>
-          <w:rFonts w:ascii="Times New Roman" w:hAnsi="Times New Roman" w:cs="Times New Roman"/>
-          <w:lang w:val="vi-VN"/>
-        </w:rPr>
-      </w:pPr>
-      <w:r>
-        <w:rPr>
-          <w:rFonts w:ascii="Times New Roman" w:hAnsi="Times New Roman" w:cs="Times New Roman"/>
-          <w:lang w:val="vi-VN"/>
-        </w:rPr>
-        <w:t xml:space="preserve">    SoNgayMuonTrungBinh DESC; -- Sắp xếp thể loại "ngâm" lâu nhất</w:t>
-      </w:r>
-    </w:p>
-    <w:p>
-      <w:pPr>
-        <w:jc w:val="both"/>
-        <w:rPr>
-          <w:rFonts w:ascii="Times New Roman" w:hAnsi="Times New Roman" w:cs="Times New Roman"/>
-          <w:lang w:val="vi-VN"/>
-        </w:rPr>
-      </w:pPr>
-      <w:r>
-        <w:rPr>
-          <w:rFonts w:ascii="Times New Roman" w:hAnsi="Times New Roman" w:cs="Times New Roman"/>
-        </w:rPr>
-        <w:t>1</w:t>
-      </w:r>
-      <w:r>
-        <w:rPr>
-          <w:rFonts w:ascii="Times New Roman" w:hAnsi="Times New Roman" w:cs="Times New Roman"/>
-        </w:rPr>
-        <w:t>7: Tìm tất cả các đánh giá 5 sao cho cuốn sách có ID là 1</w:t>
-      </w:r>
-      <w:r>
-        <w:rPr>
-          <w:rFonts w:ascii="Times New Roman" w:hAnsi="Times New Roman" w:cs="Times New Roman"/>
-          <w:lang w:val="vi-VN"/>
-        </w:rPr>
-        <w:t xml:space="preserve"> </w:t>
-      </w:r>
-    </w:p>
-    <w:p>
-      <w:pPr>
-        <w:jc w:val="both"/>
-        <w:rPr>
-          <w:rFonts w:ascii="Times New Roman" w:hAnsi="Times New Roman" w:cs="Times New Roman"/>
-          <w:lang w:val="vi-VN"/>
-        </w:rPr>
-      </w:pPr>
-      <w:r>
-        <w:rPr>
-          <w:rFonts w:ascii="Times New Roman" w:hAnsi="Times New Roman" w:cs="Times New Roman"/>
-          <w:lang w:val="vi-VN"/>
-        </w:rPr>
-        <w:t>db.book_reviews.find({</w:t>
-      </w:r>
-    </w:p>
-    <w:p>
-      <w:pPr>
-        <w:jc w:val="both"/>
-        <w:rPr>
-          <w:rFonts w:ascii="Times New Roman" w:hAnsi="Times New Roman" w:cs="Times New Roman"/>
-          <w:lang w:val="vi-VN"/>
-        </w:rPr>
-      </w:pPr>
-      <w:r>
-        <w:rPr>
-          <w:rFonts w:ascii="Times New Roman" w:hAnsi="Times New Roman" w:cs="Times New Roman"/>
-          <w:lang w:val="vi-VN"/>
-        </w:rPr>
-        <w:t xml:space="preserve">   "book_id": 1,</w:t>
-      </w:r>
-    </w:p>
-    <w:p>
-      <w:pPr>
-        <w:jc w:val="both"/>
-        <w:rPr>
-          <w:rFonts w:ascii="Times New Roman" w:hAnsi="Times New Roman" w:cs="Times New Roman"/>
-          <w:lang w:val="vi-VN"/>
-        </w:rPr>
-      </w:pPr>
-      <w:r>
-        <w:rPr>
-          <w:rFonts w:ascii="Times New Roman" w:hAnsi="Times New Roman" w:cs="Times New Roman"/>
-          <w:lang w:val="vi-VN"/>
-        </w:rPr>
-        <w:t xml:space="preserve">   "rating": 5</w:t>
-      </w:r>
-    </w:p>
-    <w:p>
-      <w:pPr>
-        <w:jc w:val="both"/>
-        <w:rPr>
-          <w:rFonts w:ascii="Times New Roman" w:hAnsi="Times New Roman" w:cs="Times New Roman"/>
-          <w:lang w:val="vi-VN"/>
-        </w:rPr>
-      </w:pPr>
-      <w:r>
-        <w:rPr>
-          <w:rFonts w:ascii="Times New Roman" w:hAnsi="Times New Roman" w:cs="Times New Roman"/>
-          <w:lang w:val="vi-VN"/>
-        </w:rPr>
-        <w:t>})</w:t>
-      </w:r>
-    </w:p>
-    <w:p>
-      <w:pPr>
-        <w:jc w:val="both"/>
-        <w:rPr>
-          <w:rFonts w:ascii="Times New Roman" w:hAnsi="Times New Roman" w:cs="Times New Roman"/>
-          <w:lang w:val="vi-VN"/>
-        </w:rPr>
-      </w:pPr>
-      <w:r>
-        <w:t xml:space="preserve"> </w:t>
-      </w:r>
-      <w:r>
-        <w:rPr>
-          <w:rFonts w:ascii="Times New Roman" w:hAnsi="Times New Roman" w:cs="Times New Roman"/>
-        </w:rPr>
-        <w:t>Câu 18: Xem 10 hoạt động gần nhất của hệ thống</w:t>
-      </w:r>
-    </w:p>
-    <w:p>
-      <w:pPr>
-        <w:jc w:val="both"/>
-        <w:rPr>
-          <w:rFonts w:ascii="Times New Roman" w:hAnsi="Times New Roman" w:cs="Times New Roman"/>
-          <w:lang w:val="vi-VN"/>
-        </w:rPr>
-      </w:pPr>
-      <w:r>
-        <w:rPr>
-          <w:rFonts w:ascii="Times New Roman" w:hAnsi="Times New Roman" w:cs="Times New Roman"/>
-          <w:lang w:val="vi-VN"/>
-        </w:rPr>
-        <w:t>db.system_logs.find().sort({ "time": -1 }).limit(10)</w:t>
-      </w:r>
-    </w:p>
-    <w:p>
-      <w:pPr>
-        <w:pStyle w:val="Heading1"/>
+        <w:t>bằ</w:t>
+      </w:r>
+      <w:r>
         <w:rPr>
           <w:b/>
           <w:bCs/>
@@ -29169,8 +27677,10 @@
           <w:szCs w:val="24"/>
           <w:lang w:val="vi-VN"/>
         </w:rPr>
-      </w:pPr>
-      <w:bookmarkStart w:id="33" w:name="_Toc214227992"/>
+        <w:t>ng Mon</w:t>
+      </w:r>
+      <w:bookmarkStart w:id="31" w:name="_GoBack"/>
+      <w:bookmarkEnd w:id="31"/>
       <w:r>
         <w:rPr>
           <w:b/>
@@ -29179,9 +27689,1487 @@
           <w:szCs w:val="24"/>
           <w:lang w:val="vi-VN"/>
         </w:rPr>
-        <w:t>2.</w:t>
-      </w:r>
-      <w:r>
+        <w:t>goDB</w:t>
+      </w:r>
+      <w:bookmarkEnd w:id="30"/>
+    </w:p>
+    <w:p>
+      <w:pPr>
+        <w:jc w:val="both"/>
+        <w:rPr>
+          <w:rFonts w:ascii="Times New Roman" w:hAnsi="Times New Roman" w:cs="Times New Roman"/>
+          <w:lang w:val="vi-VN"/>
+        </w:rPr>
+      </w:pPr>
+    </w:p>
+    <w:p>
+      <w:pPr>
+        <w:jc w:val="both"/>
+        <w:rPr>
+          <w:rFonts w:ascii="Times New Roman" w:hAnsi="Times New Roman" w:cs="Times New Roman"/>
+          <w:lang w:val="vi-VN"/>
+        </w:rPr>
+      </w:pPr>
+      <w:r>
+        <w:rPr>
+          <w:rFonts w:ascii="Times New Roman" w:hAnsi="Times New Roman" w:cs="Times New Roman"/>
+          <w:lang w:val="vi-VN"/>
+        </w:rPr>
+        <w:t xml:space="preserve">Câu 14 : </w:t>
+      </w:r>
+      <w:r>
+        <w:rPr>
+          <w:rFonts w:ascii="Times New Roman" w:hAnsi="Times New Roman" w:cs="Times New Roman"/>
+        </w:rPr>
+        <w:t xml:space="preserve">Ngày nào trong tuần là "bận </w:t>
+      </w:r>
+      <w:r>
+        <w:rPr>
+          <w:rFonts w:ascii="Times New Roman" w:hAnsi="Times New Roman" w:cs="Times New Roman"/>
+        </w:rPr>
+        <w:t>rộn</w:t>
+      </w:r>
+      <w:r>
+        <w:rPr>
+          <w:rFonts w:ascii="Times New Roman" w:hAnsi="Times New Roman" w:cs="Times New Roman"/>
+          <w:lang w:val="vi-VN"/>
+        </w:rPr>
+        <w:t xml:space="preserve">” nhất </w:t>
+      </w:r>
+    </w:p>
+    <w:p>
+      <w:pPr>
+        <w:jc w:val="both"/>
+        <w:rPr>
+          <w:rFonts w:ascii="Times New Roman" w:hAnsi="Times New Roman" w:cs="Times New Roman"/>
+          <w:lang w:val="vi-VN"/>
+        </w:rPr>
+      </w:pPr>
+      <w:r>
+        <w:rPr>
+          <w:rFonts w:ascii="Times New Roman" w:hAnsi="Times New Roman" w:cs="Times New Roman"/>
+          <w:lang w:val="vi-VN"/>
+        </w:rPr>
+        <w:t>db.loans.aggregate([</w:t>
+      </w:r>
+    </w:p>
+    <w:p>
+      <w:pPr>
+        <w:jc w:val="both"/>
+        <w:rPr>
+          <w:rFonts w:ascii="Times New Roman" w:hAnsi="Times New Roman" w:cs="Times New Roman"/>
+          <w:lang w:val="vi-VN"/>
+        </w:rPr>
+      </w:pPr>
+      <w:r>
+        <w:rPr>
+          <w:rFonts w:ascii="Times New Roman" w:hAnsi="Times New Roman" w:cs="Times New Roman"/>
+          <w:lang w:val="vi-VN"/>
+        </w:rPr>
+        <w:t xml:space="preserve">    {</w:t>
+      </w:r>
+    </w:p>
+    <w:p>
+      <w:pPr>
+        <w:jc w:val="both"/>
+        <w:rPr>
+          <w:rFonts w:ascii="Times New Roman" w:hAnsi="Times New Roman" w:cs="Times New Roman"/>
+          <w:lang w:val="vi-VN"/>
+        </w:rPr>
+      </w:pPr>
+      <w:r>
+        <w:rPr>
+          <w:rFonts w:ascii="Times New Roman" w:hAnsi="Times New Roman" w:cs="Times New Roman"/>
+          <w:lang w:val="vi-VN"/>
+        </w:rPr>
+        <w:t xml:space="preserve">     $match: { borrow_date: { $ne: null } }</w:t>
+      </w:r>
+    </w:p>
+    <w:p>
+      <w:pPr>
+        <w:jc w:val="both"/>
+        <w:rPr>
+          <w:rFonts w:ascii="Times New Roman" w:hAnsi="Times New Roman" w:cs="Times New Roman"/>
+          <w:lang w:val="vi-VN"/>
+        </w:rPr>
+      </w:pPr>
+      <w:r>
+        <w:rPr>
+          <w:rFonts w:ascii="Times New Roman" w:hAnsi="Times New Roman" w:cs="Times New Roman"/>
+          <w:lang w:val="vi-VN"/>
+        </w:rPr>
+        <w:t xml:space="preserve">    },</w:t>
+      </w:r>
+    </w:p>
+    <w:p>
+      <w:pPr>
+        <w:jc w:val="both"/>
+        <w:rPr>
+          <w:rFonts w:ascii="Times New Roman" w:hAnsi="Times New Roman" w:cs="Times New Roman"/>
+          <w:lang w:val="vi-VN"/>
+        </w:rPr>
+      </w:pPr>
+      <w:r>
+        <w:rPr>
+          <w:rFonts w:ascii="Times New Roman" w:hAnsi="Times New Roman" w:cs="Times New Roman"/>
+          <w:lang w:val="vi-VN"/>
+        </w:rPr>
+        <w:t xml:space="preserve">    {     $group: {</w:t>
+      </w:r>
+    </w:p>
+    <w:p>
+      <w:pPr>
+        <w:jc w:val="both"/>
+        <w:rPr>
+          <w:rFonts w:ascii="Times New Roman" w:hAnsi="Times New Roman" w:cs="Times New Roman"/>
+          <w:lang w:val="vi-VN"/>
+        </w:rPr>
+      </w:pPr>
+      <w:r>
+        <w:rPr>
+          <w:rFonts w:ascii="Times New Roman" w:hAnsi="Times New Roman" w:cs="Times New Roman"/>
+          <w:lang w:val="vi-VN"/>
+        </w:rPr>
+        <w:t xml:space="preserve">            _id: { $dayOfWeek: "$borrow_date" }, </w:t>
+      </w:r>
+    </w:p>
+    <w:p>
+      <w:pPr>
+        <w:jc w:val="both"/>
+        <w:rPr>
+          <w:rFonts w:ascii="Times New Roman" w:hAnsi="Times New Roman" w:cs="Times New Roman"/>
+          <w:lang w:val="vi-VN"/>
+        </w:rPr>
+      </w:pPr>
+      <w:r>
+        <w:rPr>
+          <w:rFonts w:ascii="Times New Roman" w:hAnsi="Times New Roman" w:cs="Times New Roman"/>
+          <w:lang w:val="vi-VN"/>
+        </w:rPr>
+        <w:t xml:space="preserve">            SoLuotMuon: { $sum: 1 }</w:t>
+      </w:r>
+    </w:p>
+    <w:p>
+      <w:pPr>
+        <w:jc w:val="both"/>
+        <w:rPr>
+          <w:rFonts w:ascii="Times New Roman" w:hAnsi="Times New Roman" w:cs="Times New Roman"/>
+          <w:lang w:val="vi-VN"/>
+        </w:rPr>
+      </w:pPr>
+      <w:r>
+        <w:rPr>
+          <w:rFonts w:ascii="Times New Roman" w:hAnsi="Times New Roman" w:cs="Times New Roman"/>
+          <w:lang w:val="vi-VN"/>
+        </w:rPr>
+        <w:t xml:space="preserve">        }</w:t>
+      </w:r>
+    </w:p>
+    <w:p>
+      <w:pPr>
+        <w:jc w:val="both"/>
+        <w:rPr>
+          <w:rFonts w:ascii="Times New Roman" w:hAnsi="Times New Roman" w:cs="Times New Roman"/>
+          <w:lang w:val="vi-VN"/>
+        </w:rPr>
+      </w:pPr>
+      <w:r>
+        <w:rPr>
+          <w:rFonts w:ascii="Times New Roman" w:hAnsi="Times New Roman" w:cs="Times New Roman"/>
+          <w:lang w:val="vi-VN"/>
+        </w:rPr>
+        <w:t xml:space="preserve">    },</w:t>
+      </w:r>
+    </w:p>
+    <w:p>
+      <w:pPr>
+        <w:jc w:val="both"/>
+        <w:rPr>
+          <w:rFonts w:ascii="Times New Roman" w:hAnsi="Times New Roman" w:cs="Times New Roman"/>
+          <w:lang w:val="vi-VN"/>
+        </w:rPr>
+      </w:pPr>
+      <w:r>
+        <w:rPr>
+          <w:rFonts w:ascii="Times New Roman" w:hAnsi="Times New Roman" w:cs="Times New Roman"/>
+          <w:lang w:val="vi-VN"/>
+        </w:rPr>
+        <w:t xml:space="preserve">    {</w:t>
+      </w:r>
+    </w:p>
+    <w:p>
+      <w:pPr>
+        <w:jc w:val="both"/>
+        <w:rPr>
+          <w:rFonts w:ascii="Times New Roman" w:hAnsi="Times New Roman" w:cs="Times New Roman"/>
+          <w:lang w:val="vi-VN"/>
+        </w:rPr>
+      </w:pPr>
+      <w:r>
+        <w:rPr>
+          <w:rFonts w:ascii="Times New Roman" w:hAnsi="Times New Roman" w:cs="Times New Roman"/>
+          <w:lang w:val="vi-VN"/>
+        </w:rPr>
+        <w:lastRenderedPageBreak/>
+        <w:t xml:space="preserve">        $sort: { _id: 1 }</w:t>
+      </w:r>
+    </w:p>
+    <w:p>
+      <w:pPr>
+        <w:jc w:val="both"/>
+        <w:rPr>
+          <w:rFonts w:ascii="Times New Roman" w:hAnsi="Times New Roman" w:cs="Times New Roman"/>
+          <w:lang w:val="vi-VN"/>
+        </w:rPr>
+      </w:pPr>
+      <w:r>
+        <w:rPr>
+          <w:rFonts w:ascii="Times New Roman" w:hAnsi="Times New Roman" w:cs="Times New Roman"/>
+          <w:lang w:val="vi-VN"/>
+        </w:rPr>
+        <w:t xml:space="preserve">    },</w:t>
+      </w:r>
+    </w:p>
+    <w:p>
+      <w:pPr>
+        <w:jc w:val="both"/>
+        <w:rPr>
+          <w:rFonts w:ascii="Times New Roman" w:hAnsi="Times New Roman" w:cs="Times New Roman"/>
+          <w:lang w:val="vi-VN"/>
+        </w:rPr>
+      </w:pPr>
+      <w:r>
+        <w:rPr>
+          <w:rFonts w:ascii="Times New Roman" w:hAnsi="Times New Roman" w:cs="Times New Roman"/>
+          <w:lang w:val="vi-VN"/>
+        </w:rPr>
+        <w:t xml:space="preserve">    {</w:t>
+      </w:r>
+    </w:p>
+    <w:p>
+      <w:pPr>
+        <w:jc w:val="both"/>
+        <w:rPr>
+          <w:rFonts w:ascii="Times New Roman" w:hAnsi="Times New Roman" w:cs="Times New Roman"/>
+          <w:lang w:val="vi-VN"/>
+        </w:rPr>
+      </w:pPr>
+      <w:r>
+        <w:rPr>
+          <w:rFonts w:ascii="Times New Roman" w:hAnsi="Times New Roman" w:cs="Times New Roman"/>
+          <w:lang w:val="vi-VN"/>
+        </w:rPr>
+        <w:t xml:space="preserve">        $project: {</w:t>
+      </w:r>
+    </w:p>
+    <w:p>
+      <w:pPr>
+        <w:jc w:val="both"/>
+        <w:rPr>
+          <w:rFonts w:ascii="Times New Roman" w:hAnsi="Times New Roman" w:cs="Times New Roman"/>
+          <w:lang w:val="vi-VN"/>
+        </w:rPr>
+      </w:pPr>
+      <w:r>
+        <w:rPr>
+          <w:rFonts w:ascii="Times New Roman" w:hAnsi="Times New Roman" w:cs="Times New Roman"/>
+          <w:lang w:val="vi-VN"/>
+        </w:rPr>
+        <w:t xml:space="preserve">            ThuTrongTuan: {</w:t>
+      </w:r>
+    </w:p>
+    <w:p>
+      <w:pPr>
+        <w:jc w:val="both"/>
+        <w:rPr>
+          <w:rFonts w:ascii="Times New Roman" w:hAnsi="Times New Roman" w:cs="Times New Roman"/>
+          <w:lang w:val="vi-VN"/>
+        </w:rPr>
+      </w:pPr>
+      <w:r>
+        <w:rPr>
+          <w:rFonts w:ascii="Times New Roman" w:hAnsi="Times New Roman" w:cs="Times New Roman"/>
+          <w:lang w:val="vi-VN"/>
+        </w:rPr>
+        <w:t xml:space="preserve">                $switch: {</w:t>
+      </w:r>
+    </w:p>
+    <w:p>
+      <w:pPr>
+        <w:jc w:val="both"/>
+        <w:rPr>
+          <w:rFonts w:ascii="Times New Roman" w:hAnsi="Times New Roman" w:cs="Times New Roman"/>
+          <w:lang w:val="vi-VN"/>
+        </w:rPr>
+      </w:pPr>
+      <w:r>
+        <w:rPr>
+          <w:rFonts w:ascii="Times New Roman" w:hAnsi="Times New Roman" w:cs="Times New Roman"/>
+          <w:lang w:val="vi-VN"/>
+        </w:rPr>
+        <w:t xml:space="preserve">                    branches: [</w:t>
+      </w:r>
+    </w:p>
+    <w:p>
+      <w:pPr>
+        <w:jc w:val="both"/>
+        <w:rPr>
+          <w:rFonts w:ascii="Times New Roman" w:hAnsi="Times New Roman" w:cs="Times New Roman"/>
+          <w:lang w:val="vi-VN"/>
+        </w:rPr>
+      </w:pPr>
+      <w:r>
+        <w:rPr>
+          <w:rFonts w:ascii="Times New Roman" w:hAnsi="Times New Roman" w:cs="Times New Roman"/>
+          <w:lang w:val="vi-VN"/>
+        </w:rPr>
+        <w:t xml:space="preserve">                        { case: { $eq: ["$_id", 1] }, then: "Sunday" },</w:t>
+      </w:r>
+    </w:p>
+    <w:p>
+      <w:pPr>
+        <w:jc w:val="both"/>
+        <w:rPr>
+          <w:rFonts w:ascii="Times New Roman" w:hAnsi="Times New Roman" w:cs="Times New Roman"/>
+          <w:lang w:val="vi-VN"/>
+        </w:rPr>
+      </w:pPr>
+      <w:r>
+        <w:rPr>
+          <w:rFonts w:ascii="Times New Roman" w:hAnsi="Times New Roman" w:cs="Times New Roman"/>
+          <w:lang w:val="vi-VN"/>
+        </w:rPr>
+        <w:t xml:space="preserve">                        { case: { $eq: ["$_id", 2] }, then: "Monday" },</w:t>
+      </w:r>
+    </w:p>
+    <w:p>
+      <w:pPr>
+        <w:jc w:val="both"/>
+        <w:rPr>
+          <w:rFonts w:ascii="Times New Roman" w:hAnsi="Times New Roman" w:cs="Times New Roman"/>
+          <w:lang w:val="vi-VN"/>
+        </w:rPr>
+      </w:pPr>
+      <w:r>
+        <w:rPr>
+          <w:rFonts w:ascii="Times New Roman" w:hAnsi="Times New Roman" w:cs="Times New Roman"/>
+          <w:lang w:val="vi-VN"/>
+        </w:rPr>
+        <w:t xml:space="preserve">                        { case: { $eq: ["$_id", 3] }, then: "Tuesday" },</w:t>
+      </w:r>
+    </w:p>
+    <w:p>
+      <w:pPr>
+        <w:jc w:val="both"/>
+        <w:rPr>
+          <w:rFonts w:ascii="Times New Roman" w:hAnsi="Times New Roman" w:cs="Times New Roman"/>
+          <w:lang w:val="vi-VN"/>
+        </w:rPr>
+      </w:pPr>
+      <w:r>
+        <w:rPr>
+          <w:rFonts w:ascii="Times New Roman" w:hAnsi="Times New Roman" w:cs="Times New Roman"/>
+          <w:lang w:val="vi-VN"/>
+        </w:rPr>
+        <w:t xml:space="preserve">                        { case: { $eq: ["$_id", 4] }, then: "Wednesday" },</w:t>
+      </w:r>
+    </w:p>
+    <w:p>
+      <w:pPr>
+        <w:jc w:val="both"/>
+        <w:rPr>
+          <w:rFonts w:ascii="Times New Roman" w:hAnsi="Times New Roman" w:cs="Times New Roman"/>
+          <w:lang w:val="vi-VN"/>
+        </w:rPr>
+      </w:pPr>
+      <w:r>
+        <w:rPr>
+          <w:rFonts w:ascii="Times New Roman" w:hAnsi="Times New Roman" w:cs="Times New Roman"/>
+          <w:lang w:val="vi-VN"/>
+        </w:rPr>
+        <w:t xml:space="preserve">                        { case: { $eq: ["$_id", 5] }, then: "Thursday" },</w:t>
+      </w:r>
+    </w:p>
+    <w:p>
+      <w:pPr>
+        <w:jc w:val="both"/>
+        <w:rPr>
+          <w:rFonts w:ascii="Times New Roman" w:hAnsi="Times New Roman" w:cs="Times New Roman"/>
+          <w:lang w:val="vi-VN"/>
+        </w:rPr>
+      </w:pPr>
+      <w:r>
+        <w:rPr>
+          <w:rFonts w:ascii="Times New Roman" w:hAnsi="Times New Roman" w:cs="Times New Roman"/>
+          <w:lang w:val="vi-VN"/>
+        </w:rPr>
+        <w:t xml:space="preserve">                        { case: { $eq: ["$_id", 6] }, then: "Friday" },</w:t>
+      </w:r>
+    </w:p>
+    <w:p>
+      <w:pPr>
+        <w:jc w:val="both"/>
+        <w:rPr>
+          <w:rFonts w:ascii="Times New Roman" w:hAnsi="Times New Roman" w:cs="Times New Roman"/>
+          <w:lang w:val="vi-VN"/>
+        </w:rPr>
+      </w:pPr>
+      <w:r>
+        <w:rPr>
+          <w:rFonts w:ascii="Times New Roman" w:hAnsi="Times New Roman" w:cs="Times New Roman"/>
+          <w:lang w:val="vi-VN"/>
+        </w:rPr>
+        <w:t xml:space="preserve">                        { case: { $eq: ["$_id", 7] }, then: "Saturday" }</w:t>
+      </w:r>
+    </w:p>
+    <w:p>
+      <w:pPr>
+        <w:jc w:val="both"/>
+        <w:rPr>
+          <w:rFonts w:ascii="Times New Roman" w:hAnsi="Times New Roman" w:cs="Times New Roman"/>
+          <w:lang w:val="vi-VN"/>
+        </w:rPr>
+      </w:pPr>
+      <w:r>
+        <w:rPr>
+          <w:rFonts w:ascii="Times New Roman" w:hAnsi="Times New Roman" w:cs="Times New Roman"/>
+          <w:lang w:val="vi-VN"/>
+        </w:rPr>
+        <w:t xml:space="preserve">                    ],</w:t>
+      </w:r>
+    </w:p>
+    <w:p>
+      <w:pPr>
+        <w:jc w:val="both"/>
+        <w:rPr>
+          <w:rFonts w:ascii="Times New Roman" w:hAnsi="Times New Roman" w:cs="Times New Roman"/>
+          <w:lang w:val="vi-VN"/>
+        </w:rPr>
+      </w:pPr>
+      <w:r>
+        <w:rPr>
+          <w:rFonts w:ascii="Times New Roman" w:hAnsi="Times New Roman" w:cs="Times New Roman"/>
+          <w:lang w:val="vi-VN"/>
+        </w:rPr>
+        <w:t xml:space="preserve">                    default: "Unknown"</w:t>
+      </w:r>
+    </w:p>
+    <w:p>
+      <w:pPr>
+        <w:jc w:val="both"/>
+        <w:rPr>
+          <w:rFonts w:ascii="Times New Roman" w:hAnsi="Times New Roman" w:cs="Times New Roman"/>
+          <w:lang w:val="vi-VN"/>
+        </w:rPr>
+      </w:pPr>
+      <w:r>
+        <w:rPr>
+          <w:rFonts w:ascii="Times New Roman" w:hAnsi="Times New Roman" w:cs="Times New Roman"/>
+          <w:lang w:val="vi-VN"/>
+        </w:rPr>
+        <w:t xml:space="preserve">                }</w:t>
+      </w:r>
+    </w:p>
+    <w:p>
+      <w:pPr>
+        <w:jc w:val="both"/>
+        <w:rPr>
+          <w:rFonts w:ascii="Times New Roman" w:hAnsi="Times New Roman" w:cs="Times New Roman"/>
+          <w:lang w:val="vi-VN"/>
+        </w:rPr>
+      </w:pPr>
+      <w:r>
+        <w:rPr>
+          <w:rFonts w:ascii="Times New Roman" w:hAnsi="Times New Roman" w:cs="Times New Roman"/>
+          <w:lang w:val="vi-VN"/>
+        </w:rPr>
+        <w:t xml:space="preserve">            },</w:t>
+      </w:r>
+    </w:p>
+    <w:p>
+      <w:pPr>
+        <w:jc w:val="both"/>
+        <w:rPr>
+          <w:rFonts w:ascii="Times New Roman" w:hAnsi="Times New Roman" w:cs="Times New Roman"/>
+          <w:lang w:val="vi-VN"/>
+        </w:rPr>
+      </w:pPr>
+      <w:r>
+        <w:rPr>
+          <w:rFonts w:ascii="Times New Roman" w:hAnsi="Times New Roman" w:cs="Times New Roman"/>
+          <w:lang w:val="vi-VN"/>
+        </w:rPr>
+        <w:t xml:space="preserve">            SoLuotMuon: 1,</w:t>
+      </w:r>
+    </w:p>
+    <w:p>
+      <w:pPr>
+        <w:jc w:val="both"/>
+        <w:rPr>
+          <w:rFonts w:ascii="Times New Roman" w:hAnsi="Times New Roman" w:cs="Times New Roman"/>
+          <w:lang w:val="vi-VN"/>
+        </w:rPr>
+      </w:pPr>
+      <w:r>
+        <w:rPr>
+          <w:rFonts w:ascii="Times New Roman" w:hAnsi="Times New Roman" w:cs="Times New Roman"/>
+          <w:lang w:val="vi-VN"/>
+        </w:rPr>
+        <w:t xml:space="preserve">            _id: 0</w:t>
+      </w:r>
+    </w:p>
+    <w:p>
+      <w:pPr>
+        <w:jc w:val="both"/>
+        <w:rPr>
+          <w:rFonts w:ascii="Times New Roman" w:hAnsi="Times New Roman" w:cs="Times New Roman"/>
+          <w:lang w:val="vi-VN"/>
+        </w:rPr>
+      </w:pPr>
+      <w:r>
+        <w:rPr>
+          <w:rFonts w:ascii="Times New Roman" w:hAnsi="Times New Roman" w:cs="Times New Roman"/>
+          <w:lang w:val="vi-VN"/>
+        </w:rPr>
+        <w:t xml:space="preserve">        }</w:t>
+      </w:r>
+    </w:p>
+    <w:p>
+      <w:pPr>
+        <w:jc w:val="both"/>
+        <w:rPr>
+          <w:rFonts w:ascii="Times New Roman" w:hAnsi="Times New Roman" w:cs="Times New Roman"/>
+          <w:lang w:val="vi-VN"/>
+        </w:rPr>
+      </w:pPr>
+      <w:r>
+        <w:rPr>
+          <w:rFonts w:ascii="Times New Roman" w:hAnsi="Times New Roman" w:cs="Times New Roman"/>
+          <w:lang w:val="vi-VN"/>
+        </w:rPr>
+        <w:t xml:space="preserve">    }])</w:t>
+      </w:r>
+    </w:p>
+    <w:p>
+      <w:pPr>
+        <w:jc w:val="both"/>
+        <w:rPr>
+          <w:rFonts w:ascii="Times New Roman" w:hAnsi="Times New Roman" w:cs="Times New Roman"/>
+          <w:lang w:val="vi-VN"/>
+        </w:rPr>
+      </w:pPr>
+      <w:r>
+        <w:rPr>
+          <w:rFonts w:ascii="Times New Roman" w:hAnsi="Times New Roman" w:cs="Times New Roman"/>
+          <w:lang w:val="vi-VN"/>
+        </w:rPr>
+        <w:t xml:space="preserve">Câu 15 : </w:t>
+      </w:r>
+      <w:r>
+        <w:rPr>
+          <w:rFonts w:ascii="Times New Roman" w:hAnsi="Times New Roman" w:cs="Times New Roman"/>
+        </w:rPr>
+        <w:t>Thời gian mượn sách trung bình (Theo thể loại)</w:t>
+      </w:r>
+    </w:p>
+    <w:p>
+      <w:pPr>
+        <w:jc w:val="both"/>
+        <w:rPr>
+          <w:rFonts w:ascii="Times New Roman" w:hAnsi="Times New Roman" w:cs="Times New Roman"/>
+          <w:lang w:val="vi-VN"/>
+        </w:rPr>
+      </w:pPr>
+      <w:r>
+        <w:rPr>
+          <w:rFonts w:ascii="Times New Roman" w:hAnsi="Times New Roman" w:cs="Times New Roman"/>
+          <w:lang w:val="vi-VN"/>
+        </w:rPr>
+        <w:t>// MongoDB Query</w:t>
+      </w:r>
+    </w:p>
+    <w:p>
+      <w:pPr>
+        <w:jc w:val="both"/>
+        <w:rPr>
+          <w:rFonts w:ascii="Times New Roman" w:hAnsi="Times New Roman" w:cs="Times New Roman"/>
+          <w:lang w:val="vi-VN"/>
+        </w:rPr>
+      </w:pPr>
+      <w:r>
+        <w:rPr>
+          <w:rFonts w:ascii="Times New Roman" w:hAnsi="Times New Roman" w:cs="Times New Roman"/>
+          <w:lang w:val="vi-VN"/>
+        </w:rPr>
+        <w:t>db.loans.aggregate([</w:t>
+      </w:r>
+    </w:p>
+    <w:p>
+      <w:pPr>
+        <w:jc w:val="both"/>
+        <w:rPr>
+          <w:rFonts w:ascii="Times New Roman" w:hAnsi="Times New Roman" w:cs="Times New Roman"/>
+          <w:lang w:val="vi-VN"/>
+        </w:rPr>
+      </w:pPr>
+      <w:r>
+        <w:rPr>
+          <w:rFonts w:ascii="Times New Roman" w:hAnsi="Times New Roman" w:cs="Times New Roman"/>
+          <w:lang w:val="vi-VN"/>
+        </w:rPr>
+        <w:t xml:space="preserve">    {</w:t>
+      </w:r>
+    </w:p>
+    <w:p>
+      <w:pPr>
+        <w:jc w:val="both"/>
+        <w:rPr>
+          <w:rFonts w:ascii="Times New Roman" w:hAnsi="Times New Roman" w:cs="Times New Roman"/>
+          <w:lang w:val="vi-VN"/>
+        </w:rPr>
+      </w:pPr>
+      <w:r>
+        <w:rPr>
+          <w:rFonts w:ascii="Times New Roman" w:hAnsi="Times New Roman" w:cs="Times New Roman"/>
+          <w:lang w:val="vi-VN"/>
+        </w:rPr>
+        <w:t xml:space="preserve">        $lookup: {</w:t>
+      </w:r>
+    </w:p>
+    <w:p>
+      <w:pPr>
+        <w:jc w:val="both"/>
+        <w:rPr>
+          <w:rFonts w:ascii="Times New Roman" w:hAnsi="Times New Roman" w:cs="Times New Roman"/>
+          <w:lang w:val="vi-VN"/>
+        </w:rPr>
+      </w:pPr>
+      <w:r>
+        <w:rPr>
+          <w:rFonts w:ascii="Times New Roman" w:hAnsi="Times New Roman" w:cs="Times New Roman"/>
+          <w:lang w:val="vi-VN"/>
+        </w:rPr>
+        <w:t xml:space="preserve">            from: "books",           // Collection cần nối</w:t>
+      </w:r>
+    </w:p>
+    <w:p>
+      <w:pPr>
+        <w:jc w:val="both"/>
+        <w:rPr>
+          <w:rFonts w:ascii="Times New Roman" w:hAnsi="Times New Roman" w:cs="Times New Roman"/>
+          <w:lang w:val="vi-VN"/>
+        </w:rPr>
+      </w:pPr>
+      <w:r>
+        <w:rPr>
+          <w:rFonts w:ascii="Times New Roman" w:hAnsi="Times New Roman" w:cs="Times New Roman"/>
+          <w:lang w:val="vi-VN"/>
+        </w:rPr>
+        <w:t xml:space="preserve">            localField: "book_id",   // Khóa bên loans</w:t>
+      </w:r>
+    </w:p>
+    <w:p>
+      <w:pPr>
+        <w:jc w:val="both"/>
+        <w:rPr>
+          <w:rFonts w:ascii="Times New Roman" w:hAnsi="Times New Roman" w:cs="Times New Roman"/>
+          <w:lang w:val="vi-VN"/>
+        </w:rPr>
+      </w:pPr>
+      <w:r>
+        <w:rPr>
+          <w:rFonts w:ascii="Times New Roman" w:hAnsi="Times New Roman" w:cs="Times New Roman"/>
+          <w:lang w:val="vi-VN"/>
+        </w:rPr>
+        <w:t xml:space="preserve">            foreignField: "book_id", // Khóa bên books</w:t>
+      </w:r>
+    </w:p>
+    <w:p>
+      <w:pPr>
+        <w:jc w:val="both"/>
+        <w:rPr>
+          <w:rFonts w:ascii="Times New Roman" w:hAnsi="Times New Roman" w:cs="Times New Roman"/>
+          <w:lang w:val="vi-VN"/>
+        </w:rPr>
+      </w:pPr>
+      <w:r>
+        <w:rPr>
+          <w:rFonts w:ascii="Times New Roman" w:hAnsi="Times New Roman" w:cs="Times New Roman"/>
+          <w:lang w:val="vi-VN"/>
+        </w:rPr>
+        <w:lastRenderedPageBreak/>
+        <w:t xml:space="preserve">            as: "book_info"          // Tên mảng kết quả</w:t>
+      </w:r>
+    </w:p>
+    <w:p>
+      <w:pPr>
+        <w:jc w:val="both"/>
+        <w:rPr>
+          <w:rFonts w:ascii="Times New Roman" w:hAnsi="Times New Roman" w:cs="Times New Roman"/>
+          <w:lang w:val="vi-VN"/>
+        </w:rPr>
+      </w:pPr>
+      <w:r>
+        <w:rPr>
+          <w:rFonts w:ascii="Times New Roman" w:hAnsi="Times New Roman" w:cs="Times New Roman"/>
+          <w:lang w:val="vi-VN"/>
+        </w:rPr>
+        <w:t xml:space="preserve">        }</w:t>
+      </w:r>
+    </w:p>
+    <w:p>
+      <w:pPr>
+        <w:jc w:val="both"/>
+        <w:rPr>
+          <w:rFonts w:ascii="Times New Roman" w:hAnsi="Times New Roman" w:cs="Times New Roman"/>
+          <w:lang w:val="vi-VN"/>
+        </w:rPr>
+      </w:pPr>
+      <w:r>
+        <w:rPr>
+          <w:rFonts w:ascii="Times New Roman" w:hAnsi="Times New Roman" w:cs="Times New Roman"/>
+          <w:lang w:val="vi-VN"/>
+        </w:rPr>
+        <w:t xml:space="preserve">    },</w:t>
+      </w:r>
+    </w:p>
+    <w:p>
+      <w:pPr>
+        <w:jc w:val="both"/>
+        <w:rPr>
+          <w:rFonts w:ascii="Times New Roman" w:hAnsi="Times New Roman" w:cs="Times New Roman"/>
+          <w:lang w:val="vi-VN"/>
+        </w:rPr>
+      </w:pPr>
+      <w:r>
+        <w:rPr>
+          <w:rFonts w:ascii="Times New Roman" w:hAnsi="Times New Roman" w:cs="Times New Roman"/>
+          <w:lang w:val="vi-VN"/>
+        </w:rPr>
+        <w:t xml:space="preserve">    {</w:t>
+      </w:r>
+    </w:p>
+    <w:p>
+      <w:pPr>
+        <w:jc w:val="both"/>
+        <w:rPr>
+          <w:rFonts w:ascii="Times New Roman" w:hAnsi="Times New Roman" w:cs="Times New Roman"/>
+          <w:lang w:val="vi-VN"/>
+        </w:rPr>
+      </w:pPr>
+      <w:r>
+        <w:rPr>
+          <w:rFonts w:ascii="Times New Roman" w:hAnsi="Times New Roman" w:cs="Times New Roman"/>
+          <w:lang w:val="vi-VN"/>
+        </w:rPr>
+        <w:t xml:space="preserve">        $unwind: "$book_info"</w:t>
+      </w:r>
+    </w:p>
+    <w:p>
+      <w:pPr>
+        <w:jc w:val="both"/>
+        <w:rPr>
+          <w:rFonts w:ascii="Times New Roman" w:hAnsi="Times New Roman" w:cs="Times New Roman"/>
+          <w:lang w:val="vi-VN"/>
+        </w:rPr>
+      </w:pPr>
+      <w:r>
+        <w:rPr>
+          <w:rFonts w:ascii="Times New Roman" w:hAnsi="Times New Roman" w:cs="Times New Roman"/>
+          <w:lang w:val="vi-VN"/>
+        </w:rPr>
+        <w:t xml:space="preserve">    },</w:t>
+      </w:r>
+    </w:p>
+    <w:p>
+      <w:pPr>
+        <w:jc w:val="both"/>
+        <w:rPr>
+          <w:rFonts w:ascii="Times New Roman" w:hAnsi="Times New Roman" w:cs="Times New Roman"/>
+          <w:lang w:val="vi-VN"/>
+        </w:rPr>
+      </w:pPr>
+      <w:r>
+        <w:rPr>
+          <w:rFonts w:ascii="Times New Roman" w:hAnsi="Times New Roman" w:cs="Times New Roman"/>
+          <w:lang w:val="vi-VN"/>
+        </w:rPr>
+        <w:t xml:space="preserve">    {</w:t>
+      </w:r>
+    </w:p>
+    <w:p>
+      <w:pPr>
+        <w:jc w:val="both"/>
+        <w:rPr>
+          <w:rFonts w:ascii="Times New Roman" w:hAnsi="Times New Roman" w:cs="Times New Roman"/>
+          <w:lang w:val="vi-VN"/>
+        </w:rPr>
+      </w:pPr>
+      <w:r>
+        <w:rPr>
+          <w:rFonts w:ascii="Times New Roman" w:hAnsi="Times New Roman" w:cs="Times New Roman"/>
+          <w:lang w:val="vi-VN"/>
+        </w:rPr>
+        <w:t xml:space="preserve">        // 3. Lọc: Chỉ lấy sách đã trả (is_returned = 1)</w:t>
+      </w:r>
+    </w:p>
+    <w:p>
+      <w:pPr>
+        <w:jc w:val="both"/>
+        <w:rPr>
+          <w:rFonts w:ascii="Times New Roman" w:hAnsi="Times New Roman" w:cs="Times New Roman"/>
+          <w:lang w:val="vi-VN"/>
+        </w:rPr>
+      </w:pPr>
+      <w:r>
+        <w:rPr>
+          <w:rFonts w:ascii="Times New Roman" w:hAnsi="Times New Roman" w:cs="Times New Roman"/>
+          <w:lang w:val="vi-VN"/>
+        </w:rPr>
+        <w:t xml:space="preserve">        $match: {</w:t>
+      </w:r>
+    </w:p>
+    <w:p>
+      <w:pPr>
+        <w:jc w:val="both"/>
+        <w:rPr>
+          <w:rFonts w:ascii="Times New Roman" w:hAnsi="Times New Roman" w:cs="Times New Roman"/>
+          <w:lang w:val="vi-VN"/>
+        </w:rPr>
+      </w:pPr>
+      <w:r>
+        <w:rPr>
+          <w:rFonts w:ascii="Times New Roman" w:hAnsi="Times New Roman" w:cs="Times New Roman"/>
+          <w:lang w:val="vi-VN"/>
+        </w:rPr>
+        <w:t xml:space="preserve">            is_returned: 1,</w:t>
+      </w:r>
+    </w:p>
+    <w:p>
+      <w:pPr>
+        <w:jc w:val="both"/>
+        <w:rPr>
+          <w:rFonts w:ascii="Times New Roman" w:hAnsi="Times New Roman" w:cs="Times New Roman"/>
+          <w:lang w:val="vi-VN"/>
+        </w:rPr>
+      </w:pPr>
+      <w:r>
+        <w:rPr>
+          <w:rFonts w:ascii="Times New Roman" w:hAnsi="Times New Roman" w:cs="Times New Roman"/>
+          <w:lang w:val="vi-VN"/>
+        </w:rPr>
+        <w:t xml:space="preserve">            return_date: { $ne: null },</w:t>
+      </w:r>
+    </w:p>
+    <w:p>
+      <w:pPr>
+        <w:jc w:val="both"/>
+        <w:rPr>
+          <w:rFonts w:ascii="Times New Roman" w:hAnsi="Times New Roman" w:cs="Times New Roman"/>
+          <w:lang w:val="vi-VN"/>
+        </w:rPr>
+      </w:pPr>
+      <w:r>
+        <w:rPr>
+          <w:rFonts w:ascii="Times New Roman" w:hAnsi="Times New Roman" w:cs="Times New Roman"/>
+          <w:lang w:val="vi-VN"/>
+        </w:rPr>
+        <w:t xml:space="preserve">            borrow_date: { $ne: null }</w:t>
+      </w:r>
+    </w:p>
+    <w:p>
+      <w:pPr>
+        <w:jc w:val="both"/>
+        <w:rPr>
+          <w:rFonts w:ascii="Times New Roman" w:hAnsi="Times New Roman" w:cs="Times New Roman"/>
+          <w:lang w:val="vi-VN"/>
+        </w:rPr>
+      </w:pPr>
+      <w:r>
+        <w:rPr>
+          <w:rFonts w:ascii="Times New Roman" w:hAnsi="Times New Roman" w:cs="Times New Roman"/>
+          <w:lang w:val="vi-VN"/>
+        </w:rPr>
+        <w:t xml:space="preserve">        }</w:t>
+      </w:r>
+    </w:p>
+    <w:p>
+      <w:pPr>
+        <w:jc w:val="both"/>
+        <w:rPr>
+          <w:rFonts w:ascii="Times New Roman" w:hAnsi="Times New Roman" w:cs="Times New Roman"/>
+          <w:lang w:val="vi-VN"/>
+        </w:rPr>
+      </w:pPr>
+      <w:r>
+        <w:rPr>
+          <w:rFonts w:ascii="Times New Roman" w:hAnsi="Times New Roman" w:cs="Times New Roman"/>
+          <w:lang w:val="vi-VN"/>
+        </w:rPr>
+        <w:t xml:space="preserve">    },</w:t>
+      </w:r>
+    </w:p>
+    <w:p>
+      <w:pPr>
+        <w:jc w:val="both"/>
+        <w:rPr>
+          <w:rFonts w:ascii="Times New Roman" w:hAnsi="Times New Roman" w:cs="Times New Roman"/>
+          <w:lang w:val="vi-VN"/>
+        </w:rPr>
+      </w:pPr>
+      <w:r>
+        <w:rPr>
+          <w:rFonts w:ascii="Times New Roman" w:hAnsi="Times New Roman" w:cs="Times New Roman"/>
+          <w:lang w:val="vi-VN"/>
+        </w:rPr>
+        <w:t xml:space="preserve">    {</w:t>
+      </w:r>
+    </w:p>
+    <w:p>
+      <w:pPr>
+        <w:jc w:val="both"/>
+        <w:rPr>
+          <w:rFonts w:ascii="Times New Roman" w:hAnsi="Times New Roman" w:cs="Times New Roman"/>
+          <w:lang w:val="vi-VN"/>
+        </w:rPr>
+      </w:pPr>
+      <w:r>
+        <w:rPr>
+          <w:rFonts w:ascii="Times New Roman" w:hAnsi="Times New Roman" w:cs="Times New Roman"/>
+          <w:lang w:val="vi-VN"/>
+        </w:rPr>
+        <w:t xml:space="preserve">        $group: {</w:t>
+      </w:r>
+    </w:p>
+    <w:p>
+      <w:pPr>
+        <w:jc w:val="both"/>
+        <w:rPr>
+          <w:rFonts w:ascii="Times New Roman" w:hAnsi="Times New Roman" w:cs="Times New Roman"/>
+          <w:lang w:val="vi-VN"/>
+        </w:rPr>
+      </w:pPr>
+      <w:r>
+        <w:rPr>
+          <w:rFonts w:ascii="Times New Roman" w:hAnsi="Times New Roman" w:cs="Times New Roman"/>
+          <w:lang w:val="vi-VN"/>
+        </w:rPr>
+        <w:t xml:space="preserve">            _id: "$book_info.category", // Nhóm theo thể loại</w:t>
+      </w:r>
+    </w:p>
+    <w:p>
+      <w:pPr>
+        <w:jc w:val="both"/>
+        <w:rPr>
+          <w:rFonts w:ascii="Times New Roman" w:hAnsi="Times New Roman" w:cs="Times New Roman"/>
+          <w:lang w:val="vi-VN"/>
+        </w:rPr>
+      </w:pPr>
+      <w:r>
+        <w:rPr>
+          <w:rFonts w:ascii="Times New Roman" w:hAnsi="Times New Roman" w:cs="Times New Roman"/>
+          <w:lang w:val="vi-VN"/>
+        </w:rPr>
+        <w:t xml:space="preserve">            SoNgayMuonTrungBinh: {</w:t>
+      </w:r>
+    </w:p>
+    <w:p>
+      <w:pPr>
+        <w:jc w:val="both"/>
+        <w:rPr>
+          <w:rFonts w:ascii="Times New Roman" w:hAnsi="Times New Roman" w:cs="Times New Roman"/>
+          <w:lang w:val="vi-VN"/>
+        </w:rPr>
+      </w:pPr>
+      <w:r>
+        <w:rPr>
+          <w:rFonts w:ascii="Times New Roman" w:hAnsi="Times New Roman" w:cs="Times New Roman"/>
+          <w:lang w:val="vi-VN"/>
+        </w:rPr>
+        <w:t xml:space="preserve">                $avg: {</w:t>
+      </w:r>
+    </w:p>
+    <w:p>
+      <w:pPr>
+        <w:jc w:val="both"/>
+        <w:rPr>
+          <w:rFonts w:ascii="Times New Roman" w:hAnsi="Times New Roman" w:cs="Times New Roman"/>
+          <w:lang w:val="vi-VN"/>
+        </w:rPr>
+      </w:pPr>
+      <w:r>
+        <w:rPr>
+          <w:rFonts w:ascii="Times New Roman" w:hAnsi="Times New Roman" w:cs="Times New Roman"/>
+          <w:lang w:val="vi-VN"/>
+        </w:rPr>
+        <w:t xml:space="preserve">                    $dateDiff: {</w:t>
+      </w:r>
+    </w:p>
+    <w:p>
+      <w:pPr>
+        <w:jc w:val="both"/>
+        <w:rPr>
+          <w:rFonts w:ascii="Times New Roman" w:hAnsi="Times New Roman" w:cs="Times New Roman"/>
+          <w:lang w:val="vi-VN"/>
+        </w:rPr>
+      </w:pPr>
+      <w:r>
+        <w:rPr>
+          <w:rFonts w:ascii="Times New Roman" w:hAnsi="Times New Roman" w:cs="Times New Roman"/>
+          <w:lang w:val="vi-VN"/>
+        </w:rPr>
+        <w:t xml:space="preserve">                        startDate: "$borrow_date",</w:t>
+      </w:r>
+    </w:p>
+    <w:p>
+      <w:pPr>
+        <w:jc w:val="both"/>
+        <w:rPr>
+          <w:rFonts w:ascii="Times New Roman" w:hAnsi="Times New Roman" w:cs="Times New Roman"/>
+          <w:lang w:val="vi-VN"/>
+        </w:rPr>
+      </w:pPr>
+      <w:r>
+        <w:rPr>
+          <w:rFonts w:ascii="Times New Roman" w:hAnsi="Times New Roman" w:cs="Times New Roman"/>
+          <w:lang w:val="vi-VN"/>
+        </w:rPr>
+        <w:t xml:space="preserve">                        endDate: "$return_date",</w:t>
+      </w:r>
+    </w:p>
+    <w:p>
+      <w:pPr>
+        <w:jc w:val="both"/>
+        <w:rPr>
+          <w:rFonts w:ascii="Times New Roman" w:hAnsi="Times New Roman" w:cs="Times New Roman"/>
+          <w:lang w:val="vi-VN"/>
+        </w:rPr>
+      </w:pPr>
+      <w:r>
+        <w:rPr>
+          <w:rFonts w:ascii="Times New Roman" w:hAnsi="Times New Roman" w:cs="Times New Roman"/>
+          <w:lang w:val="vi-VN"/>
+        </w:rPr>
+        <w:t xml:space="preserve">                        unit: "day"</w:t>
+      </w:r>
+    </w:p>
+    <w:p>
+      <w:pPr>
+        <w:jc w:val="both"/>
+        <w:rPr>
+          <w:rFonts w:ascii="Times New Roman" w:hAnsi="Times New Roman" w:cs="Times New Roman"/>
+          <w:lang w:val="vi-VN"/>
+        </w:rPr>
+      </w:pPr>
+      <w:r>
+        <w:rPr>
+          <w:rFonts w:ascii="Times New Roman" w:hAnsi="Times New Roman" w:cs="Times New Roman"/>
+          <w:lang w:val="vi-VN"/>
+        </w:rPr>
+        <w:t xml:space="preserve">                    }</w:t>
+      </w:r>
+    </w:p>
+    <w:p>
+      <w:pPr>
+        <w:jc w:val="both"/>
+        <w:rPr>
+          <w:rFonts w:ascii="Times New Roman" w:hAnsi="Times New Roman" w:cs="Times New Roman"/>
+          <w:lang w:val="vi-VN"/>
+        </w:rPr>
+      </w:pPr>
+      <w:r>
+        <w:rPr>
+          <w:rFonts w:ascii="Times New Roman" w:hAnsi="Times New Roman" w:cs="Times New Roman"/>
+          <w:lang w:val="vi-VN"/>
+        </w:rPr>
+        <w:t xml:space="preserve">                }</w:t>
+      </w:r>
+    </w:p>
+    <w:p>
+      <w:pPr>
+        <w:jc w:val="both"/>
+        <w:rPr>
+          <w:rFonts w:ascii="Times New Roman" w:hAnsi="Times New Roman" w:cs="Times New Roman"/>
+          <w:lang w:val="vi-VN"/>
+        </w:rPr>
+      </w:pPr>
+      <w:r>
+        <w:rPr>
+          <w:rFonts w:ascii="Times New Roman" w:hAnsi="Times New Roman" w:cs="Times New Roman"/>
+          <w:lang w:val="vi-VN"/>
+        </w:rPr>
+        <w:t xml:space="preserve">            }</w:t>
+      </w:r>
+    </w:p>
+    <w:p>
+      <w:pPr>
+        <w:jc w:val="both"/>
+        <w:rPr>
+          <w:rFonts w:ascii="Times New Roman" w:hAnsi="Times New Roman" w:cs="Times New Roman"/>
+          <w:lang w:val="vi-VN"/>
+        </w:rPr>
+      </w:pPr>
+      <w:r>
+        <w:rPr>
+          <w:rFonts w:ascii="Times New Roman" w:hAnsi="Times New Roman" w:cs="Times New Roman"/>
+          <w:lang w:val="vi-VN"/>
+        </w:rPr>
+        <w:t xml:space="preserve">        }</w:t>
+      </w:r>
+    </w:p>
+    <w:p>
+      <w:pPr>
+        <w:jc w:val="both"/>
+        <w:rPr>
+          <w:rFonts w:ascii="Times New Roman" w:hAnsi="Times New Roman" w:cs="Times New Roman"/>
+          <w:lang w:val="vi-VN"/>
+        </w:rPr>
+      </w:pPr>
+      <w:r>
+        <w:rPr>
+          <w:rFonts w:ascii="Times New Roman" w:hAnsi="Times New Roman" w:cs="Times New Roman"/>
+          <w:lang w:val="vi-VN"/>
+        </w:rPr>
+        <w:t xml:space="preserve">    },</w:t>
+      </w:r>
+    </w:p>
+    <w:p>
+      <w:pPr>
+        <w:jc w:val="both"/>
+        <w:rPr>
+          <w:rFonts w:ascii="Times New Roman" w:hAnsi="Times New Roman" w:cs="Times New Roman"/>
+          <w:lang w:val="vi-VN"/>
+        </w:rPr>
+      </w:pPr>
+      <w:r>
+        <w:rPr>
+          <w:rFonts w:ascii="Times New Roman" w:hAnsi="Times New Roman" w:cs="Times New Roman"/>
+          <w:lang w:val="vi-VN"/>
+        </w:rPr>
+        <w:t xml:space="preserve">    { </w:t>
+      </w:r>
+    </w:p>
+    <w:p>
+      <w:pPr>
+        <w:jc w:val="both"/>
+        <w:rPr>
+          <w:rFonts w:ascii="Times New Roman" w:hAnsi="Times New Roman" w:cs="Times New Roman"/>
+          <w:lang w:val="vi-VN"/>
+        </w:rPr>
+      </w:pPr>
+      <w:r>
+        <w:rPr>
+          <w:rFonts w:ascii="Times New Roman" w:hAnsi="Times New Roman" w:cs="Times New Roman"/>
+          <w:lang w:val="vi-VN"/>
+        </w:rPr>
+        <w:t xml:space="preserve">        $sort: { SoNgayMuonTrungBinh: -1 }</w:t>
+      </w:r>
+    </w:p>
+    <w:p>
+      <w:pPr>
+        <w:jc w:val="both"/>
+        <w:rPr>
+          <w:rFonts w:ascii="Times New Roman" w:hAnsi="Times New Roman" w:cs="Times New Roman"/>
+          <w:lang w:val="vi-VN"/>
+        </w:rPr>
+      </w:pPr>
+      <w:r>
+        <w:rPr>
+          <w:rFonts w:ascii="Times New Roman" w:hAnsi="Times New Roman" w:cs="Times New Roman"/>
+          <w:lang w:val="vi-VN"/>
+        </w:rPr>
+        <w:lastRenderedPageBreak/>
+        <w:t xml:space="preserve">    }</w:t>
+      </w:r>
+    </w:p>
+    <w:p>
+      <w:pPr>
+        <w:jc w:val="both"/>
+        <w:rPr>
+          <w:rFonts w:ascii="Times New Roman" w:hAnsi="Times New Roman" w:cs="Times New Roman"/>
+          <w:lang w:val="vi-VN"/>
+        </w:rPr>
+      </w:pPr>
+      <w:r>
+        <w:rPr>
+          <w:rFonts w:ascii="Times New Roman" w:hAnsi="Times New Roman" w:cs="Times New Roman"/>
+          <w:lang w:val="vi-VN"/>
+        </w:rPr>
+        <w:t>])</w:t>
+      </w:r>
+    </w:p>
+    <w:p>
+      <w:pPr>
+        <w:jc w:val="both"/>
+        <w:rPr>
+          <w:rFonts w:ascii="Times New Roman" w:hAnsi="Times New Roman" w:cs="Times New Roman"/>
+          <w:lang w:val="vi-VN"/>
+        </w:rPr>
+      </w:pPr>
+      <w:r>
+        <w:rPr>
+          <w:rFonts w:ascii="Times New Roman" w:hAnsi="Times New Roman" w:cs="Times New Roman"/>
+        </w:rPr>
+        <w:t>Câu 16: Ghi nhật ký hoạt động (Insert Log) Ghi lại hành động khi nhân viên thêm một đầu sách mới.</w:t>
+      </w:r>
+    </w:p>
+    <w:p>
+      <w:pPr>
+        <w:jc w:val="both"/>
+        <w:rPr>
+          <w:rFonts w:ascii="Times New Roman" w:hAnsi="Times New Roman" w:cs="Times New Roman"/>
+          <w:lang w:val="vi-VN"/>
+        </w:rPr>
+      </w:pPr>
+      <w:r>
+        <w:rPr>
+          <w:rFonts w:ascii="Times New Roman" w:hAnsi="Times New Roman" w:cs="Times New Roman"/>
+          <w:lang w:val="vi-VN"/>
+        </w:rPr>
+        <w:t>db.system_logs.insertOne({</w:t>
+      </w:r>
+    </w:p>
+    <w:p>
+      <w:pPr>
+        <w:jc w:val="both"/>
+        <w:rPr>
+          <w:rFonts w:ascii="Times New Roman" w:hAnsi="Times New Roman" w:cs="Times New Roman"/>
+          <w:lang w:val="vi-VN"/>
+        </w:rPr>
+      </w:pPr>
+      <w:r>
+        <w:rPr>
+          <w:rFonts w:ascii="Times New Roman" w:hAnsi="Times New Roman" w:cs="Times New Roman"/>
+          <w:lang w:val="vi-VN"/>
+        </w:rPr>
+        <w:t xml:space="preserve">   "user_id": "NV01",</w:t>
+      </w:r>
+    </w:p>
+    <w:p>
+      <w:pPr>
+        <w:jc w:val="both"/>
+        <w:rPr>
+          <w:rFonts w:ascii="Times New Roman" w:hAnsi="Times New Roman" w:cs="Times New Roman"/>
+          <w:lang w:val="vi-VN"/>
+        </w:rPr>
+      </w:pPr>
+      <w:r>
+        <w:rPr>
+          <w:rFonts w:ascii="Times New Roman" w:hAnsi="Times New Roman" w:cs="Times New Roman"/>
+          <w:lang w:val="vi-VN"/>
+        </w:rPr>
+        <w:t xml:space="preserve">   "action": "Thêm sách",</w:t>
+      </w:r>
+    </w:p>
+    <w:p>
+      <w:pPr>
+        <w:jc w:val="both"/>
+        <w:rPr>
+          <w:rFonts w:ascii="Times New Roman" w:hAnsi="Times New Roman" w:cs="Times New Roman"/>
+          <w:lang w:val="vi-VN"/>
+        </w:rPr>
+      </w:pPr>
+      <w:r>
+        <w:rPr>
+          <w:rFonts w:ascii="Times New Roman" w:hAnsi="Times New Roman" w:cs="Times New Roman"/>
+          <w:lang w:val="vi-VN"/>
+        </w:rPr>
+        <w:t xml:space="preserve">   "timestamp": new Date(),</w:t>
+      </w:r>
+    </w:p>
+    <w:p>
+      <w:pPr>
+        <w:jc w:val="both"/>
+        <w:rPr>
+          <w:rFonts w:ascii="Times New Roman" w:hAnsi="Times New Roman" w:cs="Times New Roman"/>
+          <w:lang w:val="vi-VN"/>
+        </w:rPr>
+      </w:pPr>
+      <w:r>
+        <w:rPr>
+          <w:rFonts w:ascii="Times New Roman" w:hAnsi="Times New Roman" w:cs="Times New Roman"/>
+          <w:lang w:val="vi-VN"/>
+        </w:rPr>
+        <w:t xml:space="preserve">   "details": "Thêm sách có mã ID: 100"</w:t>
+      </w:r>
+    </w:p>
+    <w:p>
+      <w:pPr>
+        <w:jc w:val="both"/>
+        <w:rPr>
+          <w:rFonts w:ascii="Times New Roman" w:hAnsi="Times New Roman" w:cs="Times New Roman"/>
+          <w:lang w:val="vi-VN"/>
+        </w:rPr>
+      </w:pPr>
+      <w:r>
+        <w:rPr>
+          <w:rFonts w:ascii="Times New Roman" w:hAnsi="Times New Roman" w:cs="Times New Roman"/>
+          <w:lang w:val="vi-VN"/>
+        </w:rPr>
+        <w:t>})</w:t>
+      </w:r>
+    </w:p>
+    <w:p>
+      <w:pPr>
+        <w:jc w:val="both"/>
+        <w:rPr>
+          <w:rFonts w:ascii="Times New Roman" w:hAnsi="Times New Roman" w:cs="Times New Roman"/>
+          <w:lang w:val="vi-VN"/>
+        </w:rPr>
+      </w:pPr>
+      <w:r>
+        <w:rPr>
+          <w:rFonts w:ascii="Times New Roman" w:hAnsi="Times New Roman" w:cs="Times New Roman"/>
+          <w:lang w:val="vi-VN"/>
+        </w:rPr>
+        <w:t xml:space="preserve">ORDER BY </w:t>
+      </w:r>
+    </w:p>
+    <w:p>
+      <w:pPr>
+        <w:jc w:val="both"/>
+        <w:rPr>
+          <w:rFonts w:ascii="Times New Roman" w:hAnsi="Times New Roman" w:cs="Times New Roman"/>
+          <w:lang w:val="vi-VN"/>
+        </w:rPr>
+      </w:pPr>
+      <w:r>
+        <w:rPr>
+          <w:rFonts w:ascii="Times New Roman" w:hAnsi="Times New Roman" w:cs="Times New Roman"/>
+          <w:lang w:val="vi-VN"/>
+        </w:rPr>
+        <w:t xml:space="preserve">    SoNgayMuonTrungBinh DESC; -- Sắp xếp thể loại "ngâm" lâu nhất</w:t>
+      </w:r>
+    </w:p>
+    <w:p>
+      <w:pPr>
+        <w:jc w:val="both"/>
+        <w:rPr>
+          <w:rFonts w:ascii="Times New Roman" w:hAnsi="Times New Roman" w:cs="Times New Roman"/>
+          <w:lang w:val="vi-VN"/>
+        </w:rPr>
+      </w:pPr>
+      <w:r>
+        <w:rPr>
+          <w:rFonts w:ascii="Times New Roman" w:hAnsi="Times New Roman" w:cs="Times New Roman"/>
+        </w:rPr>
+        <w:t>1</w:t>
+      </w:r>
+      <w:r>
+        <w:rPr>
+          <w:rFonts w:ascii="Times New Roman" w:hAnsi="Times New Roman" w:cs="Times New Roman"/>
+        </w:rPr>
+        <w:t>7: Tìm tất cả các đánh giá 5 sao cho cuốn sách có ID là 1</w:t>
+      </w:r>
+      <w:r>
+        <w:rPr>
+          <w:rFonts w:ascii="Times New Roman" w:hAnsi="Times New Roman" w:cs="Times New Roman"/>
+          <w:lang w:val="vi-VN"/>
+        </w:rPr>
+        <w:t xml:space="preserve"> </w:t>
+      </w:r>
+    </w:p>
+    <w:p>
+      <w:pPr>
+        <w:jc w:val="both"/>
+        <w:rPr>
+          <w:rFonts w:ascii="Times New Roman" w:hAnsi="Times New Roman" w:cs="Times New Roman"/>
+          <w:lang w:val="vi-VN"/>
+        </w:rPr>
+      </w:pPr>
+      <w:r>
+        <w:rPr>
+          <w:rFonts w:ascii="Times New Roman" w:hAnsi="Times New Roman" w:cs="Times New Roman"/>
+          <w:lang w:val="vi-VN"/>
+        </w:rPr>
+        <w:t>db.book_reviews.find({</w:t>
+      </w:r>
+    </w:p>
+    <w:p>
+      <w:pPr>
+        <w:jc w:val="both"/>
+        <w:rPr>
+          <w:rFonts w:ascii="Times New Roman" w:hAnsi="Times New Roman" w:cs="Times New Roman"/>
+          <w:lang w:val="vi-VN"/>
+        </w:rPr>
+      </w:pPr>
+      <w:r>
+        <w:rPr>
+          <w:rFonts w:ascii="Times New Roman" w:hAnsi="Times New Roman" w:cs="Times New Roman"/>
+          <w:lang w:val="vi-VN"/>
+        </w:rPr>
+        <w:t xml:space="preserve">   "book_id": 1,</w:t>
+      </w:r>
+    </w:p>
+    <w:p>
+      <w:pPr>
+        <w:jc w:val="both"/>
+        <w:rPr>
+          <w:rFonts w:ascii="Times New Roman" w:hAnsi="Times New Roman" w:cs="Times New Roman"/>
+          <w:lang w:val="vi-VN"/>
+        </w:rPr>
+      </w:pPr>
+      <w:r>
+        <w:rPr>
+          <w:rFonts w:ascii="Times New Roman" w:hAnsi="Times New Roman" w:cs="Times New Roman"/>
+          <w:lang w:val="vi-VN"/>
+        </w:rPr>
+        <w:t xml:space="preserve">   "rating": 5</w:t>
+      </w:r>
+    </w:p>
+    <w:p>
+      <w:pPr>
+        <w:jc w:val="both"/>
+        <w:rPr>
+          <w:rFonts w:ascii="Times New Roman" w:hAnsi="Times New Roman" w:cs="Times New Roman"/>
+          <w:lang w:val="vi-VN"/>
+        </w:rPr>
+      </w:pPr>
+      <w:r>
+        <w:rPr>
+          <w:rFonts w:ascii="Times New Roman" w:hAnsi="Times New Roman" w:cs="Times New Roman"/>
+          <w:lang w:val="vi-VN"/>
+        </w:rPr>
+        <w:t>})</w:t>
+      </w:r>
+    </w:p>
+    <w:p>
+      <w:pPr>
+        <w:jc w:val="both"/>
+        <w:rPr>
+          <w:rFonts w:ascii="Times New Roman" w:hAnsi="Times New Roman" w:cs="Times New Roman"/>
+          <w:lang w:val="vi-VN"/>
+        </w:rPr>
+      </w:pPr>
+      <w:r>
+        <w:t xml:space="preserve"> </w:t>
+      </w:r>
+      <w:r>
+        <w:rPr>
+          <w:rFonts w:ascii="Times New Roman" w:hAnsi="Times New Roman" w:cs="Times New Roman"/>
+        </w:rPr>
+        <w:t>Câu 18: Xem 10 hoạt động gần nhất của hệ thống</w:t>
+      </w:r>
+    </w:p>
+    <w:p>
+      <w:pPr>
+        <w:jc w:val="both"/>
+        <w:rPr>
+          <w:rFonts w:ascii="Times New Roman" w:hAnsi="Times New Roman" w:cs="Times New Roman"/>
+          <w:lang w:val="vi-VN"/>
+        </w:rPr>
+      </w:pPr>
+      <w:r>
+        <w:rPr>
+          <w:rFonts w:ascii="Times New Roman" w:hAnsi="Times New Roman" w:cs="Times New Roman"/>
+          <w:lang w:val="vi-VN"/>
+        </w:rPr>
+        <w:t>db.system_logs.find().sort({ "time": -1 }).limit(10)</w:t>
+      </w:r>
+    </w:p>
+    <w:p>
+      <w:pPr>
+        <w:pStyle w:val="Heading1"/>
         <w:rPr>
           <w:b/>
           <w:bCs/>
@@ -29189,8 +29177,8 @@
           <w:szCs w:val="24"/>
           <w:lang w:val="vi-VN"/>
         </w:rPr>
-        <w:t>5</w:t>
-      </w:r>
+      </w:pPr>
+      <w:bookmarkStart w:id="32" w:name="_Toc214227992"/>
       <w:r>
         <w:rPr>
           <w:b/>
@@ -29199,9 +29187,8 @@
           <w:szCs w:val="24"/>
           <w:lang w:val="vi-VN"/>
         </w:rPr>
-        <w:t>.Xây dựng dao diện</w:t>
-      </w:r>
-      <w:bookmarkEnd w:id="33"/>
+        <w:t>2.</w:t>
+      </w:r>
       <w:r>
         <w:rPr>
           <w:b/>
@@ -29210,6 +29197,27 @@
           <w:szCs w:val="24"/>
           <w:lang w:val="vi-VN"/>
         </w:rPr>
+        <w:t>5</w:t>
+      </w:r>
+      <w:r>
+        <w:rPr>
+          <w:b/>
+          <w:bCs/>
+          <w:sz w:val="24"/>
+          <w:szCs w:val="24"/>
+          <w:lang w:val="vi-VN"/>
+        </w:rPr>
+        <w:t>.Xây dựng dao diện</w:t>
+      </w:r>
+      <w:bookmarkEnd w:id="32"/>
+      <w:r>
+        <w:rPr>
+          <w:b/>
+          <w:bCs/>
+          <w:sz w:val="24"/>
+          <w:szCs w:val="24"/>
+          <w:lang w:val="vi-VN"/>
+        </w:rPr>
         <w:t xml:space="preserve"> </w:t>
       </w:r>
     </w:p>
@@ -29332,26 +29340,20 @@
         <w:rPr>
           <w:rFonts w:ascii="Times New Roman" w:hAnsi="Times New Roman" w:cs="Times New Roman"/>
         </w:rPr>
-        <w:t xml:space="preserve">Qua quá trình phân tích và triển khai, hệ thống quản lý thư viện với thiết kế cơ sở dữ liệu tối ưu đã được phát triển nhằm đảm bảo quản lý thông tin một cách chính xác và hiệu quả. Từ việc xác định các đối tượng và thuộc tính (Sách, Độc giả, Nhân viên, Phiếu mượn), nhóm đã chuẩn hóa dữ liệu (đạt 3NF) để loại bỏ sự dư thừa và mâu thuẫn, tạo nên một cơ sở dữ liệu nhất quán và tin cậy. Việc xây dựng các mối </w:t>
-      </w:r>
+        <w:t>Qua quá trình phân tích và triển khai, hệ thống quản lý thư viện với thiết kế cơ sở dữ liệu tối ưu đã được phát triển nhằm đảm bảo quản lý thông tin một cách chính xác và hiệu quả. Từ việc xác định các đối tượng và thuộc tính (Sách, Độc giả, Nhân viên, Phiếu mượn), nhóm đã chuẩn hóa dữ liệu (đạt 3NF) để loại bỏ sự dư thừa và mâu thuẫn, tạo nên một cơ sở dữ liệu nhất quán và tin cậy. Việc xây dựng các mối quan hệ liên kết chặt chẽ (sử dụng khoá ngoại) giữa các bảng đã giúp tăng cường khả năng quản lý và truy xuất thông tin.</w:t>
+      </w:r>
+    </w:p>
+    <w:p>
+      <w:pPr>
+        <w:rPr>
+          <w:rFonts w:ascii="Times New Roman" w:hAnsi="Times New Roman" w:cs="Times New Roman"/>
+        </w:rPr>
+      </w:pPr>
       <w:r>
         <w:rPr>
           <w:rFonts w:ascii="Times New Roman" w:hAnsi="Times New Roman" w:cs="Times New Roman"/>
         </w:rPr>
         <w:lastRenderedPageBreak/>
-        <w:t>quan hệ liên kết chặt chẽ (sử dụng khoá ngoại) giữa các bảng đã giúp tăng cường khả năng quản lý và truy xuất thông tin.</w:t>
-      </w:r>
-    </w:p>
-    <w:p>
-      <w:pPr>
-        <w:rPr>
-          <w:rFonts w:ascii="Times New Roman" w:hAnsi="Times New Roman" w:cs="Times New Roman"/>
-        </w:rPr>
-      </w:pPr>
-      <w:r>
-        <w:rPr>
-          <w:rFonts w:ascii="Times New Roman" w:hAnsi="Times New Roman" w:cs="Times New Roman"/>
-        </w:rPr>
         <w:t>Hệ thống cơ sở dữ liệu không chỉ đáp ứng nhu cầu hiện tại mà còn mở ra nhiều cơ hội phát triển trong tương lai. Nó cho phép thư viện theo dõi và phân tích xu hướng mượn sách (ví dụ: sách nào "hot", thể loại nào được quan tâm), tối ưu hóa nguồn sách, và cải thiện chất lượng phục vụ độc giả. Bên cạnh đó, hệ thống này giúp quản lý hiệu quả các thực thể như sách (books), độc giả (borrowers), và phiếu mượn (loans), từ đó nâng cao trải nghiệm của độc giả và tối ưu hóa hoạt động quản lý thư viện. Những câu truy vấn, Views, và Triggers được xây dựng giúp khai thác thông tin một cách triệt để, cung cấp các báo cáo kịp thời hỗ trợ công tác quản lý và điều hành thư viện.</w:t>
       </w:r>
     </w:p>
@@ -29378,7 +29380,7 @@
           <w:lang w:val="vi-VN"/>
         </w:rPr>
       </w:pPr>
-      <w:bookmarkStart w:id="34" w:name="_Toc214227993"/>
+      <w:bookmarkStart w:id="33" w:name="_Toc214227993"/>
       <w:r>
         <w:t xml:space="preserve">PHẦN </w:t>
       </w:r>
@@ -29394,7 +29396,7 @@
       <w:r>
         <w:t xml:space="preserve"> THỰC NGHIỆM VÀ ĐÁNH GIÁ KẾT QUẢ</w:t>
       </w:r>
-      <w:bookmarkEnd w:id="34"/>
+      <w:bookmarkEnd w:id="33"/>
     </w:p>
     <w:p>
       <w:pPr>
@@ -29407,7 +29409,7 @@
           <w:lang w:val="vi-VN"/>
         </w:rPr>
       </w:pPr>
-      <w:bookmarkStart w:id="35" w:name="_Toc214227994"/>
+      <w:bookmarkStart w:id="34" w:name="_Toc214227994"/>
       <w:r>
         <w:rPr>
           <w:b/>
@@ -29418,7 +29420,7 @@
         </w:rPr>
         <w:t>3.1 Tổng quan</w:t>
       </w:r>
-      <w:bookmarkEnd w:id="35"/>
+      <w:bookmarkEnd w:id="34"/>
       <w:r>
         <w:rPr>
           <w:b/>
@@ -29502,7 +29504,6 @@
       <w:r>
         <w:rPr>
           <w:noProof/>
-          <w:lang w:val="vi-VN"/>
         </w:rPr>
         <w:lastRenderedPageBreak/>
         <w:drawing>
@@ -29784,7 +29785,6 @@
           <w:b/>
           <w:bCs/>
           <w:noProof/>
-          <w:lang w:val="vi-VN"/>
         </w:rPr>
         <w:lastRenderedPageBreak/>
         <w:drawing>
@@ -29978,7 +29978,6 @@
           <w:noProof/>
           <w:sz w:val="18"/>
           <w:szCs w:val="18"/>
-          <w:lang w:val="vi-VN"/>
         </w:rPr>
         <w:drawing>
           <wp:anchor distT="0" distB="0" distL="114300" distR="114300" simplePos="0" relativeHeight="251658251" behindDoc="1" locked="0" layoutInCell="1" allowOverlap="1" wp14:anchorId="53F34EBB" wp14:editId="1A54466E">
@@ -30243,7 +30242,6 @@
           <w:bCs/>
           <w:noProof/>
           <w:szCs w:val="22"/>
-          <w:lang w:val="vi-VN"/>
         </w:rPr>
         <w:drawing>
           <wp:anchor distT="0" distB="0" distL="114300" distR="114300" simplePos="0" relativeHeight="251658252" behindDoc="1" locked="0" layoutInCell="1" allowOverlap="1" wp14:anchorId="4927F0AF" wp14:editId="0548967A">
@@ -30365,7 +30363,7 @@
           <w:lang w:val="vi-VN"/>
         </w:rPr>
       </w:pPr>
-      <w:bookmarkStart w:id="36" w:name="_Toc214227995"/>
+      <w:bookmarkStart w:id="35" w:name="_Toc214227995"/>
       <w:r>
         <w:rPr>
           <w:b/>
@@ -30376,7 +30374,7 @@
         </w:rPr>
         <w:t>3.2 Triển khai thực nghiệm</w:t>
       </w:r>
-      <w:bookmarkEnd w:id="36"/>
+      <w:bookmarkEnd w:id="35"/>
       <w:r>
         <w:rPr>
           <w:b/>
@@ -30463,7 +30461,6 @@
         <w:rPr>
           <w:rFonts w:ascii="Times New Roman" w:hAnsi="Times New Roman" w:cs="Times New Roman"/>
           <w:noProof/>
-          <w:lang w:val="vi-VN"/>
         </w:rPr>
         <w:drawing>
           <wp:inline distT="0" distB="0" distL="0" distR="0" wp14:anchorId="0D4464E4" wp14:editId="4518EB12">
@@ -30551,7 +30548,6 @@
         <w:rPr>
           <w:rFonts w:ascii="Times New Roman" w:hAnsi="Times New Roman" w:cs="Times New Roman"/>
           <w:noProof/>
-          <w:lang w:val="vi-VN"/>
         </w:rPr>
         <w:drawing>
           <wp:anchor distT="0" distB="0" distL="114300" distR="114300" simplePos="0" relativeHeight="251658253" behindDoc="1" locked="0" layoutInCell="1" allowOverlap="1" wp14:anchorId="0F6303EE" wp14:editId="5CE8160E">
@@ -30715,7 +30711,6 @@
         <w:rPr>
           <w:rFonts w:ascii="Times New Roman" w:hAnsi="Times New Roman" w:cs="Times New Roman"/>
           <w:noProof/>
-          <w:lang w:val="vi-VN"/>
         </w:rPr>
         <w:lastRenderedPageBreak/>
         <w:drawing>
@@ -30944,7 +30939,6 @@
           <w:noProof/>
           <w:sz w:val="18"/>
           <w:szCs w:val="18"/>
-          <w:lang w:val="vi-VN"/>
         </w:rPr>
         <w:drawing>
           <wp:anchor distT="0" distB="0" distL="114300" distR="114300" simplePos="0" relativeHeight="251658255" behindDoc="1" locked="0" layoutInCell="1" allowOverlap="1" wp14:anchorId="0DBDD38D" wp14:editId="509F3AE4">
@@ -31118,7 +31112,6 @@
           <w:noProof/>
           <w:sz w:val="18"/>
           <w:szCs w:val="18"/>
-          <w:lang w:val="vi-VN"/>
         </w:rPr>
         <w:drawing>
           <wp:anchor distT="0" distB="0" distL="114300" distR="114300" simplePos="0" relativeHeight="251658256" behindDoc="1" locked="0" layoutInCell="1" allowOverlap="1" wp14:anchorId="29D438ED" wp14:editId="643C3FCB">
@@ -31274,7 +31267,6 @@
           <w:rFonts w:ascii="Times New Roman" w:hAnsi="Times New Roman" w:cs="Times New Roman"/>
           <w:noProof/>
           <w:szCs w:val="22"/>
-          <w:lang w:val="vi-VN"/>
         </w:rPr>
         <w:drawing>
           <wp:anchor distT="0" distB="0" distL="114300" distR="114300" simplePos="0" relativeHeight="251658257" behindDoc="1" locked="0" layoutInCell="1" allowOverlap="1" wp14:anchorId="52185A9E" wp14:editId="5D6F2FBD">
@@ -31553,7 +31545,6 @@
           <w:rFonts w:ascii="Times New Roman" w:hAnsi="Times New Roman" w:cs="Times New Roman"/>
           <w:noProof/>
           <w:szCs w:val="22"/>
-          <w:lang w:val="vi-VN"/>
         </w:rPr>
         <w:drawing>
           <wp:anchor distT="0" distB="0" distL="114300" distR="114300" simplePos="0" relativeHeight="251658258" behindDoc="1" locked="0" layoutInCell="1" allowOverlap="1" wp14:anchorId="0E9E1403" wp14:editId="60DD114A">
@@ -31766,7 +31757,6 @@
           <w:rFonts w:ascii="Times New Roman" w:hAnsi="Times New Roman" w:cs="Times New Roman"/>
           <w:noProof/>
           <w:szCs w:val="22"/>
-          <w:lang w:val="vi-VN"/>
         </w:rPr>
         <w:drawing>
           <wp:anchor distT="0" distB="0" distL="114300" distR="114300" simplePos="0" relativeHeight="251658259" behindDoc="1" locked="0" layoutInCell="1" allowOverlap="1" wp14:anchorId="33FA7D96" wp14:editId="1D3CA168">
@@ -32038,7 +32028,6 @@
           <w:rFonts w:ascii="Times New Roman" w:hAnsi="Times New Roman" w:cs="Times New Roman"/>
           <w:noProof/>
           <w:szCs w:val="22"/>
-          <w:lang w:val="vi-VN"/>
         </w:rPr>
         <w:drawing>
           <wp:anchor distT="0" distB="0" distL="114300" distR="114300" simplePos="0" relativeHeight="251658260" behindDoc="1" locked="0" layoutInCell="1" allowOverlap="1" wp14:anchorId="7DCF5E37" wp14:editId="2C1C9B4A">
@@ -32300,7 +32289,6 @@
           <w:rFonts w:ascii="Times New Roman" w:hAnsi="Times New Roman" w:cs="Times New Roman"/>
           <w:noProof/>
           <w:szCs w:val="22"/>
-          <w:lang w:val="vi-VN"/>
         </w:rPr>
         <w:drawing>
           <wp:anchor distT="0" distB="0" distL="114300" distR="114300" simplePos="0" relativeHeight="251658261" behindDoc="1" locked="0" layoutInCell="1" allowOverlap="1" wp14:anchorId="394D3265" wp14:editId="3D7BE041">
@@ -32561,8 +32549,8 @@
       <w:r>
         <w:rPr>
           <w:rFonts w:ascii="Times New Roman" w:hAnsi="Times New Roman" w:cs="Times New Roman"/>
-          <w:szCs w:val="22"/>
-          <w:lang w:val="vi-VN"/>
+          <w:noProof/>
+          <w:szCs w:val="22"/>
         </w:rPr>
         <w:drawing>
           <wp:inline distT="0" distB="0" distL="0" distR="0" wp14:anchorId="49ECFC59" wp14:editId="1BA5274A">
@@ -32724,8 +32712,8 @@
       <w:r>
         <w:rPr>
           <w:rFonts w:ascii="Times New Roman" w:hAnsi="Times New Roman" w:cs="Times New Roman"/>
-          <w:szCs w:val="22"/>
-          <w:lang w:val="vi-VN"/>
+          <w:noProof/>
+          <w:szCs w:val="22"/>
         </w:rPr>
         <w:lastRenderedPageBreak/>
         <w:drawing>
@@ -32952,8 +32940,8 @@
       <w:r>
         <w:rPr>
           <w:rFonts w:ascii="Times New Roman" w:hAnsi="Times New Roman" w:cs="Times New Roman"/>
-          <w:szCs w:val="22"/>
-          <w:lang w:val="vi-VN"/>
+          <w:noProof/>
+          <w:szCs w:val="22"/>
         </w:rPr>
         <w:drawing>
           <wp:inline distT="0" distB="0" distL="0" distR="0" wp14:anchorId="65C62DD8" wp14:editId="7ED99354">
@@ -33067,8 +33055,8 @@
       <w:r>
         <w:rPr>
           <w:rFonts w:ascii="Times New Roman" w:hAnsi="Times New Roman" w:cs="Times New Roman"/>
-          <w:szCs w:val="22"/>
-          <w:lang w:val="vi-VN"/>
+          <w:noProof/>
+          <w:szCs w:val="22"/>
         </w:rPr>
         <w:drawing>
           <wp:anchor distT="0" distB="0" distL="114300" distR="114300" simplePos="0" relativeHeight="251662357" behindDoc="1" locked="0" layoutInCell="1" allowOverlap="1" wp14:anchorId="44A60F2F" wp14:editId="513FFE53">
@@ -33284,8 +33272,8 @@
       <w:r>
         <w:rPr>
           <w:rFonts w:ascii="Times New Roman" w:hAnsi="Times New Roman" w:cs="Times New Roman"/>
-          <w:szCs w:val="22"/>
-          <w:lang w:val="vi-VN"/>
+          <w:noProof/>
+          <w:szCs w:val="22"/>
         </w:rPr>
         <w:drawing>
           <wp:inline distT="0" distB="0" distL="0" distR="0" wp14:anchorId="5503F4CD" wp14:editId="6D0311B4">
@@ -33364,8 +33352,8 @@
       <w:r>
         <w:rPr>
           <w:rFonts w:ascii="Times New Roman" w:hAnsi="Times New Roman" w:cs="Times New Roman"/>
-          <w:szCs w:val="22"/>
-          <w:lang w:val="vi-VN"/>
+          <w:noProof/>
+          <w:szCs w:val="22"/>
         </w:rPr>
         <w:lastRenderedPageBreak/>
         <w:drawing>
@@ -33519,7 +33507,7 @@
 </file>
 
 <file path=word/endnotes.xml><?xml version="1.0" encoding="utf-8"?>
-<w:endnotes xmlns:wpc="http://schemas.microsoft.com/office/word/2010/wordprocessingCanvas" xmlns:cx="http://schemas.microsoft.com/office/drawing/2014/chartex" xmlns:cx1="http://schemas.microsoft.com/office/drawing/2015/9/8/chartex" xmlns:cx2="http://schemas.microsoft.com/office/drawing/2015/10/21/chartex" xmlns:cx3="http://schemas.microsoft.com/office/drawing/2016/5/9/chartex" xmlns:cx4="http://schemas.microsoft.com/office/drawing/2016/5/10/chartex" xmlns:cx5="http://schemas.microsoft.com/office/drawing/2016/5/11/chartex" xmlns:cx6="http://schemas.microsoft.com/office/drawing/2016/5/12/chartex" xmlns:cx7="http://schemas.microsoft.com/office/drawing/2016/5/13/chartex" xmlns:cx8="http://schemas.microsoft.com/office/drawing/2016/5/14/chartex" xmlns:mc="http://schemas.openxmlformats.org/markup-compatibility/2006" xmlns:aink="http://schemas.microsoft.com/office/drawing/2016/ink" xmlns:am3d="http://schemas.microsoft.com/office/drawing/2017/model3d" xmlns:o="urn:schemas-microsoft-com:office:office" xmlns:oel="http://schemas.microsoft.com/office/2019/extlst" xmlns:r="http://schemas.openxmlformats.org/officeDocument/2006/relationships" xmlns:m="http://schemas.openxmlformats.org/officeDocument/2006/math" xmlns:v="urn:schemas-microsoft-com:vml" xmlns:wp14="http://schemas.microsoft.com/office/word/2010/wordprocessingDrawing" xmlns:wp="http://schemas.openxmlformats.org/drawingml/2006/wordprocessingDrawing" xmlns:w10="urn:schemas-microsoft-com:office:word" xmlns:w="http://schemas.openxmlformats.org/wordprocessingml/2006/main" xmlns:w14="http://schemas.microsoft.com/office/word/2010/wordml" xmlns:w15="http://schemas.microsoft.com/office/word/2012/wordml" xmlns:w16cex="http://schemas.microsoft.com/office/word/2018/wordml/cex" xmlns:w16cid="http://schemas.microsoft.com/office/word/2016/wordml/cid" xmlns:w16="http://schemas.microsoft.com/office/word/2018/wordml" xmlns:w16du="http://schemas.microsoft.com/office/word/2023/wordml/word16du" xmlns:w16sdtdh="http://schemas.microsoft.com/office/word/2020/wordml/sdtdatahash" xmlns:w16sdtfl="http://schemas.microsoft.com/office/word/2024/wordml/sdtformatlock" xmlns:w16se="http://schemas.microsoft.com/office/word/2015/wordml/symex" xmlns:wpg="http://schemas.microsoft.com/office/word/2010/wordprocessingGroup" xmlns:wpi="http://schemas.microsoft.com/office/word/2010/wordprocessingInk" xmlns:wne="http://schemas.microsoft.com/office/word/2006/wordml" xmlns:wps="http://schemas.microsoft.com/office/word/2010/wordprocessingShape" mc:Ignorable="w14 w15 w16se w16cid w16 w16cex w16sdtdh w16sdtfl w16du wp14">
+<w:endnotes xmlns:wpc="http://schemas.microsoft.com/office/word/2010/wordprocessingCanvas" xmlns:cx="http://schemas.microsoft.com/office/drawing/2014/chartex" xmlns:mc="http://schemas.openxmlformats.org/markup-compatibility/2006" xmlns:o="urn:schemas-microsoft-com:office:office" xmlns:r="http://schemas.openxmlformats.org/officeDocument/2006/relationships" xmlns:m="http://schemas.openxmlformats.org/officeDocument/2006/math" xmlns:v="urn:schemas-microsoft-com:vml" xmlns:wp14="http://schemas.microsoft.com/office/word/2010/wordprocessingDrawing" xmlns:wp="http://schemas.openxmlformats.org/drawingml/2006/wordprocessingDrawing" xmlns:w10="urn:schemas-microsoft-com:office:word" xmlns:w="http://schemas.openxmlformats.org/wordprocessingml/2006/main" xmlns:w14="http://schemas.microsoft.com/office/word/2010/wordml" xmlns:w15="http://schemas.microsoft.com/office/word/2012/wordml" xmlns:w16se="http://schemas.microsoft.com/office/word/2015/wordml/symex" xmlns:wpg="http://schemas.microsoft.com/office/word/2010/wordprocessingGroup" xmlns:wpi="http://schemas.microsoft.com/office/word/2010/wordprocessingInk" xmlns:wne="http://schemas.microsoft.com/office/word/2006/wordml" xmlns:wps="http://schemas.microsoft.com/office/word/2010/wordprocessingShape" mc:Ignorable="w14 w15 w16se wp14">
   <w:endnote w:type="separator" w:id="-1">
     <w:p>
       <w:pPr>
@@ -33544,7 +33532,7 @@
 </file>
 
 <file path=word/footer1.xml><?xml version="1.0" encoding="utf-8"?>
-<w:ftr xmlns:wpc="http://schemas.microsoft.com/office/word/2010/wordprocessingCanvas" xmlns:cx="http://schemas.microsoft.com/office/drawing/2014/chartex" xmlns:cx1="http://schemas.microsoft.com/office/drawing/2015/9/8/chartex" xmlns:cx2="http://schemas.microsoft.com/office/drawing/2015/10/21/chartex" xmlns:cx3="http://schemas.microsoft.com/office/drawing/2016/5/9/chartex" xmlns:cx4="http://schemas.microsoft.com/office/drawing/2016/5/10/chartex" xmlns:cx5="http://schemas.microsoft.com/office/drawing/2016/5/11/chartex" xmlns:cx6="http://schemas.microsoft.com/office/drawing/2016/5/12/chartex" xmlns:cx7="http://schemas.microsoft.com/office/drawing/2016/5/13/chartex" xmlns:cx8="http://schemas.microsoft.com/office/drawing/2016/5/14/chartex" xmlns:mc="http://schemas.openxmlformats.org/markup-compatibility/2006" xmlns:aink="http://schemas.microsoft.com/office/drawing/2016/ink" xmlns:am3d="http://schemas.microsoft.com/office/drawing/2017/model3d" xmlns:o="urn:schemas-microsoft-com:office:office" xmlns:oel="http://schemas.microsoft.com/office/2019/extlst" xmlns:r="http://schemas.openxmlformats.org/officeDocument/2006/relationships" xmlns:m="http://schemas.openxmlformats.org/officeDocument/2006/math" xmlns:v="urn:schemas-microsoft-com:vml" xmlns:wp14="http://schemas.microsoft.com/office/word/2010/wordprocessingDrawing" xmlns:wp="http://schemas.openxmlformats.org/drawingml/2006/wordprocessingDrawing" xmlns:w10="urn:schemas-microsoft-com:office:word" xmlns:w="http://schemas.openxmlformats.org/wordprocessingml/2006/main" xmlns:w14="http://schemas.microsoft.com/office/word/2010/wordml" xmlns:w15="http://schemas.microsoft.com/office/word/2012/wordml" xmlns:w16cex="http://schemas.microsoft.com/office/word/2018/wordml/cex" xmlns:w16cid="http://schemas.microsoft.com/office/word/2016/wordml/cid" xmlns:w16="http://schemas.microsoft.com/office/word/2018/wordml" xmlns:w16du="http://schemas.microsoft.com/office/word/2023/wordml/word16du" xmlns:w16sdtdh="http://schemas.microsoft.com/office/word/2020/wordml/sdtdatahash" xmlns:w16sdtfl="http://schemas.microsoft.com/office/word/2024/wordml/sdtformatlock" xmlns:w16se="http://schemas.microsoft.com/office/word/2015/wordml/symex" xmlns:wpg="http://schemas.microsoft.com/office/word/2010/wordprocessingGroup" xmlns:wpi="http://schemas.microsoft.com/office/word/2010/wordprocessingInk" xmlns:wne="http://schemas.microsoft.com/office/word/2006/wordml" xmlns:wps="http://schemas.microsoft.com/office/word/2010/wordprocessingShape" mc:Ignorable="w14 w15 w16se w16cid w16 w16cex w16sdtdh w16sdtfl w16du wp14">
+<w:ftr xmlns:wpc="http://schemas.microsoft.com/office/word/2010/wordprocessingCanvas" xmlns:cx="http://schemas.microsoft.com/office/drawing/2014/chartex" xmlns:mc="http://schemas.openxmlformats.org/markup-compatibility/2006" xmlns:o="urn:schemas-microsoft-com:office:office" xmlns:r="http://schemas.openxmlformats.org/officeDocument/2006/relationships" xmlns:m="http://schemas.openxmlformats.org/officeDocument/2006/math" xmlns:v="urn:schemas-microsoft-com:vml" xmlns:wp14="http://schemas.microsoft.com/office/word/2010/wordprocessingDrawing" xmlns:wp="http://schemas.openxmlformats.org/drawingml/2006/wordprocessingDrawing" xmlns:w10="urn:schemas-microsoft-com:office:word" xmlns:w="http://schemas.openxmlformats.org/wordprocessingml/2006/main" xmlns:w14="http://schemas.microsoft.com/office/word/2010/wordml" xmlns:w15="http://schemas.microsoft.com/office/word/2012/wordml" xmlns:w16se="http://schemas.microsoft.com/office/word/2015/wordml/symex" xmlns:wpg="http://schemas.microsoft.com/office/word/2010/wordprocessingGroup" xmlns:wpi="http://schemas.microsoft.com/office/word/2010/wordprocessingInk" xmlns:wne="http://schemas.microsoft.com/office/word/2006/wordml" xmlns:wps="http://schemas.microsoft.com/office/word/2010/wordprocessingShape" mc:Ignorable="w14 w15 w16se wp14">
   <w:sdt>
     <w:sdtPr>
       <w:id w:val="-246345445"/>
@@ -33577,7 +33565,7 @@
           <w:rPr>
             <w:noProof/>
           </w:rPr>
-          <w:t>2</w:t>
+          <w:t>43</w:t>
         </w:r>
         <w:r>
           <w:rPr>
@@ -33597,7 +33585,7 @@
 </file>
 
 <file path=word/footnotes.xml><?xml version="1.0" encoding="utf-8"?>
-<w:footnotes xmlns:wpc="http://schemas.microsoft.com/office/word/2010/wordprocessingCanvas" xmlns:cx="http://schemas.microsoft.com/office/drawing/2014/chartex" xmlns:cx1="http://schemas.microsoft.com/office/drawing/2015/9/8/chartex" xmlns:cx2="http://schemas.microsoft.com/office/drawing/2015/10/21/chartex" xmlns:cx3="http://schemas.microsoft.com/office/drawing/2016/5/9/chartex" xmlns:cx4="http://schemas.microsoft.com/office/drawing/2016/5/10/chartex" xmlns:cx5="http://schemas.microsoft.com/office/drawing/2016/5/11/chartex" xmlns:cx6="http://schemas.microsoft.com/office/drawing/2016/5/12/chartex" xmlns:cx7="http://schemas.microsoft.com/office/drawing/2016/5/13/chartex" xmlns:cx8="http://schemas.microsoft.com/office/drawing/2016/5/14/chartex" xmlns:mc="http://schemas.openxmlformats.org/markup-compatibility/2006" xmlns:aink="http://schemas.microsoft.com/office/drawing/2016/ink" xmlns:am3d="http://schemas.microsoft.com/office/drawing/2017/model3d" xmlns:o="urn:schemas-microsoft-com:office:office" xmlns:oel="http://schemas.microsoft.com/office/2019/extlst" xmlns:r="http://schemas.openxmlformats.org/officeDocument/2006/relationships" xmlns:m="http://schemas.openxmlformats.org/officeDocument/2006/math" xmlns:v="urn:schemas-microsoft-com:vml" xmlns:wp14="http://schemas.microsoft.com/office/word/2010/wordprocessingDrawing" xmlns:wp="http://schemas.openxmlformats.org/drawingml/2006/wordprocessingDrawing" xmlns:w10="urn:schemas-microsoft-com:office:word" xmlns:w="http://schemas.openxmlformats.org/wordprocessingml/2006/main" xmlns:w14="http://schemas.microsoft.com/office/word/2010/wordml" xmlns:w15="http://schemas.microsoft.com/office/word/2012/wordml" xmlns:w16cex="http://schemas.microsoft.com/office/word/2018/wordml/cex" xmlns:w16cid="http://schemas.microsoft.com/office/word/2016/wordml/cid" xmlns:w16="http://schemas.microsoft.com/office/word/2018/wordml" xmlns:w16du="http://schemas.microsoft.com/office/word/2023/wordml/word16du" xmlns:w16sdtdh="http://schemas.microsoft.com/office/word/2020/wordml/sdtdatahash" xmlns:w16sdtfl="http://schemas.microsoft.com/office/word/2024/wordml/sdtformatlock" xmlns:w16se="http://schemas.microsoft.com/office/word/2015/wordml/symex" xmlns:wpg="http://schemas.microsoft.com/office/word/2010/wordprocessingGroup" xmlns:wpi="http://schemas.microsoft.com/office/word/2010/wordprocessingInk" xmlns:wne="http://schemas.microsoft.com/office/word/2006/wordml" xmlns:wps="http://schemas.microsoft.com/office/word/2010/wordprocessingShape" mc:Ignorable="w14 w15 w16se w16cid w16 w16cex w16sdtdh w16sdtfl w16du wp14">
+<w:footnotes xmlns:wpc="http://schemas.microsoft.com/office/word/2010/wordprocessingCanvas" xmlns:cx="http://schemas.microsoft.com/office/drawing/2014/chartex" xmlns:mc="http://schemas.openxmlformats.org/markup-compatibility/2006" xmlns:o="urn:schemas-microsoft-com:office:office" xmlns:r="http://schemas.openxmlformats.org/officeDocument/2006/relationships" xmlns:m="http://schemas.openxmlformats.org/officeDocument/2006/math" xmlns:v="urn:schemas-microsoft-com:vml" xmlns:wp14="http://schemas.microsoft.com/office/word/2010/wordprocessingDrawing" xmlns:wp="http://schemas.openxmlformats.org/drawingml/2006/wordprocessingDrawing" xmlns:w10="urn:schemas-microsoft-com:office:word" xmlns:w="http://schemas.openxmlformats.org/wordprocessingml/2006/main" xmlns:w14="http://schemas.microsoft.com/office/word/2010/wordml" xmlns:w15="http://schemas.microsoft.com/office/word/2012/wordml" xmlns:w16se="http://schemas.microsoft.com/office/word/2015/wordml/symex" xmlns:wpg="http://schemas.microsoft.com/office/word/2010/wordprocessingGroup" xmlns:wpi="http://schemas.microsoft.com/office/word/2010/wordprocessingInk" xmlns:wne="http://schemas.microsoft.com/office/word/2006/wordml" xmlns:wps="http://schemas.microsoft.com/office/word/2010/wordprocessingShape" mc:Ignorable="w14 w15 w16se wp14">
   <w:footnote w:type="separator" w:id="-1">
     <w:p>
       <w:pPr>
@@ -33622,7 +33610,7 @@
 </file>
 
 <file path=word/numbering.xml><?xml version="1.0" encoding="utf-8"?>
-<w:numbering xmlns:wpc="http://schemas.microsoft.com/office/word/2010/wordprocessingCanvas" xmlns:cx="http://schemas.microsoft.com/office/drawing/2014/chartex" xmlns:cx1="http://schemas.microsoft.com/office/drawing/2015/9/8/chartex" xmlns:cx2="http://schemas.microsoft.com/office/drawing/2015/10/21/chartex" xmlns:cx3="http://schemas.microsoft.com/office/drawing/2016/5/9/chartex" xmlns:cx4="http://schemas.microsoft.com/office/drawing/2016/5/10/chartex" xmlns:cx5="http://schemas.microsoft.com/office/drawing/2016/5/11/chartex" xmlns:cx6="http://schemas.microsoft.com/office/drawing/2016/5/12/chartex" xmlns:cx7="http://schemas.microsoft.com/office/drawing/2016/5/13/chartex" xmlns:cx8="http://schemas.microsoft.com/office/drawing/2016/5/14/chartex" xmlns:mc="http://schemas.openxmlformats.org/markup-compatibility/2006" xmlns:aink="http://schemas.microsoft.com/office/drawing/2016/ink" xmlns:am3d="http://schemas.microsoft.com/office/drawing/2017/model3d" xmlns:o="urn:schemas-microsoft-com:office:office" xmlns:oel="http://schemas.microsoft.com/office/2019/extlst" xmlns:r="http://schemas.openxmlformats.org/officeDocument/2006/relationships" xmlns:m="http://schemas.openxmlformats.org/officeDocument/2006/math" xmlns:v="urn:schemas-microsoft-com:vml" xmlns:wp14="http://schemas.microsoft.com/office/word/2010/wordprocessingDrawing" xmlns:wp="http://schemas.openxmlformats.org/drawingml/2006/wordprocessingDrawing" xmlns:w10="urn:schemas-microsoft-com:office:word" xmlns:w="http://schemas.openxmlformats.org/wordprocessingml/2006/main" xmlns:w14="http://schemas.microsoft.com/office/word/2010/wordml" xmlns:w15="http://schemas.microsoft.com/office/word/2012/wordml" xmlns:w16cex="http://schemas.microsoft.com/office/word/2018/wordml/cex" xmlns:w16cid="http://schemas.microsoft.com/office/word/2016/wordml/cid" xmlns:w16="http://schemas.microsoft.com/office/word/2018/wordml" xmlns:w16du="http://schemas.microsoft.com/office/word/2023/wordml/word16du" xmlns:w16sdtdh="http://schemas.microsoft.com/office/word/2020/wordml/sdtdatahash" xmlns:w16sdtfl="http://schemas.microsoft.com/office/word/2024/wordml/sdtformatlock" xmlns:w16se="http://schemas.microsoft.com/office/word/2015/wordml/symex" xmlns:wpg="http://schemas.microsoft.com/office/word/2010/wordprocessingGroup" xmlns:wpi="http://schemas.microsoft.com/office/word/2010/wordprocessingInk" xmlns:wne="http://schemas.microsoft.com/office/word/2006/wordml" xmlns:wps="http://schemas.microsoft.com/office/word/2010/wordprocessingShape" mc:Ignorable="w14 w15 w16se w16cid w16 w16cex w16sdtdh w16sdtfl w16du wp14">
+<w:numbering xmlns:wpc="http://schemas.microsoft.com/office/word/2010/wordprocessingCanvas" xmlns:cx="http://schemas.microsoft.com/office/drawing/2014/chartex" xmlns:mc="http://schemas.openxmlformats.org/markup-compatibility/2006" xmlns:o="urn:schemas-microsoft-com:office:office" xmlns:r="http://schemas.openxmlformats.org/officeDocument/2006/relationships" xmlns:m="http://schemas.openxmlformats.org/officeDocument/2006/math" xmlns:v="urn:schemas-microsoft-com:vml" xmlns:wp14="http://schemas.microsoft.com/office/word/2010/wordprocessingDrawing" xmlns:wp="http://schemas.openxmlformats.org/drawingml/2006/wordprocessingDrawing" xmlns:w10="urn:schemas-microsoft-com:office:word" xmlns:w="http://schemas.openxmlformats.org/wordprocessingml/2006/main" xmlns:w14="http://schemas.microsoft.com/office/word/2010/wordml" xmlns:w15="http://schemas.microsoft.com/office/word/2012/wordml" xmlns:w16se="http://schemas.microsoft.com/office/word/2015/wordml/symex" xmlns:wpg="http://schemas.microsoft.com/office/word/2010/wordprocessingGroup" xmlns:wpi="http://schemas.microsoft.com/office/word/2010/wordprocessingInk" xmlns:wne="http://schemas.microsoft.com/office/word/2006/wordml" xmlns:wps="http://schemas.microsoft.com/office/word/2010/wordprocessingShape" mc:Ignorable="w14 w15 w16se wp14">
   <w:abstractNum w:abstractNumId="0" w15:restartNumberingAfterBreak="0">
     <w:nsid w:val="00C95CC8"/>
     <w:multiLevelType w:val="multilevel"/>
@@ -38133,97 +38121,97 @@
       </w:rPr>
     </w:lvl>
   </w:abstractNum>
-  <w:num w:numId="1" w16cid:durableId="1942832188">
+  <w:num w:numId="1">
     <w:abstractNumId w:val="15"/>
   </w:num>
-  <w:num w:numId="2" w16cid:durableId="1996641142">
+  <w:num w:numId="2">
     <w:abstractNumId w:val="24"/>
   </w:num>
-  <w:num w:numId="3" w16cid:durableId="1529292678">
+  <w:num w:numId="3">
     <w:abstractNumId w:val="29"/>
   </w:num>
-  <w:num w:numId="4" w16cid:durableId="462164755">
+  <w:num w:numId="4">
     <w:abstractNumId w:val="10"/>
   </w:num>
-  <w:num w:numId="5" w16cid:durableId="190339726">
+  <w:num w:numId="5">
     <w:abstractNumId w:val="27"/>
   </w:num>
-  <w:num w:numId="6" w16cid:durableId="1946498440">
+  <w:num w:numId="6">
     <w:abstractNumId w:val="16"/>
   </w:num>
-  <w:num w:numId="7" w16cid:durableId="2039037740">
+  <w:num w:numId="7">
     <w:abstractNumId w:val="25"/>
   </w:num>
-  <w:num w:numId="8" w16cid:durableId="2140880329">
+  <w:num w:numId="8">
     <w:abstractNumId w:val="17"/>
   </w:num>
-  <w:num w:numId="9" w16cid:durableId="584652146">
+  <w:num w:numId="9">
     <w:abstractNumId w:val="3"/>
   </w:num>
-  <w:num w:numId="10" w16cid:durableId="1245142891">
+  <w:num w:numId="10">
     <w:abstractNumId w:val="7"/>
   </w:num>
-  <w:num w:numId="11" w16cid:durableId="654531225">
+  <w:num w:numId="11">
     <w:abstractNumId w:val="19"/>
   </w:num>
-  <w:num w:numId="12" w16cid:durableId="166287048">
+  <w:num w:numId="12">
     <w:abstractNumId w:val="12"/>
   </w:num>
-  <w:num w:numId="13" w16cid:durableId="786966252">
+  <w:num w:numId="13">
     <w:abstractNumId w:val="23"/>
   </w:num>
-  <w:num w:numId="14" w16cid:durableId="613093847">
+  <w:num w:numId="14">
     <w:abstractNumId w:val="22"/>
   </w:num>
-  <w:num w:numId="15" w16cid:durableId="1779719579">
+  <w:num w:numId="15">
     <w:abstractNumId w:val="8"/>
   </w:num>
-  <w:num w:numId="16" w16cid:durableId="99643719">
+  <w:num w:numId="16">
     <w:abstractNumId w:val="18"/>
   </w:num>
-  <w:num w:numId="17" w16cid:durableId="788158777">
+  <w:num w:numId="17">
     <w:abstractNumId w:val="2"/>
   </w:num>
-  <w:num w:numId="18" w16cid:durableId="1365445342">
+  <w:num w:numId="18">
     <w:abstractNumId w:val="6"/>
   </w:num>
-  <w:num w:numId="19" w16cid:durableId="563757229">
+  <w:num w:numId="19">
     <w:abstractNumId w:val="4"/>
   </w:num>
-  <w:num w:numId="20" w16cid:durableId="993489679">
+  <w:num w:numId="20">
     <w:abstractNumId w:val="21"/>
   </w:num>
-  <w:num w:numId="21" w16cid:durableId="1599437091">
+  <w:num w:numId="21">
     <w:abstractNumId w:val="11"/>
   </w:num>
-  <w:num w:numId="22" w16cid:durableId="934903354">
+  <w:num w:numId="22">
     <w:abstractNumId w:val="20"/>
   </w:num>
-  <w:num w:numId="23" w16cid:durableId="247033853">
+  <w:num w:numId="23">
     <w:abstractNumId w:val="26"/>
   </w:num>
-  <w:num w:numId="24" w16cid:durableId="866023109">
+  <w:num w:numId="24">
     <w:abstractNumId w:val="9"/>
   </w:num>
-  <w:num w:numId="25" w16cid:durableId="804542376">
+  <w:num w:numId="25">
     <w:abstractNumId w:val="28"/>
   </w:num>
-  <w:num w:numId="26" w16cid:durableId="1615748512">
+  <w:num w:numId="26">
     <w:abstractNumId w:val="1"/>
   </w:num>
-  <w:num w:numId="27" w16cid:durableId="477458340">
+  <w:num w:numId="27">
     <w:abstractNumId w:val="0"/>
   </w:num>
-  <w:num w:numId="28" w16cid:durableId="1435979517">
+  <w:num w:numId="28">
     <w:abstractNumId w:val="5"/>
   </w:num>
-  <w:num w:numId="29" w16cid:durableId="1024012352">
+  <w:num w:numId="29">
     <w:abstractNumId w:val="30"/>
   </w:num>
-  <w:num w:numId="30" w16cid:durableId="1534687448">
+  <w:num w:numId="30">
     <w:abstractNumId w:val="14"/>
   </w:num>
-  <w:num w:numId="31" w16cid:durableId="1612206865">
+  <w:num w:numId="31">
     <w:abstractNumId w:val="13"/>
   </w:num>
   <w:numIdMacAtCleanup w:val="24"/>
@@ -38231,7 +38219,7 @@
 </file>
 
 <file path=word/styles.xml><?xml version="1.0" encoding="utf-8"?>
-<w:styles xmlns:mc="http://schemas.openxmlformats.org/markup-compatibility/2006" xmlns:r="http://schemas.openxmlformats.org/officeDocument/2006/relationships" xmlns:w="http://schemas.openxmlformats.org/wordprocessingml/2006/main" xmlns:w14="http://schemas.microsoft.com/office/word/2010/wordml" xmlns:w15="http://schemas.microsoft.com/office/word/2012/wordml" xmlns:w16cex="http://schemas.microsoft.com/office/word/2018/wordml/cex" xmlns:w16cid="http://schemas.microsoft.com/office/word/2016/wordml/cid" xmlns:w16="http://schemas.microsoft.com/office/word/2018/wordml" xmlns:w16du="http://schemas.microsoft.com/office/word/2023/wordml/word16du" xmlns:w16sdtdh="http://schemas.microsoft.com/office/word/2020/wordml/sdtdatahash" xmlns:w16sdtfl="http://schemas.microsoft.com/office/word/2024/wordml/sdtformatlock" xmlns:w16se="http://schemas.microsoft.com/office/word/2015/wordml/symex" mc:Ignorable="w14 w15 w16se w16cid w16 w16cex w16sdtdh w16sdtfl w16du">
+<w:styles xmlns:mc="http://schemas.openxmlformats.org/markup-compatibility/2006" xmlns:r="http://schemas.openxmlformats.org/officeDocument/2006/relationships" xmlns:w="http://schemas.openxmlformats.org/wordprocessingml/2006/main" xmlns:w14="http://schemas.microsoft.com/office/word/2010/wordml" xmlns:w15="http://schemas.microsoft.com/office/word/2012/wordml" xmlns:w16se="http://schemas.microsoft.com/office/word/2015/wordml/symex" mc:Ignorable="w14 w15 w16se">
   <w:docDefaults>
     <w:rPrDefault>
       <w:rPr>
@@ -38249,7 +38237,7 @@
       </w:pPr>
     </w:pPrDefault>
   </w:docDefaults>
-  <w:latentStyles w:defLockedState="0" w:defUIPriority="99" w:defSemiHidden="0" w:defUnhideWhenUsed="0" w:defQFormat="0" w:count="376">
+  <w:latentStyles w:defLockedState="0" w:defUIPriority="99" w:defSemiHidden="0" w:defUnhideWhenUsed="0" w:defQFormat="0" w:count="371">
     <w:lsdException w:name="Normal" w:uiPriority="0" w:qFormat="1"/>
     <w:lsdException w:name="heading 1" w:uiPriority="9" w:qFormat="1"/>
     <w:lsdException w:name="heading 2" w:semiHidden="1" w:uiPriority="9" w:unhideWhenUsed="1" w:qFormat="1"/>
@@ -38621,11 +38609,6 @@
     <w:lsdException w:name="List Table 5 Dark Accent 6" w:uiPriority="50"/>
     <w:lsdException w:name="List Table 6 Colorful Accent 6" w:uiPriority="51"/>
     <w:lsdException w:name="List Table 7 Colorful Accent 6" w:uiPriority="52"/>
-    <w:lsdException w:name="Mention" w:semiHidden="1" w:unhideWhenUsed="1"/>
-    <w:lsdException w:name="Smart Hyperlink" w:semiHidden="1" w:unhideWhenUsed="1"/>
-    <w:lsdException w:name="Hashtag" w:semiHidden="1" w:unhideWhenUsed="1"/>
-    <w:lsdException w:name="Unresolved Mention" w:semiHidden="1" w:unhideWhenUsed="1"/>
-    <w:lsdException w:name="Smart Link" w:semiHidden="1" w:unhideWhenUsed="1"/>
   </w:latentStyles>
   <w:style w:type="paragraph" w:default="1" w:styleId="Normal">
     <w:name w:val="Normal"/>
@@ -38848,6 +38831,7 @@
   <w:style w:type="character" w:default="1" w:styleId="DefaultParagraphFont">
     <w:name w:val="Default Paragraph Font"/>
     <w:uiPriority w:val="1"/>
+    <w:semiHidden/>
     <w:unhideWhenUsed/>
   </w:style>
   <w:style w:type="table" w:default="1" w:styleId="TableNormal">
@@ -39650,7 +39634,7 @@
 </file>
 
 <file path=customXml/itemProps1.xml><?xml version="1.0" encoding="utf-8"?>
-<ds:datastoreItem xmlns:ds="http://schemas.openxmlformats.org/officeDocument/2006/customXml" ds:itemID="{39EA1A40-B255-47F2-875D-424065B37745}">
+<ds:datastoreItem xmlns:ds="http://schemas.openxmlformats.org/officeDocument/2006/customXml" ds:itemID="{425A0734-2C1B-45C8-838C-2D43D2C5B88F}">
   <ds:schemaRefs>
     <ds:schemaRef ds:uri="http://schemas.openxmlformats.org/officeDocument/2006/bibliography"/>
   </ds:schemaRefs>

</xml_diff>